<commit_message>
esqueleto fsms de ataque de drones
</commit_message>
<xml_diff>
--- a/Docs/CP1920_Grupo1_Memoria.docx
+++ b/Docs/CP1920_Grupo1_Memoria.docx
@@ -4863,7 +4863,25 @@
           <w:szCs w:val="24"/>
           <w:lang w:val="es-ES"/>
         </w:rPr>
-        <w:t>FSM Nivel 2 y 3 (Atacar enemigo más cercano ron a distancia):</w:t>
+        <w:t xml:space="preserve">FSM Nivel 2 y 3 (Atacar enemigo más cercano </w:t>
+      </w:r>
+      <w:r>
+        <w:rPr>
+          <w:rFonts w:ascii="Times New Roman" w:eastAsia="Times New Roman" w:hAnsi="Times New Roman" w:cs="Times New Roman"/>
+          <w:sz w:val="24"/>
+          <w:szCs w:val="24"/>
+          <w:lang w:val="es-ES"/>
+        </w:rPr>
+        <w:t>d</w:t>
+      </w:r>
+      <w:r>
+        <w:rPr>
+          <w:rFonts w:ascii="Times New Roman" w:eastAsia="Times New Roman" w:hAnsi="Times New Roman" w:cs="Times New Roman"/>
+          <w:sz w:val="24"/>
+          <w:szCs w:val="24"/>
+          <w:lang w:val="es-ES"/>
+        </w:rPr>
+        <w:t>ron a distancia):</w:t>
       </w:r>
     </w:p>
     <w:p>
@@ -10948,6 +10966,10 @@
 </file>
 
 <file path=customXml/item1.xml><?xml version="1.0" encoding="utf-8"?>
+<b:Sources xmlns:b="http://schemas.openxmlformats.org/officeDocument/2006/bibliography" xmlns="http://schemas.openxmlformats.org/officeDocument/2006/bibliography" SelectedStyle="\APASixthEditionOfficeOnline.xsl" StyleName="APA" Version="6"/>
+</file>
+
+<file path=customXml/item2.xml><?xml version="1.0" encoding="utf-8"?>
 <?mso-contentType ?>
 <FormTemplates xmlns="http://schemas.microsoft.com/sharepoint/v3/contenttype/forms">
   <Display>DocumentLibraryForm</Display>
@@ -10956,11 +10978,13 @@
 </FormTemplates>
 </file>
 
-<file path=customXml/item2.xml><?xml version="1.0" encoding="utf-8"?>
-<b:Sources xmlns:b="http://schemas.openxmlformats.org/officeDocument/2006/bibliography" xmlns="http://schemas.openxmlformats.org/officeDocument/2006/bibliography" SelectedStyle="\APASixthEditionOfficeOnline.xsl" StyleName="APA" Version="6"/>
+<file path=customXml/item3.xml><?xml version="1.0" encoding="utf-8"?>
+<p:properties xmlns:p="http://schemas.microsoft.com/office/2006/metadata/properties" xmlns:xsi="http://www.w3.org/2001/XMLSchema-instance" xmlns:pc="http://schemas.microsoft.com/office/infopath/2007/PartnerControls">
+  <documentManagement/>
+</p:properties>
 </file>
 
-<file path=customXml/item3.xml><?xml version="1.0" encoding="utf-8"?>
+<file path=customXml/item4.xml><?xml version="1.0" encoding="utf-8"?>
 <ct:contentTypeSchema xmlns:ct="http://schemas.microsoft.com/office/2006/metadata/contentType" xmlns:ma="http://schemas.microsoft.com/office/2006/metadata/properties/metaAttributes" ct:_="" ma:_="" ma:contentTypeName="Documento" ma:contentTypeID="0x010100B198580EBCA6494B9A82E29709C637B9" ma:contentTypeVersion="6" ma:contentTypeDescription="Crear nuevo documento." ma:contentTypeScope="" ma:versionID="eba2fb6a35908da473810e2ba56213c6">
   <xsd:schema xmlns:xsd="http://www.w3.org/2001/XMLSchema" xmlns:xs="http://www.w3.org/2001/XMLSchema" xmlns:p="http://schemas.microsoft.com/office/2006/metadata/properties" xmlns:ns2="84fe12f9-6915-447d-9a89-ebfed8f76fbf" targetNamespace="http://schemas.microsoft.com/office/2006/metadata/properties" ma:root="true" ma:fieldsID="84841b2434ffd816b6eba04a7b646e06" ns2:_="">
     <xsd:import namespace="84fe12f9-6915-447d-9a89-ebfed8f76fbf"/>
@@ -11118,13 +11142,15 @@
 </ct:contentTypeSchema>
 </file>
 
-<file path=customXml/item4.xml><?xml version="1.0" encoding="utf-8"?>
-<p:properties xmlns:p="http://schemas.microsoft.com/office/2006/metadata/properties" xmlns:xsi="http://www.w3.org/2001/XMLSchema-instance" xmlns:pc="http://schemas.microsoft.com/office/infopath/2007/PartnerControls">
-  <documentManagement/>
-</p:properties>
+<file path=customXml/itemProps1.xml><?xml version="1.0" encoding="utf-8"?>
+<ds:datastoreItem xmlns:ds="http://schemas.openxmlformats.org/officeDocument/2006/customXml" ds:itemID="{D4D5D102-F630-462E-8007-7025E9373A91}">
+  <ds:schemaRefs>
+    <ds:schemaRef ds:uri="http://schemas.openxmlformats.org/officeDocument/2006/bibliography"/>
+  </ds:schemaRefs>
+</ds:datastoreItem>
 </file>
 
-<file path=customXml/itemProps1.xml><?xml version="1.0" encoding="utf-8"?>
+<file path=customXml/itemProps2.xml><?xml version="1.0" encoding="utf-8"?>
 <ds:datastoreItem xmlns:ds="http://schemas.openxmlformats.org/officeDocument/2006/customXml" ds:itemID="{B7021042-4E0F-4891-94AD-D289E660FA7D}">
   <ds:schemaRefs>
     <ds:schemaRef ds:uri="http://schemas.microsoft.com/sharepoint/v3/contenttype/forms"/>
@@ -11132,15 +11158,16 @@
 </ds:datastoreItem>
 </file>
 
-<file path=customXml/itemProps2.xml><?xml version="1.0" encoding="utf-8"?>
-<ds:datastoreItem xmlns:ds="http://schemas.openxmlformats.org/officeDocument/2006/customXml" ds:itemID="{D4D5D102-F630-462E-8007-7025E9373A91}">
+<file path=customXml/itemProps3.xml><?xml version="1.0" encoding="utf-8"?>
+<ds:datastoreItem xmlns:ds="http://schemas.openxmlformats.org/officeDocument/2006/customXml" ds:itemID="{89D19AB2-16EB-4713-8884-0DAC629C50C1}">
   <ds:schemaRefs>
-    <ds:schemaRef ds:uri="http://schemas.openxmlformats.org/officeDocument/2006/bibliography"/>
+    <ds:schemaRef ds:uri="http://schemas.microsoft.com/office/2006/metadata/properties"/>
+    <ds:schemaRef ds:uri="http://schemas.microsoft.com/office/infopath/2007/PartnerControls"/>
   </ds:schemaRefs>
 </ds:datastoreItem>
 </file>
 
-<file path=customXml/itemProps3.xml><?xml version="1.0" encoding="utf-8"?>
+<file path=customXml/itemProps4.xml><?xml version="1.0" encoding="utf-8"?>
 <ds:datastoreItem xmlns:ds="http://schemas.openxmlformats.org/officeDocument/2006/customXml" ds:itemID="{27C44A4E-68B5-40FE-9DC3-11D1FF646E9D}">
   <ds:schemaRefs>
     <ds:schemaRef ds:uri="http://schemas.microsoft.com/office/2006/metadata/contentType"/>
@@ -11156,13 +11183,4 @@
     <ds:schemaRef ds:uri="http://schemas.microsoft.com/internal/obd"/>
   </ds:schemaRefs>
 </ds:datastoreItem>
-</file>
-
-<file path=customXml/itemProps4.xml><?xml version="1.0" encoding="utf-8"?>
-<ds:datastoreItem xmlns:ds="http://schemas.openxmlformats.org/officeDocument/2006/customXml" ds:itemID="{89D19AB2-16EB-4713-8884-0DAC629C50C1}">
-  <ds:schemaRefs>
-    <ds:schemaRef ds:uri="http://schemas.microsoft.com/office/2006/metadata/properties"/>
-    <ds:schemaRef ds:uri="http://schemas.microsoft.com/office/infopath/2007/PartnerControls"/>
-  </ds:schemaRefs>
-</ds:datastoreItem>
 </file>
</xml_diff>

<commit_message>
el reclutador se espera
</commit_message>
<xml_diff>
--- a/Docs/CP1920_Grupo1_Memoria.docx
+++ b/Docs/CP1920_Grupo1_Memoria.docx
@@ -4729,9 +4729,9 @@
           <w:noProof/>
         </w:rPr>
         <w:drawing>
-          <wp:inline distT="0" distB="0" distL="0" distR="0" wp14:anchorId="002F3F4B" wp14:editId="429C6366">
-            <wp:extent cx="4930140" cy="2085038"/>
-            <wp:effectExtent l="0" t="0" r="3810" b="0"/>
+          <wp:inline distT="0" distB="0" distL="0" distR="0" wp14:anchorId="002F3F4B" wp14:editId="19078E8D">
+            <wp:extent cx="5013960" cy="1843071"/>
+            <wp:effectExtent l="0" t="0" r="0" b="5080"/>
             <wp:docPr id="1023630995" name="Imagen 1023630995"/>
             <wp:cNvGraphicFramePr>
               <a:graphicFrameLocks xmlns:a="http://schemas.openxmlformats.org/drawingml/2006/main" noChangeAspect="1"/>
@@ -4743,7 +4743,7 @@
                     <pic:cNvPr id="0" name=""/>
                     <pic:cNvPicPr/>
                   </pic:nvPicPr>
-                  <pic:blipFill>
+                  <pic:blipFill rotWithShape="1">
                     <a:blip r:embed="rId15" cstate="print">
                       <a:extLst>
                         <a:ext uri="{28A0092B-C50C-407E-A947-70E740481C1C}">
@@ -4751,179 +4751,13 @@
                         </a:ext>
                       </a:extLst>
                     </a:blip>
-                    <a:stretch>
-                      <a:fillRect/>
-                    </a:stretch>
-                  </pic:blipFill>
-                  <pic:spPr>
-                    <a:xfrm>
-                      <a:off x="0" y="0"/>
-                      <a:ext cx="4930140" cy="2085038"/>
-                    </a:xfrm>
-                    <a:prstGeom prst="rect">
-                      <a:avLst/>
-                    </a:prstGeom>
-                  </pic:spPr>
-                </pic:pic>
-              </a:graphicData>
-            </a:graphic>
-          </wp:inline>
-        </w:drawing>
-      </w:r>
-    </w:p>
-    <w:p>
-      <w:pPr>
-        <w:spacing w:line="360" w:lineRule="auto"/>
-        <w:ind w:firstLine="720"/>
-        <w:rPr>
-          <w:rFonts w:ascii="Times New Roman" w:eastAsia="Times New Roman" w:hAnsi="Times New Roman" w:cs="Times New Roman"/>
-          <w:sz w:val="24"/>
-          <w:szCs w:val="24"/>
-          <w:lang w:val="es-ES"/>
-        </w:rPr>
-      </w:pPr>
-      <w:r>
-        <w:rPr>
-          <w:rFonts w:ascii="Times New Roman" w:eastAsia="Times New Roman" w:hAnsi="Times New Roman" w:cs="Times New Roman"/>
-          <w:sz w:val="24"/>
-          <w:szCs w:val="24"/>
-          <w:lang w:val="es-ES"/>
-        </w:rPr>
-        <w:t>FSM Nivel 2 (Conquistar o defender base):</w:t>
-      </w:r>
-    </w:p>
-    <w:p>
-      <w:pPr>
-        <w:spacing w:line="360" w:lineRule="auto"/>
-        <w:ind w:firstLine="720"/>
-        <w:jc w:val="center"/>
-      </w:pPr>
-      <w:r>
-        <w:rPr>
-          <w:noProof/>
-        </w:rPr>
-        <w:drawing>
-          <wp:inline distT="0" distB="0" distL="0" distR="0" wp14:anchorId="055311B3" wp14:editId="5ECCA02F">
-            <wp:extent cx="5029200" cy="1959293"/>
-            <wp:effectExtent l="0" t="0" r="0" b="3175"/>
-            <wp:docPr id="1906555598" name="Imagen 1906555598"/>
-            <wp:cNvGraphicFramePr>
-              <a:graphicFrameLocks xmlns:a="http://schemas.openxmlformats.org/drawingml/2006/main" noChangeAspect="1"/>
-            </wp:cNvGraphicFramePr>
-            <a:graphic xmlns:a="http://schemas.openxmlformats.org/drawingml/2006/main">
-              <a:graphicData uri="http://schemas.openxmlformats.org/drawingml/2006/picture">
-                <pic:pic xmlns:pic="http://schemas.openxmlformats.org/drawingml/2006/picture">
-                  <pic:nvPicPr>
-                    <pic:cNvPr id="0" name=""/>
-                    <pic:cNvPicPr/>
-                  </pic:nvPicPr>
-                  <pic:blipFill>
-                    <a:blip r:embed="rId16" cstate="print">
-                      <a:extLst>
-                        <a:ext uri="{28A0092B-C50C-407E-A947-70E740481C1C}">
-                          <a14:useLocalDpi xmlns:a14="http://schemas.microsoft.com/office/drawing/2010/main" val="0"/>
-                        </a:ext>
-                      </a:extLst>
-                    </a:blip>
-                    <a:stretch>
-                      <a:fillRect/>
-                    </a:stretch>
-                  </pic:blipFill>
-                  <pic:spPr>
-                    <a:xfrm>
-                      <a:off x="0" y="0"/>
-                      <a:ext cx="5029200" cy="1959293"/>
-                    </a:xfrm>
-                    <a:prstGeom prst="rect">
-                      <a:avLst/>
-                    </a:prstGeom>
-                  </pic:spPr>
-                </pic:pic>
-              </a:graphicData>
-            </a:graphic>
-          </wp:inline>
-        </w:drawing>
-      </w:r>
-    </w:p>
-    <w:p>
-      <w:pPr>
-        <w:spacing w:line="360" w:lineRule="auto"/>
-        <w:ind w:firstLine="720"/>
-        <w:rPr>
-          <w:rFonts w:ascii="Times New Roman" w:eastAsia="Times New Roman" w:hAnsi="Times New Roman" w:cs="Times New Roman"/>
-          <w:sz w:val="24"/>
-          <w:szCs w:val="24"/>
-          <w:lang w:val="es-ES"/>
-        </w:rPr>
-      </w:pPr>
-      <w:r>
-        <w:rPr>
-          <w:rFonts w:ascii="Times New Roman" w:eastAsia="Times New Roman" w:hAnsi="Times New Roman" w:cs="Times New Roman"/>
-          <w:sz w:val="24"/>
-          <w:szCs w:val="24"/>
-          <w:lang w:val="es-ES"/>
-        </w:rPr>
-        <w:t xml:space="preserve">FSM Nivel 2 y 3 (Atacar enemigo más cercano </w:t>
-      </w:r>
-      <w:r>
-        <w:rPr>
-          <w:rFonts w:ascii="Times New Roman" w:eastAsia="Times New Roman" w:hAnsi="Times New Roman" w:cs="Times New Roman"/>
-          <w:sz w:val="24"/>
-          <w:szCs w:val="24"/>
-          <w:lang w:val="es-ES"/>
-        </w:rPr>
-        <w:t>d</w:t>
-      </w:r>
-      <w:r>
-        <w:rPr>
-          <w:rFonts w:ascii="Times New Roman" w:eastAsia="Times New Roman" w:hAnsi="Times New Roman" w:cs="Times New Roman"/>
-          <w:sz w:val="24"/>
-          <w:szCs w:val="24"/>
-          <w:lang w:val="es-ES"/>
-        </w:rPr>
-        <w:t>ron a distancia):</w:t>
-      </w:r>
-    </w:p>
-    <w:p>
-      <w:pPr>
-        <w:spacing w:line="360" w:lineRule="auto"/>
-        <w:ind w:firstLine="720"/>
-        <w:jc w:val="center"/>
-      </w:pPr>
-      <w:r>
-        <w:rPr>
-          <w:noProof/>
-        </w:rPr>
-        <w:drawing>
-          <wp:inline distT="0" distB="0" distL="0" distR="0" wp14:anchorId="05EEBB82" wp14:editId="19BD90B9">
-            <wp:extent cx="4937760" cy="2535531"/>
-            <wp:effectExtent l="0" t="0" r="0" b="0"/>
-            <wp:docPr id="649806302" name="Imagen 649806302"/>
-            <wp:cNvGraphicFramePr>
-              <a:graphicFrameLocks xmlns:a="http://schemas.openxmlformats.org/drawingml/2006/main" noChangeAspect="1"/>
-            </wp:cNvGraphicFramePr>
-            <a:graphic xmlns:a="http://schemas.openxmlformats.org/drawingml/2006/main">
-              <a:graphicData uri="http://schemas.openxmlformats.org/drawingml/2006/picture">
-                <pic:pic xmlns:pic="http://schemas.openxmlformats.org/drawingml/2006/picture">
-                  <pic:nvPicPr>
-                    <pic:cNvPr id="0" name=""/>
-                    <pic:cNvPicPr/>
-                  </pic:nvPicPr>
-                  <pic:blipFill rotWithShape="1">
-                    <a:blip r:embed="rId17" cstate="print">
-                      <a:extLst>
-                        <a:ext uri="{28A0092B-C50C-407E-A947-70E740481C1C}">
-                          <a14:useLocalDpi xmlns:a14="http://schemas.microsoft.com/office/drawing/2010/main" val="0"/>
-                        </a:ext>
-                      </a:extLst>
-                    </a:blip>
-                    <a:srcRect l="2911" t="8173" r="2754" b="4416"/>
+                    <a:srcRect l="3711" t="10235" r="6714" b="11910"/>
                     <a:stretch/>
                   </pic:blipFill>
                   <pic:spPr bwMode="auto">
                     <a:xfrm>
                       <a:off x="0" y="0"/>
-                      <a:ext cx="4942984" cy="2538213"/>
+                      <a:ext cx="5082774" cy="1868366"/>
                     </a:xfrm>
                     <a:prstGeom prst="rect">
                       <a:avLst/>
@@ -4962,8 +4796,7 @@
           <w:szCs w:val="24"/>
           <w:lang w:val="es-ES"/>
         </w:rPr>
-        <w:lastRenderedPageBreak/>
-        <w:t>FSM Nivel 2 y 3 (Atacar enemigo más cercano dron a cuerpo a cuerpo):</w:t>
+        <w:t>FSM Nivel 2 (Conquistar o defender base):</w:t>
       </w:r>
     </w:p>
     <w:p>
@@ -4976,6 +4809,180 @@
         <w:rPr>
           <w:noProof/>
         </w:rPr>
+        <w:drawing>
+          <wp:inline distT="0" distB="0" distL="0" distR="0" wp14:anchorId="79316DC0" wp14:editId="3EB32E7F">
+            <wp:extent cx="3235277" cy="2026920"/>
+            <wp:effectExtent l="0" t="0" r="3810" b="0"/>
+            <wp:docPr id="1" name="Imagen 1" descr="Diagrama&#10;&#10;Descripción generada automáticamente"/>
+            <wp:cNvGraphicFramePr>
+              <a:graphicFrameLocks xmlns:a="http://schemas.openxmlformats.org/drawingml/2006/main" noChangeAspect="1"/>
+            </wp:cNvGraphicFramePr>
+            <a:graphic xmlns:a="http://schemas.openxmlformats.org/drawingml/2006/main">
+              <a:graphicData uri="http://schemas.openxmlformats.org/drawingml/2006/picture">
+                <pic:pic xmlns:pic="http://schemas.openxmlformats.org/drawingml/2006/picture">
+                  <pic:nvPicPr>
+                    <pic:cNvPr id="1" name="Imagen 1" descr="Diagrama&#10;&#10;Descripción generada automáticamente"/>
+                    <pic:cNvPicPr/>
+                  </pic:nvPicPr>
+                  <pic:blipFill>
+                    <a:blip r:embed="rId16" cstate="print">
+                      <a:extLst>
+                        <a:ext uri="{28A0092B-C50C-407E-A947-70E740481C1C}">
+                          <a14:useLocalDpi xmlns:a14="http://schemas.microsoft.com/office/drawing/2010/main" val="0"/>
+                        </a:ext>
+                      </a:extLst>
+                    </a:blip>
+                    <a:stretch>
+                      <a:fillRect/>
+                    </a:stretch>
+                  </pic:blipFill>
+                  <pic:spPr>
+                    <a:xfrm>
+                      <a:off x="0" y="0"/>
+                      <a:ext cx="3262623" cy="2044052"/>
+                    </a:xfrm>
+                    <a:prstGeom prst="rect">
+                      <a:avLst/>
+                    </a:prstGeom>
+                  </pic:spPr>
+                </pic:pic>
+              </a:graphicData>
+            </a:graphic>
+          </wp:inline>
+        </w:drawing>
+      </w:r>
+    </w:p>
+    <w:p>
+      <w:pPr>
+        <w:spacing w:line="360" w:lineRule="auto"/>
+        <w:ind w:firstLine="720"/>
+        <w:rPr>
+          <w:rFonts w:ascii="Times New Roman" w:eastAsia="Times New Roman" w:hAnsi="Times New Roman" w:cs="Times New Roman"/>
+          <w:sz w:val="24"/>
+          <w:szCs w:val="24"/>
+          <w:lang w:val="es-ES"/>
+        </w:rPr>
+      </w:pPr>
+      <w:r>
+        <w:rPr>
+          <w:rFonts w:ascii="Times New Roman" w:eastAsia="Times New Roman" w:hAnsi="Times New Roman" w:cs="Times New Roman"/>
+          <w:sz w:val="24"/>
+          <w:szCs w:val="24"/>
+          <w:lang w:val="es-ES"/>
+        </w:rPr>
+        <w:t xml:space="preserve">FSM Nivel 2 y 3 (Atacar enemigo más cercano </w:t>
+      </w:r>
+      <w:r>
+        <w:rPr>
+          <w:rFonts w:ascii="Times New Roman" w:eastAsia="Times New Roman" w:hAnsi="Times New Roman" w:cs="Times New Roman"/>
+          <w:sz w:val="24"/>
+          <w:szCs w:val="24"/>
+          <w:lang w:val="es-ES"/>
+        </w:rPr>
+        <w:t>d</w:t>
+      </w:r>
+      <w:r>
+        <w:rPr>
+          <w:rFonts w:ascii="Times New Roman" w:eastAsia="Times New Roman" w:hAnsi="Times New Roman" w:cs="Times New Roman"/>
+          <w:sz w:val="24"/>
+          <w:szCs w:val="24"/>
+          <w:lang w:val="es-ES"/>
+        </w:rPr>
+        <w:t>ron a distancia):</w:t>
+      </w:r>
+    </w:p>
+    <w:p>
+      <w:pPr>
+        <w:spacing w:line="360" w:lineRule="auto"/>
+        <w:ind w:firstLine="720"/>
+        <w:jc w:val="center"/>
+      </w:pPr>
+      <w:r>
+        <w:rPr>
+          <w:noProof/>
+        </w:rPr>
+        <w:drawing>
+          <wp:inline distT="0" distB="0" distL="0" distR="0" wp14:anchorId="6A5790BF" wp14:editId="307C452C">
+            <wp:extent cx="5181600" cy="2516938"/>
+            <wp:effectExtent l="0" t="0" r="0" b="0"/>
+            <wp:docPr id="2" name="Imagen 2" descr="Diagrama&#10;&#10;Descripción generada automáticamente"/>
+            <wp:cNvGraphicFramePr>
+              <a:graphicFrameLocks xmlns:a="http://schemas.openxmlformats.org/drawingml/2006/main" noChangeAspect="1"/>
+            </wp:cNvGraphicFramePr>
+            <a:graphic xmlns:a="http://schemas.openxmlformats.org/drawingml/2006/main">
+              <a:graphicData uri="http://schemas.openxmlformats.org/drawingml/2006/picture">
+                <pic:pic xmlns:pic="http://schemas.openxmlformats.org/drawingml/2006/picture">
+                  <pic:nvPicPr>
+                    <pic:cNvPr id="2" name="Imagen 2" descr="Diagrama&#10;&#10;Descripción generada automáticamente"/>
+                    <pic:cNvPicPr/>
+                  </pic:nvPicPr>
+                  <pic:blipFill rotWithShape="1">
+                    <a:blip r:embed="rId17" cstate="print">
+                      <a:extLst>
+                        <a:ext uri="{28A0092B-C50C-407E-A947-70E740481C1C}">
+                          <a14:useLocalDpi xmlns:a14="http://schemas.microsoft.com/office/drawing/2010/main" val="0"/>
+                        </a:ext>
+                      </a:extLst>
+                    </a:blip>
+                    <a:srcRect l="4240" t="6242" r="2028" b="7578"/>
+                    <a:stretch/>
+                  </pic:blipFill>
+                  <pic:spPr bwMode="auto">
+                    <a:xfrm>
+                      <a:off x="0" y="0"/>
+                      <a:ext cx="5214761" cy="2533046"/>
+                    </a:xfrm>
+                    <a:prstGeom prst="rect">
+                      <a:avLst/>
+                    </a:prstGeom>
+                    <a:ln>
+                      <a:noFill/>
+                    </a:ln>
+                    <a:extLst>
+                      <a:ext uri="{53640926-AAD7-44D8-BBD7-CCE9431645EC}">
+                        <a14:shadowObscured xmlns:a14="http://schemas.microsoft.com/office/drawing/2010/main"/>
+                      </a:ext>
+                    </a:extLst>
+                  </pic:spPr>
+                </pic:pic>
+              </a:graphicData>
+            </a:graphic>
+          </wp:inline>
+        </w:drawing>
+      </w:r>
+    </w:p>
+    <w:p>
+      <w:pPr>
+        <w:spacing w:line="360" w:lineRule="auto"/>
+        <w:ind w:firstLine="720"/>
+        <w:rPr>
+          <w:rFonts w:ascii="Times New Roman" w:eastAsia="Times New Roman" w:hAnsi="Times New Roman" w:cs="Times New Roman"/>
+          <w:sz w:val="24"/>
+          <w:szCs w:val="24"/>
+          <w:lang w:val="es-ES"/>
+        </w:rPr>
+      </w:pPr>
+      <w:r>
+        <w:rPr>
+          <w:rFonts w:ascii="Times New Roman" w:eastAsia="Times New Roman" w:hAnsi="Times New Roman" w:cs="Times New Roman"/>
+          <w:sz w:val="24"/>
+          <w:szCs w:val="24"/>
+          <w:lang w:val="es-ES"/>
+        </w:rPr>
+        <w:t>FSM Nivel 2 y 3 (Atacar enemigo más cercano dron a cuerpo a cuerpo):</w:t>
+      </w:r>
+    </w:p>
+    <w:p>
+      <w:pPr>
+        <w:spacing w:line="360" w:lineRule="auto"/>
+        <w:ind w:firstLine="720"/>
+        <w:jc w:val="center"/>
+      </w:pPr>
+      <w:r>
+        <w:rPr>
+          <w:noProof/>
+        </w:rPr>
+        <w:lastRenderedPageBreak/>
         <w:drawing>
           <wp:inline distT="0" distB="0" distL="0" distR="0" wp14:anchorId="27D0AF39" wp14:editId="74FFDA2B">
             <wp:extent cx="5265420" cy="2110740"/>
@@ -6560,10 +6567,10 @@
           <w:noProof/>
         </w:rPr>
         <w:drawing>
-          <wp:inline distT="0" distB="0" distL="0" distR="0" wp14:anchorId="0130A58A" wp14:editId="04C46DC3">
-            <wp:extent cx="5715000" cy="3683602"/>
-            <wp:effectExtent l="0" t="0" r="0" b="0"/>
-            <wp:docPr id="712148044" name="Imagen 712148044"/>
+          <wp:inline distT="0" distB="0" distL="0" distR="0" wp14:anchorId="45DF67F1" wp14:editId="3FBAA605">
+            <wp:extent cx="5943600" cy="4241165"/>
+            <wp:effectExtent l="0" t="0" r="0" b="6985"/>
+            <wp:docPr id="3" name="Imagen 3" descr="Diagrama&#10;&#10;Descripción generada automáticamente"/>
             <wp:cNvGraphicFramePr>
               <a:graphicFrameLocks xmlns:a="http://schemas.openxmlformats.org/drawingml/2006/main" noChangeAspect="1"/>
             </wp:cNvGraphicFramePr>
@@ -6571,7 +6578,7 @@
               <a:graphicData uri="http://schemas.openxmlformats.org/drawingml/2006/picture">
                 <pic:pic xmlns:pic="http://schemas.openxmlformats.org/drawingml/2006/picture">
                   <pic:nvPicPr>
-                    <pic:cNvPr id="0" name=""/>
+                    <pic:cNvPr id="3" name="Imagen 3" descr="Diagrama&#10;&#10;Descripción generada automáticamente"/>
                     <pic:cNvPicPr/>
                   </pic:nvPicPr>
                   <pic:blipFill>
@@ -6582,7 +6589,6 @@
                         </a:ext>
                       </a:extLst>
                     </a:blip>
-                    <a:srcRect l="4504" t="5011" r="3303" b="5011"/>
                     <a:stretch>
                       <a:fillRect/>
                     </a:stretch>
@@ -6590,7 +6596,7 @@
                   <pic:spPr>
                     <a:xfrm>
                       <a:off x="0" y="0"/>
-                      <a:ext cx="5718597" cy="3685920"/>
+                      <a:ext cx="5943600" cy="4241165"/>
                     </a:xfrm>
                     <a:prstGeom prst="rect">
                       <a:avLst/>
@@ -6602,28 +6608,6 @@
           </wp:inline>
         </w:drawing>
       </w:r>
-    </w:p>
-    <w:p>
-      <w:pPr>
-        <w:pStyle w:val="Prrafodelista"/>
-        <w:spacing w:line="360" w:lineRule="auto"/>
-        <w:rPr>
-          <w:sz w:val="24"/>
-          <w:szCs w:val="24"/>
-          <w:lang w:val="es-ES"/>
-        </w:rPr>
-      </w:pPr>
-    </w:p>
-    <w:p>
-      <w:pPr>
-        <w:pStyle w:val="Prrafodelista"/>
-        <w:spacing w:line="360" w:lineRule="auto"/>
-        <w:rPr>
-          <w:sz w:val="24"/>
-          <w:szCs w:val="24"/>
-          <w:lang w:val="es-ES"/>
-        </w:rPr>
-      </w:pPr>
     </w:p>
     <w:p>
       <w:pPr>
@@ -7676,13 +7660,17 @@
       </w:pPr>
       <w:r>
         <w:rPr>
+          <w:rFonts w:ascii="Times New Roman" w:eastAsia="Times New Roman" w:hAnsi="Times New Roman" w:cs="Times New Roman"/>
           <w:noProof/>
+          <w:sz w:val="24"/>
+          <w:szCs w:val="24"/>
+          <w:lang w:val="es-ES"/>
         </w:rPr>
         <w:drawing>
-          <wp:inline distT="0" distB="0" distL="0" distR="0" wp14:anchorId="5E28C24B" wp14:editId="5CB299DA">
-            <wp:extent cx="4572000" cy="2476500"/>
-            <wp:effectExtent l="0" t="0" r="0" b="0"/>
-            <wp:docPr id="2065448253" name="Imagen 2065448253"/>
+          <wp:inline distT="0" distB="0" distL="0" distR="0" wp14:anchorId="70322EEB" wp14:editId="3B2456C8">
+            <wp:extent cx="4544577" cy="2508509"/>
+            <wp:effectExtent l="0" t="0" r="8890" b="6350"/>
+            <wp:docPr id="4" name="Imagen 4" descr="Diagrama&#10;&#10;Descripción generada automáticamente"/>
             <wp:cNvGraphicFramePr>
               <a:graphicFrameLocks xmlns:a="http://schemas.openxmlformats.org/drawingml/2006/main" noChangeAspect="1"/>
             </wp:cNvGraphicFramePr>
@@ -7690,7 +7678,7 @@
               <a:graphicData uri="http://schemas.openxmlformats.org/drawingml/2006/picture">
                 <pic:pic xmlns:pic="http://schemas.openxmlformats.org/drawingml/2006/picture">
                   <pic:nvPicPr>
-                    <pic:cNvPr id="0" name=""/>
+                    <pic:cNvPr id="4" name="Imagen 4" descr="Diagrama&#10;&#10;Descripción generada automáticamente"/>
                     <pic:cNvPicPr/>
                   </pic:nvPicPr>
                   <pic:blipFill>
@@ -7708,7 +7696,7 @@
                   <pic:spPr>
                     <a:xfrm>
                       <a:off x="0" y="0"/>
-                      <a:ext cx="4572000" cy="2476500"/>
+                      <a:ext cx="4544577" cy="2508509"/>
                     </a:xfrm>
                     <a:prstGeom prst="rect">
                       <a:avLst/>
@@ -8193,7 +8181,7 @@
           <w:lang w:val="es-ES"/>
         </w:rPr>
       </w:pPr>
-      <w:bookmarkStart w:id="8" w:name="_Toc59725211"/>
+      <w:bookmarkStart w:id="8" w:name="_Toc59725212"/>
       <w:r>
         <w:rPr>
           <w:rFonts w:ascii="Times New Roman" w:hAnsi="Times New Roman" w:cs="Times New Roman"/>
@@ -8203,51 +8191,9 @@
           <w:lang w:val="es-ES"/>
         </w:rPr>
         <w:lastRenderedPageBreak/>
-        <w:t>Descripción de algoritmos</w:t>
+        <w:t>Resultados</w:t>
       </w:r>
       <w:bookmarkEnd w:id="8"/>
-    </w:p>
-    <w:p>
-      <w:pPr>
-        <w:rPr>
-          <w:lang w:val="es-ES"/>
-        </w:rPr>
-      </w:pPr>
-      <w:r>
-        <w:rPr>
-          <w:lang w:val="es-ES"/>
-        </w:rPr>
-        <w:br w:type="page"/>
-      </w:r>
-    </w:p>
-    <w:p>
-      <w:pPr>
-        <w:pStyle w:val="Ttulo1"/>
-        <w:numPr>
-          <w:ilvl w:val="0"/>
-          <w:numId w:val="7"/>
-        </w:numPr>
-        <w:rPr>
-          <w:rFonts w:ascii="Times New Roman" w:hAnsi="Times New Roman" w:cs="Times New Roman"/>
-          <w:b/>
-          <w:bCs/>
-          <w:color w:val="auto"/>
-          <w:lang w:val="es-ES"/>
-        </w:rPr>
-      </w:pPr>
-      <w:bookmarkStart w:id="9" w:name="_Toc59725212"/>
-      <w:r>
-        <w:rPr>
-          <w:rFonts w:ascii="Times New Roman" w:hAnsi="Times New Roman" w:cs="Times New Roman"/>
-          <w:b/>
-          <w:bCs/>
-          <w:color w:val="auto"/>
-          <w:lang w:val="es-ES"/>
-        </w:rPr>
-        <w:lastRenderedPageBreak/>
-        <w:t>Resultados</w:t>
-      </w:r>
-      <w:bookmarkEnd w:id="9"/>
     </w:p>
     <w:p>
       <w:pPr>
@@ -8278,7 +8224,7 @@
           <w:lang w:val="es-ES"/>
         </w:rPr>
       </w:pPr>
-      <w:bookmarkStart w:id="10" w:name="_Toc59725213"/>
+      <w:bookmarkStart w:id="9" w:name="_Toc59725213"/>
       <w:r>
         <w:rPr>
           <w:rFonts w:ascii="Times New Roman" w:hAnsi="Times New Roman" w:cs="Times New Roman"/>
@@ -8290,7 +8236,7 @@
         <w:lastRenderedPageBreak/>
         <w:t>Reparto de tareas</w:t>
       </w:r>
-      <w:bookmarkEnd w:id="10"/>
+      <w:bookmarkEnd w:id="9"/>
     </w:p>
     <w:p>
       <w:pPr>
@@ -8515,6 +8461,8 @@
     <w:p>
       <w:pPr>
         <w:spacing w:line="360" w:lineRule="auto"/>
+        <w:ind w:firstLine="284"/>
+        <w:jc w:val="both"/>
         <w:rPr>
           <w:rFonts w:ascii="Times New Roman" w:hAnsi="Times New Roman" w:cs="Times New Roman"/>
           <w:sz w:val="24"/>
@@ -8522,6 +8470,540 @@
           <w:lang w:val="es-ES"/>
         </w:rPr>
       </w:pPr>
+      <w:r>
+        <w:rPr>
+          <w:rFonts w:ascii="Times New Roman" w:hAnsi="Times New Roman" w:cs="Times New Roman"/>
+          <w:sz w:val="24"/>
+          <w:szCs w:val="24"/>
+          <w:lang w:val="es-ES"/>
+        </w:rPr>
+        <w:t>En cuanto a la programación, la división ha sido la siguiente:</w:t>
+      </w:r>
+    </w:p>
+    <w:p>
+      <w:pPr>
+        <w:pStyle w:val="Prrafodelista"/>
+        <w:numPr>
+          <w:ilvl w:val="0"/>
+          <w:numId w:val="14"/>
+        </w:numPr>
+        <w:spacing w:line="360" w:lineRule="auto"/>
+        <w:jc w:val="both"/>
+        <w:rPr>
+          <w:rFonts w:ascii="Times New Roman" w:hAnsi="Times New Roman" w:cs="Times New Roman"/>
+          <w:sz w:val="24"/>
+          <w:szCs w:val="24"/>
+          <w:lang w:val="es-ES"/>
+        </w:rPr>
+      </w:pPr>
+      <w:r>
+        <w:rPr>
+          <w:rFonts w:ascii="Times New Roman" w:hAnsi="Times New Roman" w:cs="Times New Roman"/>
+          <w:sz w:val="24"/>
+          <w:szCs w:val="24"/>
+          <w:lang w:val="es-ES"/>
+        </w:rPr>
+        <w:t xml:space="preserve">Juan Manuel Carretero Ávila: </w:t>
+      </w:r>
+    </w:p>
+    <w:p>
+      <w:pPr>
+        <w:pStyle w:val="Prrafodelista"/>
+        <w:numPr>
+          <w:ilvl w:val="1"/>
+          <w:numId w:val="14"/>
+        </w:numPr>
+        <w:spacing w:line="360" w:lineRule="auto"/>
+        <w:jc w:val="both"/>
+        <w:rPr>
+          <w:rFonts w:ascii="Times New Roman" w:hAnsi="Times New Roman" w:cs="Times New Roman"/>
+          <w:sz w:val="24"/>
+          <w:szCs w:val="24"/>
+          <w:lang w:val="es-ES"/>
+        </w:rPr>
+      </w:pPr>
+      <w:r>
+        <w:rPr>
+          <w:rFonts w:ascii="Times New Roman" w:hAnsi="Times New Roman" w:cs="Times New Roman"/>
+          <w:sz w:val="24"/>
+          <w:szCs w:val="24"/>
+          <w:lang w:val="es-ES"/>
+        </w:rPr>
+        <w:t xml:space="preserve">Creación de la estructura genérica de las máquinas de estados. </w:t>
+      </w:r>
+    </w:p>
+    <w:p>
+      <w:pPr>
+        <w:pStyle w:val="Prrafodelista"/>
+        <w:numPr>
+          <w:ilvl w:val="1"/>
+          <w:numId w:val="14"/>
+        </w:numPr>
+        <w:spacing w:line="360" w:lineRule="auto"/>
+        <w:jc w:val="both"/>
+        <w:rPr>
+          <w:rFonts w:ascii="Times New Roman" w:hAnsi="Times New Roman" w:cs="Times New Roman"/>
+          <w:sz w:val="24"/>
+          <w:szCs w:val="24"/>
+          <w:lang w:val="es-ES"/>
+        </w:rPr>
+      </w:pPr>
+      <w:r>
+        <w:rPr>
+          <w:rFonts w:ascii="Times New Roman" w:hAnsi="Times New Roman" w:cs="Times New Roman"/>
+          <w:sz w:val="24"/>
+          <w:szCs w:val="24"/>
+          <w:lang w:val="es-ES"/>
+        </w:rPr>
+        <w:t>Programación de la máquina de estados de la generación de enemigos por el mundo.</w:t>
+      </w:r>
+    </w:p>
+    <w:p>
+      <w:pPr>
+        <w:pStyle w:val="Prrafodelista"/>
+        <w:numPr>
+          <w:ilvl w:val="0"/>
+          <w:numId w:val="14"/>
+        </w:numPr>
+        <w:spacing w:line="360" w:lineRule="auto"/>
+        <w:jc w:val="both"/>
+        <w:rPr>
+          <w:rFonts w:ascii="Times New Roman" w:hAnsi="Times New Roman" w:cs="Times New Roman"/>
+          <w:sz w:val="24"/>
+          <w:szCs w:val="24"/>
+          <w:lang w:val="es-ES"/>
+        </w:rPr>
+      </w:pPr>
+      <w:r>
+        <w:rPr>
+          <w:rFonts w:ascii="Times New Roman" w:hAnsi="Times New Roman" w:cs="Times New Roman"/>
+          <w:sz w:val="24"/>
+          <w:szCs w:val="24"/>
+          <w:lang w:val="es-ES"/>
+        </w:rPr>
+        <w:t>Alejandra Casado Ceballos:</w:t>
+      </w:r>
+    </w:p>
+    <w:p>
+      <w:pPr>
+        <w:pStyle w:val="Prrafodelista"/>
+        <w:numPr>
+          <w:ilvl w:val="1"/>
+          <w:numId w:val="14"/>
+        </w:numPr>
+        <w:spacing w:line="360" w:lineRule="auto"/>
+        <w:jc w:val="both"/>
+        <w:rPr>
+          <w:rFonts w:ascii="Times New Roman" w:hAnsi="Times New Roman" w:cs="Times New Roman"/>
+          <w:sz w:val="24"/>
+          <w:szCs w:val="24"/>
+          <w:lang w:val="es-ES"/>
+        </w:rPr>
+      </w:pPr>
+      <w:r>
+        <w:rPr>
+          <w:rFonts w:ascii="Times New Roman" w:hAnsi="Times New Roman" w:cs="Times New Roman"/>
+          <w:sz w:val="24"/>
+          <w:szCs w:val="24"/>
+          <w:lang w:val="es-ES"/>
+        </w:rPr>
+        <w:t>Creación de la estructura genérica del sistema de utilidad.</w:t>
+      </w:r>
+    </w:p>
+    <w:p>
+      <w:pPr>
+        <w:pStyle w:val="Prrafodelista"/>
+        <w:numPr>
+          <w:ilvl w:val="1"/>
+          <w:numId w:val="14"/>
+        </w:numPr>
+        <w:spacing w:line="360" w:lineRule="auto"/>
+        <w:jc w:val="both"/>
+        <w:rPr>
+          <w:rFonts w:ascii="Times New Roman" w:hAnsi="Times New Roman" w:cs="Times New Roman"/>
+          <w:sz w:val="24"/>
+          <w:szCs w:val="24"/>
+          <w:lang w:val="es-ES"/>
+        </w:rPr>
+      </w:pPr>
+      <w:r>
+        <w:rPr>
+          <w:rFonts w:ascii="Times New Roman" w:hAnsi="Times New Roman" w:cs="Times New Roman"/>
+          <w:sz w:val="24"/>
+          <w:szCs w:val="24"/>
+          <w:lang w:val="es-ES"/>
+        </w:rPr>
+        <w:t>Programación de la máquina de estados del reclutador.</w:t>
+      </w:r>
+    </w:p>
+    <w:p>
+      <w:pPr>
+        <w:pStyle w:val="Prrafodelista"/>
+        <w:numPr>
+          <w:ilvl w:val="1"/>
+          <w:numId w:val="14"/>
+        </w:numPr>
+        <w:spacing w:line="360" w:lineRule="auto"/>
+        <w:jc w:val="both"/>
+        <w:rPr>
+          <w:rFonts w:ascii="Times New Roman" w:hAnsi="Times New Roman" w:cs="Times New Roman"/>
+          <w:sz w:val="24"/>
+          <w:szCs w:val="24"/>
+          <w:lang w:val="es-ES"/>
+        </w:rPr>
+      </w:pPr>
+      <w:r>
+        <w:rPr>
+          <w:rFonts w:ascii="Times New Roman" w:hAnsi="Times New Roman" w:cs="Times New Roman"/>
+          <w:sz w:val="24"/>
+          <w:szCs w:val="24"/>
+          <w:lang w:val="es-ES"/>
+        </w:rPr>
+        <w:t>Programación del sistema de utilidad de los drones.</w:t>
+      </w:r>
+    </w:p>
+    <w:p>
+      <w:pPr>
+        <w:pStyle w:val="Prrafodelista"/>
+        <w:numPr>
+          <w:ilvl w:val="1"/>
+          <w:numId w:val="14"/>
+        </w:numPr>
+        <w:spacing w:line="360" w:lineRule="auto"/>
+        <w:jc w:val="both"/>
+        <w:rPr>
+          <w:rFonts w:ascii="Times New Roman" w:hAnsi="Times New Roman" w:cs="Times New Roman"/>
+          <w:sz w:val="24"/>
+          <w:szCs w:val="24"/>
+          <w:lang w:val="es-ES"/>
+        </w:rPr>
+      </w:pPr>
+      <w:r>
+        <w:rPr>
+          <w:rFonts w:ascii="Times New Roman" w:hAnsi="Times New Roman" w:cs="Times New Roman"/>
+          <w:sz w:val="24"/>
+          <w:szCs w:val="24"/>
+          <w:lang w:val="es-ES"/>
+        </w:rPr>
+        <w:t>Programación de la máquina de estados de “</w:t>
+      </w:r>
+      <w:r>
+        <w:rPr>
+          <w:rFonts w:ascii="Times New Roman" w:eastAsia="Times New Roman" w:hAnsi="Times New Roman" w:cs="Times New Roman"/>
+          <w:sz w:val="24"/>
+          <w:szCs w:val="24"/>
+          <w:lang w:val="es-ES"/>
+        </w:rPr>
+        <w:t>Ir al punto de espera del reclutador</w:t>
+      </w:r>
+      <w:r>
+        <w:rPr>
+          <w:rFonts w:ascii="Times New Roman" w:eastAsia="Times New Roman" w:hAnsi="Times New Roman" w:cs="Times New Roman"/>
+          <w:sz w:val="24"/>
+          <w:szCs w:val="24"/>
+          <w:lang w:val="es-ES"/>
+        </w:rPr>
+        <w:t>” de los drones.</w:t>
+      </w:r>
+    </w:p>
+    <w:p>
+      <w:pPr>
+        <w:pStyle w:val="Prrafodelista"/>
+        <w:numPr>
+          <w:ilvl w:val="1"/>
+          <w:numId w:val="14"/>
+        </w:numPr>
+        <w:spacing w:line="360" w:lineRule="auto"/>
+        <w:jc w:val="both"/>
+        <w:rPr>
+          <w:rFonts w:ascii="Times New Roman" w:hAnsi="Times New Roman" w:cs="Times New Roman"/>
+          <w:sz w:val="24"/>
+          <w:szCs w:val="24"/>
+          <w:lang w:val="es-ES"/>
+        </w:rPr>
+      </w:pPr>
+      <w:r>
+        <w:rPr>
+          <w:rFonts w:ascii="Times New Roman" w:hAnsi="Times New Roman" w:cs="Times New Roman"/>
+          <w:sz w:val="24"/>
+          <w:szCs w:val="24"/>
+          <w:lang w:val="es-ES"/>
+        </w:rPr>
+        <w:t>Programación de los sonidos en el juego.</w:t>
+      </w:r>
+    </w:p>
+    <w:p>
+      <w:pPr>
+        <w:pStyle w:val="Prrafodelista"/>
+        <w:numPr>
+          <w:ilvl w:val="0"/>
+          <w:numId w:val="14"/>
+        </w:numPr>
+        <w:spacing w:line="360" w:lineRule="auto"/>
+        <w:jc w:val="both"/>
+        <w:rPr>
+          <w:rFonts w:ascii="Times New Roman" w:hAnsi="Times New Roman" w:cs="Times New Roman"/>
+          <w:sz w:val="24"/>
+          <w:szCs w:val="24"/>
+          <w:lang w:val="es-ES"/>
+        </w:rPr>
+      </w:pPr>
+      <w:r>
+        <w:rPr>
+          <w:rFonts w:ascii="Times New Roman" w:eastAsia="Times New Roman" w:hAnsi="Times New Roman" w:cs="Times New Roman"/>
+          <w:sz w:val="24"/>
+          <w:szCs w:val="24"/>
+          <w:lang w:val="es-ES"/>
+        </w:rPr>
+        <w:t>Pedro Casas Martínez:</w:t>
+      </w:r>
+    </w:p>
+    <w:p>
+      <w:pPr>
+        <w:pStyle w:val="Prrafodelista"/>
+        <w:numPr>
+          <w:ilvl w:val="1"/>
+          <w:numId w:val="14"/>
+        </w:numPr>
+        <w:spacing w:line="360" w:lineRule="auto"/>
+        <w:jc w:val="both"/>
+        <w:rPr>
+          <w:rFonts w:ascii="Times New Roman" w:hAnsi="Times New Roman" w:cs="Times New Roman"/>
+          <w:sz w:val="24"/>
+          <w:szCs w:val="24"/>
+          <w:lang w:val="es-ES"/>
+        </w:rPr>
+      </w:pPr>
+      <w:r>
+        <w:rPr>
+          <w:rFonts w:ascii="Times New Roman" w:eastAsia="Times New Roman" w:hAnsi="Times New Roman" w:cs="Times New Roman"/>
+          <w:sz w:val="24"/>
+          <w:szCs w:val="24"/>
+          <w:lang w:val="es-ES"/>
+        </w:rPr>
+        <w:t>Creación de la estructura genérica del árbol de comportamientos.</w:t>
+      </w:r>
+    </w:p>
+    <w:p>
+      <w:pPr>
+        <w:pStyle w:val="Prrafodelista"/>
+        <w:numPr>
+          <w:ilvl w:val="1"/>
+          <w:numId w:val="14"/>
+        </w:numPr>
+        <w:spacing w:line="360" w:lineRule="auto"/>
+        <w:jc w:val="both"/>
+        <w:rPr>
+          <w:rFonts w:ascii="Times New Roman" w:hAnsi="Times New Roman" w:cs="Times New Roman"/>
+          <w:sz w:val="24"/>
+          <w:szCs w:val="24"/>
+          <w:lang w:val="es-ES"/>
+        </w:rPr>
+      </w:pPr>
+      <w:r>
+        <w:rPr>
+          <w:rFonts w:ascii="Times New Roman" w:eastAsia="Times New Roman" w:hAnsi="Times New Roman" w:cs="Times New Roman"/>
+          <w:sz w:val="24"/>
+          <w:szCs w:val="24"/>
+          <w:lang w:val="es-ES"/>
+        </w:rPr>
+        <w:t>Programación del árbol de comportamientos del mundo.</w:t>
+      </w:r>
+    </w:p>
+    <w:p>
+      <w:pPr>
+        <w:pStyle w:val="Prrafodelista"/>
+        <w:numPr>
+          <w:ilvl w:val="1"/>
+          <w:numId w:val="14"/>
+        </w:numPr>
+        <w:spacing w:line="360" w:lineRule="auto"/>
+        <w:jc w:val="both"/>
+        <w:rPr>
+          <w:rFonts w:ascii="Times New Roman" w:hAnsi="Times New Roman" w:cs="Times New Roman"/>
+          <w:sz w:val="24"/>
+          <w:szCs w:val="24"/>
+          <w:lang w:val="es-ES"/>
+        </w:rPr>
+      </w:pPr>
+      <w:r>
+        <w:rPr>
+          <w:rFonts w:ascii="Times New Roman" w:eastAsia="Times New Roman" w:hAnsi="Times New Roman" w:cs="Times New Roman"/>
+          <w:sz w:val="24"/>
+          <w:szCs w:val="24"/>
+          <w:lang w:val="es-ES"/>
+        </w:rPr>
+        <w:t>Programación de la máquina de estados de las torretas.</w:t>
+      </w:r>
+    </w:p>
+    <w:p>
+      <w:pPr>
+        <w:pStyle w:val="Prrafodelista"/>
+        <w:numPr>
+          <w:ilvl w:val="1"/>
+          <w:numId w:val="14"/>
+        </w:numPr>
+        <w:spacing w:line="360" w:lineRule="auto"/>
+        <w:jc w:val="both"/>
+        <w:rPr>
+          <w:rFonts w:ascii="Times New Roman" w:hAnsi="Times New Roman" w:cs="Times New Roman"/>
+          <w:sz w:val="24"/>
+          <w:szCs w:val="24"/>
+          <w:lang w:val="es-ES"/>
+        </w:rPr>
+      </w:pPr>
+      <w:r>
+        <w:rPr>
+          <w:rFonts w:ascii="Times New Roman" w:eastAsia="Times New Roman" w:hAnsi="Times New Roman" w:cs="Times New Roman"/>
+          <w:sz w:val="24"/>
+          <w:szCs w:val="24"/>
+          <w:lang w:val="es-ES"/>
+        </w:rPr>
+        <w:t xml:space="preserve">Programación de la máquina de estados de </w:t>
+      </w:r>
+      <w:r>
+        <w:rPr>
+          <w:rFonts w:ascii="Times New Roman" w:eastAsia="Times New Roman" w:hAnsi="Times New Roman" w:cs="Times New Roman"/>
+          <w:sz w:val="24"/>
+          <w:szCs w:val="24"/>
+          <w:lang w:val="es-ES"/>
+        </w:rPr>
+        <w:t>“</w:t>
+      </w:r>
+      <w:r>
+        <w:rPr>
+          <w:rFonts w:ascii="Times New Roman" w:eastAsia="Times New Roman" w:hAnsi="Times New Roman" w:cs="Times New Roman"/>
+          <w:sz w:val="24"/>
+          <w:szCs w:val="24"/>
+          <w:lang w:val="es-ES"/>
+        </w:rPr>
+        <w:t>Conquistar o defender base</w:t>
+      </w:r>
+      <w:r>
+        <w:rPr>
+          <w:rFonts w:ascii="Times New Roman" w:eastAsia="Times New Roman" w:hAnsi="Times New Roman" w:cs="Times New Roman"/>
+          <w:sz w:val="24"/>
+          <w:szCs w:val="24"/>
+          <w:lang w:val="es-ES"/>
+        </w:rPr>
+        <w:t>”</w:t>
+      </w:r>
+      <w:r>
+        <w:rPr>
+          <w:rFonts w:ascii="Times New Roman" w:eastAsia="Times New Roman" w:hAnsi="Times New Roman" w:cs="Times New Roman"/>
+          <w:sz w:val="24"/>
+          <w:szCs w:val="24"/>
+          <w:lang w:val="es-ES"/>
+        </w:rPr>
+        <w:t xml:space="preserve"> de los drones.</w:t>
+      </w:r>
+    </w:p>
+    <w:p>
+      <w:pPr>
+        <w:pStyle w:val="Prrafodelista"/>
+        <w:numPr>
+          <w:ilvl w:val="1"/>
+          <w:numId w:val="14"/>
+        </w:numPr>
+        <w:spacing w:line="360" w:lineRule="auto"/>
+        <w:jc w:val="both"/>
+        <w:rPr>
+          <w:rFonts w:ascii="Times New Roman" w:hAnsi="Times New Roman" w:cs="Times New Roman"/>
+          <w:sz w:val="24"/>
+          <w:szCs w:val="24"/>
+          <w:lang w:val="es-ES"/>
+        </w:rPr>
+      </w:pPr>
+      <w:r>
+        <w:rPr>
+          <w:rFonts w:ascii="Times New Roman" w:eastAsia="Times New Roman" w:hAnsi="Times New Roman" w:cs="Times New Roman"/>
+          <w:sz w:val="24"/>
+          <w:szCs w:val="24"/>
+          <w:lang w:val="es-ES"/>
+        </w:rPr>
+        <w:lastRenderedPageBreak/>
+        <w:t>Programación de la máquina de estados de “</w:t>
+      </w:r>
+      <w:r>
+        <w:rPr>
+          <w:rFonts w:ascii="Times New Roman" w:eastAsia="Times New Roman" w:hAnsi="Times New Roman" w:cs="Times New Roman"/>
+          <w:sz w:val="24"/>
+          <w:szCs w:val="24"/>
+          <w:lang w:val="es-ES"/>
+        </w:rPr>
+        <w:t xml:space="preserve">Atacar enemigo más cercano </w:t>
+      </w:r>
+      <w:r>
+        <w:rPr>
+          <w:rFonts w:ascii="Times New Roman" w:eastAsia="Times New Roman" w:hAnsi="Times New Roman" w:cs="Times New Roman"/>
+          <w:sz w:val="24"/>
+          <w:szCs w:val="24"/>
+          <w:lang w:val="es-ES"/>
+        </w:rPr>
+        <w:t>d</w:t>
+      </w:r>
+      <w:r>
+        <w:rPr>
+          <w:rFonts w:ascii="Times New Roman" w:eastAsia="Times New Roman" w:hAnsi="Times New Roman" w:cs="Times New Roman"/>
+          <w:sz w:val="24"/>
+          <w:szCs w:val="24"/>
+          <w:lang w:val="es-ES"/>
+        </w:rPr>
+        <w:t>ron a distancia</w:t>
+      </w:r>
+      <w:r>
+        <w:rPr>
+          <w:rFonts w:ascii="Times New Roman" w:eastAsia="Times New Roman" w:hAnsi="Times New Roman" w:cs="Times New Roman"/>
+          <w:sz w:val="24"/>
+          <w:szCs w:val="24"/>
+          <w:lang w:val="es-ES"/>
+        </w:rPr>
+        <w:t>” de los drones.</w:t>
+      </w:r>
+    </w:p>
+    <w:p>
+      <w:pPr>
+        <w:pStyle w:val="Prrafodelista"/>
+        <w:numPr>
+          <w:ilvl w:val="1"/>
+          <w:numId w:val="14"/>
+        </w:numPr>
+        <w:spacing w:line="360" w:lineRule="auto"/>
+        <w:jc w:val="both"/>
+        <w:rPr>
+          <w:rFonts w:ascii="Times New Roman" w:hAnsi="Times New Roman" w:cs="Times New Roman"/>
+          <w:sz w:val="24"/>
+          <w:szCs w:val="24"/>
+          <w:lang w:val="es-ES"/>
+        </w:rPr>
+      </w:pPr>
+      <w:r>
+        <w:rPr>
+          <w:rFonts w:ascii="Times New Roman" w:eastAsia="Times New Roman" w:hAnsi="Times New Roman" w:cs="Times New Roman"/>
+          <w:sz w:val="24"/>
+          <w:szCs w:val="24"/>
+          <w:lang w:val="es-ES"/>
+        </w:rPr>
+        <w:t>Programación de la máquina de estados de “</w:t>
+      </w:r>
+      <w:r>
+        <w:rPr>
+          <w:rFonts w:ascii="Times New Roman" w:eastAsia="Times New Roman" w:hAnsi="Times New Roman" w:cs="Times New Roman"/>
+          <w:sz w:val="24"/>
+          <w:szCs w:val="24"/>
+          <w:lang w:val="es-ES"/>
+        </w:rPr>
+        <w:t>Atacar enemigo más cercano dron a cuerpo a cuerpo</w:t>
+      </w:r>
+      <w:r>
+        <w:rPr>
+          <w:rFonts w:ascii="Times New Roman" w:eastAsia="Times New Roman" w:hAnsi="Times New Roman" w:cs="Times New Roman"/>
+          <w:sz w:val="24"/>
+          <w:szCs w:val="24"/>
+          <w:lang w:val="es-ES"/>
+        </w:rPr>
+        <w:t>” de los drones.</w:t>
+      </w:r>
       <w:r>
         <w:rPr>
           <w:rFonts w:ascii="Times New Roman" w:hAnsi="Times New Roman" w:cs="Times New Roman"/>
@@ -8539,6 +9021,7 @@
           <w:ilvl w:val="0"/>
           <w:numId w:val="7"/>
         </w:numPr>
+        <w:spacing w:line="360" w:lineRule="auto"/>
         <w:rPr>
           <w:rFonts w:ascii="Times New Roman" w:hAnsi="Times New Roman" w:cs="Times New Roman"/>
           <w:b/>
@@ -8547,7 +9030,7 @@
           <w:lang w:val="es-ES"/>
         </w:rPr>
       </w:pPr>
-      <w:bookmarkStart w:id="11" w:name="_Toc59725214"/>
+      <w:bookmarkStart w:id="10" w:name="_Toc59725214"/>
       <w:r>
         <w:rPr>
           <w:rFonts w:ascii="Times New Roman" w:hAnsi="Times New Roman" w:cs="Times New Roman"/>
@@ -8559,10 +9042,518 @@
         <w:lastRenderedPageBreak/>
         <w:t>Webgrafía</w:t>
       </w:r>
-      <w:bookmarkEnd w:id="11"/>
+      <w:bookmarkEnd w:id="10"/>
+    </w:p>
+    <w:p>
+      <w:pPr>
+        <w:pStyle w:val="Prrafodelista"/>
+        <w:numPr>
+          <w:ilvl w:val="0"/>
+          <w:numId w:val="13"/>
+        </w:numPr>
+        <w:spacing w:line="360" w:lineRule="auto"/>
+        <w:jc w:val="both"/>
+        <w:rPr>
+          <w:rFonts w:ascii="Times New Roman" w:hAnsi="Times New Roman" w:cs="Times New Roman"/>
+          <w:sz w:val="24"/>
+          <w:szCs w:val="24"/>
+          <w:lang w:val="es-ES"/>
+        </w:rPr>
+      </w:pPr>
+      <w:r>
+        <w:rPr>
+          <w:rFonts w:ascii="Times New Roman" w:hAnsi="Times New Roman" w:cs="Times New Roman"/>
+          <w:sz w:val="24"/>
+          <w:szCs w:val="24"/>
+          <w:lang w:val="es-ES"/>
+        </w:rPr>
+        <w:t xml:space="preserve">Brackeys. (14/03/2018). UNITY NAVMESH TUTORIAL – BASICS. Recuperado el 1 de enero de 2021 en el siguiente enlace </w:t>
+      </w:r>
+      <w:hyperlink r:id="rId23" w:history="1">
+        <w:r>
+          <w:rPr>
+            <w:rStyle w:val="Hipervnculo"/>
+            <w:rFonts w:ascii="Times New Roman" w:hAnsi="Times New Roman" w:cs="Times New Roman"/>
+            <w:sz w:val="24"/>
+            <w:szCs w:val="24"/>
+            <w:lang w:val="es-ES"/>
+          </w:rPr>
+          <w:t>https://www.youtube.com/watch?v=CHV1ymlw-P8</w:t>
+        </w:r>
+      </w:hyperlink>
+    </w:p>
+    <w:p>
+      <w:pPr>
+        <w:pStyle w:val="Prrafodelista"/>
+        <w:numPr>
+          <w:ilvl w:val="0"/>
+          <w:numId w:val="12"/>
+        </w:numPr>
+        <w:spacing w:after="200" w:line="360" w:lineRule="auto"/>
+        <w:jc w:val="both"/>
+        <w:rPr>
+          <w:rFonts w:ascii="Times New Roman" w:hAnsi="Times New Roman" w:cs="Times New Roman"/>
+          <w:sz w:val="24"/>
+          <w:szCs w:val="24"/>
+        </w:rPr>
+      </w:pPr>
+      <w:r>
+        <w:rPr>
+          <w:rFonts w:ascii="Times New Roman" w:hAnsi="Times New Roman" w:cs="Times New Roman"/>
+          <w:sz w:val="24"/>
+          <w:szCs w:val="24"/>
+        </w:rPr>
+        <w:t>Garre</w:t>
+      </w:r>
+      <w:r>
+        <w:rPr>
+          <w:rFonts w:ascii="Times New Roman" w:hAnsi="Times New Roman" w:cs="Times New Roman"/>
+          <w:sz w:val="24"/>
+          <w:szCs w:val="24"/>
+        </w:rPr>
+        <w:t xml:space="preserve">, </w:t>
+      </w:r>
+      <w:r>
+        <w:rPr>
+          <w:rFonts w:ascii="Times New Roman" w:hAnsi="Times New Roman" w:cs="Times New Roman"/>
+          <w:sz w:val="24"/>
+          <w:szCs w:val="24"/>
+        </w:rPr>
+        <w:t>C</w:t>
+      </w:r>
+      <w:r>
+        <w:rPr>
+          <w:rFonts w:ascii="Times New Roman" w:hAnsi="Times New Roman" w:cs="Times New Roman"/>
+          <w:sz w:val="24"/>
+          <w:szCs w:val="24"/>
+        </w:rPr>
+        <w:t>. (</w:t>
+      </w:r>
+      <w:r>
+        <w:rPr>
+          <w:rFonts w:ascii="Times New Roman" w:hAnsi="Times New Roman" w:cs="Times New Roman"/>
+          <w:sz w:val="24"/>
+          <w:szCs w:val="24"/>
+        </w:rPr>
+        <w:t>fecha de publicación desconocida</w:t>
+      </w:r>
+      <w:r>
+        <w:rPr>
+          <w:rFonts w:ascii="Times New Roman" w:hAnsi="Times New Roman" w:cs="Times New Roman"/>
+          <w:sz w:val="24"/>
+          <w:szCs w:val="24"/>
+        </w:rPr>
+        <w:t xml:space="preserve">). TEMA </w:t>
+      </w:r>
+      <w:r>
+        <w:rPr>
+          <w:rFonts w:ascii="Times New Roman" w:hAnsi="Times New Roman" w:cs="Times New Roman"/>
+          <w:sz w:val="24"/>
+          <w:szCs w:val="24"/>
+        </w:rPr>
+        <w:t xml:space="preserve">2 PARTE 1 ARQUITECTURA DE AGENTES – MÁQUINAS DE ESTADOS FINITAS (FSM). </w:t>
+      </w:r>
+      <w:r>
+        <w:rPr>
+          <w:rFonts w:ascii="Times New Roman" w:hAnsi="Times New Roman" w:cs="Times New Roman"/>
+          <w:sz w:val="24"/>
+          <w:szCs w:val="24"/>
+        </w:rPr>
+        <w:t xml:space="preserve">Recuperado el </w:t>
+      </w:r>
+      <w:r>
+        <w:rPr>
+          <w:rFonts w:ascii="Times New Roman" w:hAnsi="Times New Roman" w:cs="Times New Roman"/>
+          <w:sz w:val="24"/>
+          <w:szCs w:val="24"/>
+        </w:rPr>
+        <w:t>30 de diciembre</w:t>
+      </w:r>
+      <w:r>
+        <w:rPr>
+          <w:rFonts w:ascii="Times New Roman" w:hAnsi="Times New Roman" w:cs="Times New Roman"/>
+          <w:sz w:val="24"/>
+          <w:szCs w:val="24"/>
+        </w:rPr>
+        <w:t xml:space="preserve"> de 2020 del aula virtual de la Universidad Rey Juan Carlos.</w:t>
+      </w:r>
+      <w:r>
+        <w:rPr>
+          <w:rFonts w:ascii="Times New Roman" w:hAnsi="Times New Roman" w:cs="Times New Roman"/>
+          <w:sz w:val="24"/>
+          <w:szCs w:val="24"/>
+        </w:rPr>
+        <w:t xml:space="preserve"> </w:t>
+      </w:r>
+    </w:p>
+    <w:p>
+      <w:pPr>
+        <w:pStyle w:val="Prrafodelista"/>
+        <w:numPr>
+          <w:ilvl w:val="0"/>
+          <w:numId w:val="12"/>
+        </w:numPr>
+        <w:spacing w:after="200" w:line="360" w:lineRule="auto"/>
+        <w:jc w:val="both"/>
+        <w:rPr>
+          <w:rFonts w:ascii="Times New Roman" w:hAnsi="Times New Roman" w:cs="Times New Roman"/>
+          <w:sz w:val="24"/>
+          <w:szCs w:val="24"/>
+        </w:rPr>
+      </w:pPr>
+      <w:r>
+        <w:rPr>
+          <w:rFonts w:ascii="Times New Roman" w:hAnsi="Times New Roman" w:cs="Times New Roman"/>
+          <w:sz w:val="24"/>
+          <w:szCs w:val="24"/>
+        </w:rPr>
+        <w:t>Garre</w:t>
+      </w:r>
+      <w:r>
+        <w:rPr>
+          <w:rFonts w:ascii="Times New Roman" w:hAnsi="Times New Roman" w:cs="Times New Roman"/>
+          <w:sz w:val="24"/>
+          <w:szCs w:val="24"/>
+        </w:rPr>
+        <w:t xml:space="preserve">, </w:t>
+      </w:r>
+      <w:r>
+        <w:rPr>
+          <w:rFonts w:ascii="Times New Roman" w:hAnsi="Times New Roman" w:cs="Times New Roman"/>
+          <w:sz w:val="24"/>
+          <w:szCs w:val="24"/>
+        </w:rPr>
+        <w:t>C</w:t>
+      </w:r>
+      <w:r>
+        <w:rPr>
+          <w:rFonts w:ascii="Times New Roman" w:hAnsi="Times New Roman" w:cs="Times New Roman"/>
+          <w:sz w:val="24"/>
+          <w:szCs w:val="24"/>
+        </w:rPr>
+        <w:t>. (</w:t>
+      </w:r>
+      <w:r>
+        <w:rPr>
+          <w:rFonts w:ascii="Times New Roman" w:hAnsi="Times New Roman" w:cs="Times New Roman"/>
+          <w:sz w:val="24"/>
+          <w:szCs w:val="24"/>
+        </w:rPr>
+        <w:t>fecha de publicación desconocida</w:t>
+      </w:r>
+      <w:r>
+        <w:rPr>
+          <w:rFonts w:ascii="Times New Roman" w:hAnsi="Times New Roman" w:cs="Times New Roman"/>
+          <w:sz w:val="24"/>
+          <w:szCs w:val="24"/>
+        </w:rPr>
+        <w:t xml:space="preserve">). TEMA </w:t>
+      </w:r>
+      <w:r>
+        <w:rPr>
+          <w:rFonts w:ascii="Times New Roman" w:hAnsi="Times New Roman" w:cs="Times New Roman"/>
+          <w:sz w:val="24"/>
+          <w:szCs w:val="24"/>
+        </w:rPr>
+        <w:t xml:space="preserve">2 PARTE </w:t>
+      </w:r>
+      <w:r>
+        <w:rPr>
+          <w:rFonts w:ascii="Times New Roman" w:hAnsi="Times New Roman" w:cs="Times New Roman"/>
+          <w:sz w:val="24"/>
+          <w:szCs w:val="24"/>
+        </w:rPr>
+        <w:t>2</w:t>
+      </w:r>
+      <w:r>
+        <w:rPr>
+          <w:rFonts w:ascii="Times New Roman" w:hAnsi="Times New Roman" w:cs="Times New Roman"/>
+          <w:sz w:val="24"/>
+          <w:szCs w:val="24"/>
+        </w:rPr>
+        <w:t xml:space="preserve"> </w:t>
+      </w:r>
+      <w:r>
+        <w:rPr>
+          <w:rFonts w:ascii="Times New Roman" w:hAnsi="Times New Roman" w:cs="Times New Roman"/>
+          <w:sz w:val="24"/>
+          <w:szCs w:val="24"/>
+        </w:rPr>
+        <w:t xml:space="preserve">ÁRBOLES DE COMPORTAMIENTO </w:t>
+      </w:r>
+      <w:r>
+        <w:rPr>
+          <w:rFonts w:ascii="Times New Roman" w:hAnsi="Times New Roman" w:cs="Times New Roman"/>
+          <w:sz w:val="24"/>
+          <w:szCs w:val="24"/>
+        </w:rPr>
+        <w:t>(</w:t>
+      </w:r>
+      <w:r>
+        <w:rPr>
+          <w:rFonts w:ascii="Times New Roman" w:hAnsi="Times New Roman" w:cs="Times New Roman"/>
+          <w:sz w:val="24"/>
+          <w:szCs w:val="24"/>
+        </w:rPr>
+        <w:t>BT</w:t>
+      </w:r>
+      <w:r>
+        <w:rPr>
+          <w:rFonts w:ascii="Times New Roman" w:hAnsi="Times New Roman" w:cs="Times New Roman"/>
+          <w:sz w:val="24"/>
+          <w:szCs w:val="24"/>
+        </w:rPr>
+        <w:t xml:space="preserve">). </w:t>
+      </w:r>
+      <w:r>
+        <w:rPr>
+          <w:rFonts w:ascii="Times New Roman" w:hAnsi="Times New Roman" w:cs="Times New Roman"/>
+          <w:sz w:val="24"/>
+          <w:szCs w:val="24"/>
+        </w:rPr>
+        <w:t xml:space="preserve">Recuperado el </w:t>
+      </w:r>
+      <w:r>
+        <w:rPr>
+          <w:rFonts w:ascii="Times New Roman" w:hAnsi="Times New Roman" w:cs="Times New Roman"/>
+          <w:sz w:val="24"/>
+          <w:szCs w:val="24"/>
+        </w:rPr>
+        <w:t>30 de diciembre</w:t>
+      </w:r>
+      <w:r>
+        <w:rPr>
+          <w:rFonts w:ascii="Times New Roman" w:hAnsi="Times New Roman" w:cs="Times New Roman"/>
+          <w:sz w:val="24"/>
+          <w:szCs w:val="24"/>
+        </w:rPr>
+        <w:t xml:space="preserve"> de 2020 del aula virtual de la Universidad Rey Juan Carlos.</w:t>
+      </w:r>
+    </w:p>
+    <w:p>
+      <w:pPr>
+        <w:pStyle w:val="Prrafodelista"/>
+        <w:numPr>
+          <w:ilvl w:val="0"/>
+          <w:numId w:val="12"/>
+        </w:numPr>
+        <w:spacing w:after="200" w:line="360" w:lineRule="auto"/>
+        <w:jc w:val="both"/>
+        <w:rPr>
+          <w:rFonts w:ascii="Times New Roman" w:hAnsi="Times New Roman" w:cs="Times New Roman"/>
+          <w:sz w:val="24"/>
+          <w:szCs w:val="24"/>
+        </w:rPr>
+      </w:pPr>
+      <w:r>
+        <w:rPr>
+          <w:rFonts w:ascii="Times New Roman" w:hAnsi="Times New Roman" w:cs="Times New Roman"/>
+          <w:sz w:val="24"/>
+          <w:szCs w:val="24"/>
+        </w:rPr>
+        <w:t>Garre</w:t>
+      </w:r>
+      <w:r>
+        <w:rPr>
+          <w:rFonts w:ascii="Times New Roman" w:hAnsi="Times New Roman" w:cs="Times New Roman"/>
+          <w:sz w:val="24"/>
+          <w:szCs w:val="24"/>
+        </w:rPr>
+        <w:t xml:space="preserve">, </w:t>
+      </w:r>
+      <w:r>
+        <w:rPr>
+          <w:rFonts w:ascii="Times New Roman" w:hAnsi="Times New Roman" w:cs="Times New Roman"/>
+          <w:sz w:val="24"/>
+          <w:szCs w:val="24"/>
+        </w:rPr>
+        <w:t>C</w:t>
+      </w:r>
+      <w:r>
+        <w:rPr>
+          <w:rFonts w:ascii="Times New Roman" w:hAnsi="Times New Roman" w:cs="Times New Roman"/>
+          <w:sz w:val="24"/>
+          <w:szCs w:val="24"/>
+        </w:rPr>
+        <w:t>. (</w:t>
+      </w:r>
+      <w:r>
+        <w:rPr>
+          <w:rFonts w:ascii="Times New Roman" w:hAnsi="Times New Roman" w:cs="Times New Roman"/>
+          <w:sz w:val="24"/>
+          <w:szCs w:val="24"/>
+        </w:rPr>
+        <w:t>fecha de publicación desconocida</w:t>
+      </w:r>
+      <w:r>
+        <w:rPr>
+          <w:rFonts w:ascii="Times New Roman" w:hAnsi="Times New Roman" w:cs="Times New Roman"/>
+          <w:sz w:val="24"/>
+          <w:szCs w:val="24"/>
+        </w:rPr>
+        <w:t xml:space="preserve">). TEMA </w:t>
+      </w:r>
+      <w:r>
+        <w:rPr>
+          <w:rFonts w:ascii="Times New Roman" w:hAnsi="Times New Roman" w:cs="Times New Roman"/>
+          <w:sz w:val="24"/>
+          <w:szCs w:val="24"/>
+        </w:rPr>
+        <w:t xml:space="preserve">2 PARTE </w:t>
+      </w:r>
+      <w:r>
+        <w:rPr>
+          <w:rFonts w:ascii="Times New Roman" w:hAnsi="Times New Roman" w:cs="Times New Roman"/>
+          <w:sz w:val="24"/>
+          <w:szCs w:val="24"/>
+        </w:rPr>
+        <w:t>3</w:t>
+      </w:r>
+      <w:r>
+        <w:rPr>
+          <w:rFonts w:ascii="Times New Roman" w:hAnsi="Times New Roman" w:cs="Times New Roman"/>
+          <w:sz w:val="24"/>
+          <w:szCs w:val="24"/>
+        </w:rPr>
+        <w:t xml:space="preserve"> </w:t>
+      </w:r>
+      <w:r>
+        <w:rPr>
+          <w:rFonts w:ascii="Times New Roman" w:hAnsi="Times New Roman" w:cs="Times New Roman"/>
+          <w:sz w:val="24"/>
+          <w:szCs w:val="24"/>
+        </w:rPr>
+        <w:t>SISTEMAS DE UTILIDAD</w:t>
+      </w:r>
+      <w:r>
+        <w:rPr>
+          <w:rFonts w:ascii="Times New Roman" w:hAnsi="Times New Roman" w:cs="Times New Roman"/>
+          <w:sz w:val="24"/>
+          <w:szCs w:val="24"/>
+        </w:rPr>
+        <w:t xml:space="preserve"> (</w:t>
+      </w:r>
+      <w:r>
+        <w:rPr>
+          <w:rFonts w:ascii="Times New Roman" w:hAnsi="Times New Roman" w:cs="Times New Roman"/>
+          <w:sz w:val="24"/>
+          <w:szCs w:val="24"/>
+        </w:rPr>
+        <w:t>US</w:t>
+      </w:r>
+      <w:r>
+        <w:rPr>
+          <w:rFonts w:ascii="Times New Roman" w:hAnsi="Times New Roman" w:cs="Times New Roman"/>
+          <w:sz w:val="24"/>
+          <w:szCs w:val="24"/>
+        </w:rPr>
+        <w:t xml:space="preserve">). </w:t>
+      </w:r>
+      <w:r>
+        <w:rPr>
+          <w:rFonts w:ascii="Times New Roman" w:hAnsi="Times New Roman" w:cs="Times New Roman"/>
+          <w:sz w:val="24"/>
+          <w:szCs w:val="24"/>
+        </w:rPr>
+        <w:t xml:space="preserve">Recuperado el </w:t>
+      </w:r>
+      <w:r>
+        <w:rPr>
+          <w:rFonts w:ascii="Times New Roman" w:hAnsi="Times New Roman" w:cs="Times New Roman"/>
+          <w:sz w:val="24"/>
+          <w:szCs w:val="24"/>
+        </w:rPr>
+        <w:t>30 de diciembre</w:t>
+      </w:r>
+      <w:r>
+        <w:rPr>
+          <w:rFonts w:ascii="Times New Roman" w:hAnsi="Times New Roman" w:cs="Times New Roman"/>
+          <w:sz w:val="24"/>
+          <w:szCs w:val="24"/>
+        </w:rPr>
+        <w:t xml:space="preserve"> de 2020 del aula virtual de la Universidad Rey Juan Carlos.</w:t>
+      </w:r>
+    </w:p>
+    <w:p>
+      <w:pPr>
+        <w:pStyle w:val="Prrafodelista"/>
+        <w:numPr>
+          <w:ilvl w:val="0"/>
+          <w:numId w:val="12"/>
+        </w:numPr>
+        <w:spacing w:after="200" w:line="360" w:lineRule="auto"/>
+        <w:jc w:val="both"/>
+        <w:rPr>
+          <w:rFonts w:ascii="Times New Roman" w:hAnsi="Times New Roman" w:cs="Times New Roman"/>
+          <w:sz w:val="24"/>
+          <w:szCs w:val="24"/>
+        </w:rPr>
+      </w:pPr>
+      <w:r>
+        <w:rPr>
+          <w:rFonts w:ascii="Times New Roman" w:hAnsi="Times New Roman" w:cs="Times New Roman"/>
+          <w:sz w:val="24"/>
+          <w:szCs w:val="24"/>
+        </w:rPr>
+        <w:t xml:space="preserve">Bytes, P. (30/06/2017). </w:t>
+      </w:r>
+      <w:r>
+        <w:rPr>
+          <w:rFonts w:ascii="Times New Roman" w:hAnsi="Times New Roman" w:cs="Times New Roman"/>
+          <w:sz w:val="24"/>
+          <w:szCs w:val="24"/>
+        </w:rPr>
+        <w:t>STARFIELD SKYBOX</w:t>
+      </w:r>
+      <w:r>
+        <w:rPr>
+          <w:rFonts w:ascii="Times New Roman" w:hAnsi="Times New Roman" w:cs="Times New Roman"/>
+          <w:sz w:val="24"/>
+          <w:szCs w:val="24"/>
+        </w:rPr>
+        <w:t xml:space="preserve">. Recuperado el 03 de enero de 2021 del suiente enlace </w:t>
+      </w:r>
+      <w:hyperlink r:id="rId24" w:history="1">
+        <w:r>
+          <w:rPr>
+            <w:rStyle w:val="Hipervnculo"/>
+            <w:rFonts w:ascii="Times New Roman" w:hAnsi="Times New Roman" w:cs="Times New Roman"/>
+            <w:sz w:val="24"/>
+            <w:szCs w:val="24"/>
+          </w:rPr>
+          <w:t>https://assetstore.unity.com/packages/2d/textures-materials/sky/starfield-skybox-92717</w:t>
+        </w:r>
+      </w:hyperlink>
+      <w:r>
+        <w:rPr>
+          <w:rFonts w:ascii="Times New Roman" w:hAnsi="Times New Roman" w:cs="Times New Roman"/>
+          <w:sz w:val="24"/>
+          <w:szCs w:val="24"/>
+        </w:rPr>
+        <w:t xml:space="preserve"> </w:t>
+      </w:r>
+    </w:p>
+    <w:p>
+      <w:pPr>
+        <w:pStyle w:val="Prrafodelista"/>
+        <w:spacing w:after="200" w:line="480" w:lineRule="auto"/>
+        <w:jc w:val="both"/>
+        <w:rPr>
+          <w:rFonts w:ascii="Times New Roman" w:hAnsi="Times New Roman" w:cs="Times New Roman"/>
+          <w:sz w:val="24"/>
+          <w:szCs w:val="24"/>
+        </w:rPr>
+      </w:pPr>
+    </w:p>
+    <w:p>
+      <w:pPr>
+        <w:rPr>
+          <w:lang w:val="es-ES"/>
+        </w:rPr>
+      </w:pPr>
     </w:p>
     <w:sectPr>
-      <w:footerReference w:type="default" r:id="rId23"/>
+      <w:footerReference w:type="default" r:id="rId25"/>
       <w:pgSz w:w="12240" w:h="15840"/>
       <w:pgMar w:top="1440" w:right="1440" w:bottom="1440" w:left="1440" w:header="720" w:footer="720" w:gutter="0"/>
       <w:pgNumType w:start="1"/>
@@ -9344,6 +10335,119 @@
     </w:lvl>
   </w:abstractNum>
   <w:abstractNum w:abstractNumId="5" w15:restartNumberingAfterBreak="0">
+    <w:nsid w:val="2C660862"/>
+    <w:multiLevelType w:val="hybridMultilevel"/>
+    <w:tmpl w:val="9A88D0AC"/>
+    <w:lvl w:ilvl="0" w:tplc="0C0A0001">
+      <w:start w:val="1"/>
+      <w:numFmt w:val="bullet"/>
+      <w:lvlText w:val=""/>
+      <w:lvlJc w:val="left"/>
+      <w:pPr>
+        <w:ind w:left="720" w:hanging="360"/>
+      </w:pPr>
+      <w:rPr>
+        <w:rFonts w:ascii="Symbol" w:hAnsi="Symbol" w:hint="default"/>
+      </w:rPr>
+    </w:lvl>
+    <w:lvl w:ilvl="1" w:tplc="0C0A0003">
+      <w:start w:val="1"/>
+      <w:numFmt w:val="bullet"/>
+      <w:lvlText w:val="o"/>
+      <w:lvlJc w:val="left"/>
+      <w:pPr>
+        <w:ind w:left="1440" w:hanging="360"/>
+      </w:pPr>
+      <w:rPr>
+        <w:rFonts w:ascii="Courier New" w:hAnsi="Courier New" w:cs="Courier New" w:hint="default"/>
+      </w:rPr>
+    </w:lvl>
+    <w:lvl w:ilvl="2" w:tplc="0C0A0005" w:tentative="1">
+      <w:start w:val="1"/>
+      <w:numFmt w:val="bullet"/>
+      <w:lvlText w:val=""/>
+      <w:lvlJc w:val="left"/>
+      <w:pPr>
+        <w:ind w:left="2160" w:hanging="360"/>
+      </w:pPr>
+      <w:rPr>
+        <w:rFonts w:ascii="Wingdings" w:hAnsi="Wingdings" w:hint="default"/>
+      </w:rPr>
+    </w:lvl>
+    <w:lvl w:ilvl="3" w:tplc="0C0A0001" w:tentative="1">
+      <w:start w:val="1"/>
+      <w:numFmt w:val="bullet"/>
+      <w:lvlText w:val=""/>
+      <w:lvlJc w:val="left"/>
+      <w:pPr>
+        <w:ind w:left="2880" w:hanging="360"/>
+      </w:pPr>
+      <w:rPr>
+        <w:rFonts w:ascii="Symbol" w:hAnsi="Symbol" w:hint="default"/>
+      </w:rPr>
+    </w:lvl>
+    <w:lvl w:ilvl="4" w:tplc="0C0A0003" w:tentative="1">
+      <w:start w:val="1"/>
+      <w:numFmt w:val="bullet"/>
+      <w:lvlText w:val="o"/>
+      <w:lvlJc w:val="left"/>
+      <w:pPr>
+        <w:ind w:left="3600" w:hanging="360"/>
+      </w:pPr>
+      <w:rPr>
+        <w:rFonts w:ascii="Courier New" w:hAnsi="Courier New" w:cs="Courier New" w:hint="default"/>
+      </w:rPr>
+    </w:lvl>
+    <w:lvl w:ilvl="5" w:tplc="0C0A0005" w:tentative="1">
+      <w:start w:val="1"/>
+      <w:numFmt w:val="bullet"/>
+      <w:lvlText w:val=""/>
+      <w:lvlJc w:val="left"/>
+      <w:pPr>
+        <w:ind w:left="4320" w:hanging="360"/>
+      </w:pPr>
+      <w:rPr>
+        <w:rFonts w:ascii="Wingdings" w:hAnsi="Wingdings" w:hint="default"/>
+      </w:rPr>
+    </w:lvl>
+    <w:lvl w:ilvl="6" w:tplc="0C0A0001" w:tentative="1">
+      <w:start w:val="1"/>
+      <w:numFmt w:val="bullet"/>
+      <w:lvlText w:val=""/>
+      <w:lvlJc w:val="left"/>
+      <w:pPr>
+        <w:ind w:left="5040" w:hanging="360"/>
+      </w:pPr>
+      <w:rPr>
+        <w:rFonts w:ascii="Symbol" w:hAnsi="Symbol" w:hint="default"/>
+      </w:rPr>
+    </w:lvl>
+    <w:lvl w:ilvl="7" w:tplc="0C0A0003" w:tentative="1">
+      <w:start w:val="1"/>
+      <w:numFmt w:val="bullet"/>
+      <w:lvlText w:val="o"/>
+      <w:lvlJc w:val="left"/>
+      <w:pPr>
+        <w:ind w:left="5760" w:hanging="360"/>
+      </w:pPr>
+      <w:rPr>
+        <w:rFonts w:ascii="Courier New" w:hAnsi="Courier New" w:cs="Courier New" w:hint="default"/>
+      </w:rPr>
+    </w:lvl>
+    <w:lvl w:ilvl="8" w:tplc="0C0A0005" w:tentative="1">
+      <w:start w:val="1"/>
+      <w:numFmt w:val="bullet"/>
+      <w:lvlText w:val=""/>
+      <w:lvlJc w:val="left"/>
+      <w:pPr>
+        <w:ind w:left="6480" w:hanging="360"/>
+      </w:pPr>
+      <w:rPr>
+        <w:rFonts w:ascii="Wingdings" w:hAnsi="Wingdings" w:hint="default"/>
+      </w:rPr>
+    </w:lvl>
+  </w:abstractNum>
+  <w:abstractNum w:abstractNumId="6" w15:restartNumberingAfterBreak="0">
     <w:nsid w:val="316E776B"/>
     <w:multiLevelType w:val="hybridMultilevel"/>
     <w:tmpl w:val="21BA68AE"/>
@@ -9456,7 +10560,7 @@
       </w:rPr>
     </w:lvl>
   </w:abstractNum>
-  <w:abstractNum w:abstractNumId="6" w15:restartNumberingAfterBreak="0">
+  <w:abstractNum w:abstractNumId="7" w15:restartNumberingAfterBreak="0">
     <w:nsid w:val="43F66C8F"/>
     <w:multiLevelType w:val="hybridMultilevel"/>
     <w:tmpl w:val="61C2EE48"/>
@@ -9545,7 +10649,234 @@
       </w:pPr>
     </w:lvl>
   </w:abstractNum>
-  <w:abstractNum w:abstractNumId="7" w15:restartNumberingAfterBreak="0">
+  <w:abstractNum w:abstractNumId="8" w15:restartNumberingAfterBreak="0">
+    <w:nsid w:val="5E2B7028"/>
+    <w:multiLevelType w:val="hybridMultilevel"/>
+    <w:tmpl w:val="F58A6A38"/>
+    <w:lvl w:ilvl="0" w:tplc="0C0A0001">
+      <w:start w:val="1"/>
+      <w:numFmt w:val="bullet"/>
+      <w:lvlText w:val=""/>
+      <w:lvlJc w:val="left"/>
+      <w:pPr>
+        <w:ind w:left="720" w:hanging="360"/>
+      </w:pPr>
+      <w:rPr>
+        <w:rFonts w:ascii="Symbol" w:hAnsi="Symbol" w:hint="default"/>
+      </w:rPr>
+    </w:lvl>
+    <w:lvl w:ilvl="1" w:tplc="0C0A0003" w:tentative="1">
+      <w:start w:val="1"/>
+      <w:numFmt w:val="bullet"/>
+      <w:lvlText w:val="o"/>
+      <w:lvlJc w:val="left"/>
+      <w:pPr>
+        <w:ind w:left="1440" w:hanging="360"/>
+      </w:pPr>
+      <w:rPr>
+        <w:rFonts w:ascii="Courier New" w:hAnsi="Courier New" w:cs="Courier New" w:hint="default"/>
+      </w:rPr>
+    </w:lvl>
+    <w:lvl w:ilvl="2" w:tplc="0C0A0005" w:tentative="1">
+      <w:start w:val="1"/>
+      <w:numFmt w:val="bullet"/>
+      <w:lvlText w:val=""/>
+      <w:lvlJc w:val="left"/>
+      <w:pPr>
+        <w:ind w:left="2160" w:hanging="360"/>
+      </w:pPr>
+      <w:rPr>
+        <w:rFonts w:ascii="Wingdings" w:hAnsi="Wingdings" w:hint="default"/>
+      </w:rPr>
+    </w:lvl>
+    <w:lvl w:ilvl="3" w:tplc="0C0A0001" w:tentative="1">
+      <w:start w:val="1"/>
+      <w:numFmt w:val="bullet"/>
+      <w:lvlText w:val=""/>
+      <w:lvlJc w:val="left"/>
+      <w:pPr>
+        <w:ind w:left="2880" w:hanging="360"/>
+      </w:pPr>
+      <w:rPr>
+        <w:rFonts w:ascii="Symbol" w:hAnsi="Symbol" w:hint="default"/>
+      </w:rPr>
+    </w:lvl>
+    <w:lvl w:ilvl="4" w:tplc="0C0A0003" w:tentative="1">
+      <w:start w:val="1"/>
+      <w:numFmt w:val="bullet"/>
+      <w:lvlText w:val="o"/>
+      <w:lvlJc w:val="left"/>
+      <w:pPr>
+        <w:ind w:left="3600" w:hanging="360"/>
+      </w:pPr>
+      <w:rPr>
+        <w:rFonts w:ascii="Courier New" w:hAnsi="Courier New" w:cs="Courier New" w:hint="default"/>
+      </w:rPr>
+    </w:lvl>
+    <w:lvl w:ilvl="5" w:tplc="0C0A0005" w:tentative="1">
+      <w:start w:val="1"/>
+      <w:numFmt w:val="bullet"/>
+      <w:lvlText w:val=""/>
+      <w:lvlJc w:val="left"/>
+      <w:pPr>
+        <w:ind w:left="4320" w:hanging="360"/>
+      </w:pPr>
+      <w:rPr>
+        <w:rFonts w:ascii="Wingdings" w:hAnsi="Wingdings" w:hint="default"/>
+      </w:rPr>
+    </w:lvl>
+    <w:lvl w:ilvl="6" w:tplc="0C0A0001" w:tentative="1">
+      <w:start w:val="1"/>
+      <w:numFmt w:val="bullet"/>
+      <w:lvlText w:val=""/>
+      <w:lvlJc w:val="left"/>
+      <w:pPr>
+        <w:ind w:left="5040" w:hanging="360"/>
+      </w:pPr>
+      <w:rPr>
+        <w:rFonts w:ascii="Symbol" w:hAnsi="Symbol" w:hint="default"/>
+      </w:rPr>
+    </w:lvl>
+    <w:lvl w:ilvl="7" w:tplc="0C0A0003" w:tentative="1">
+      <w:start w:val="1"/>
+      <w:numFmt w:val="bullet"/>
+      <w:lvlText w:val="o"/>
+      <w:lvlJc w:val="left"/>
+      <w:pPr>
+        <w:ind w:left="5760" w:hanging="360"/>
+      </w:pPr>
+      <w:rPr>
+        <w:rFonts w:ascii="Courier New" w:hAnsi="Courier New" w:cs="Courier New" w:hint="default"/>
+      </w:rPr>
+    </w:lvl>
+    <w:lvl w:ilvl="8" w:tplc="0C0A0005" w:tentative="1">
+      <w:start w:val="1"/>
+      <w:numFmt w:val="bullet"/>
+      <w:lvlText w:val=""/>
+      <w:lvlJc w:val="left"/>
+      <w:pPr>
+        <w:ind w:left="6480" w:hanging="360"/>
+      </w:pPr>
+      <w:rPr>
+        <w:rFonts w:ascii="Wingdings" w:hAnsi="Wingdings" w:hint="default"/>
+      </w:rPr>
+    </w:lvl>
+  </w:abstractNum>
+  <w:abstractNum w:abstractNumId="9" w15:restartNumberingAfterBreak="0">
+    <w:nsid w:val="5FF338FA"/>
+    <w:multiLevelType w:val="hybridMultilevel"/>
+    <w:tmpl w:val="A22E5884"/>
+    <w:lvl w:ilvl="0" w:tplc="3E84D6F2">
+      <w:start w:val="1"/>
+      <w:numFmt w:val="bullet"/>
+      <w:lvlText w:val=""/>
+      <w:lvlJc w:val="left"/>
+      <w:pPr>
+        <w:ind w:left="720" w:hanging="360"/>
+      </w:pPr>
+      <w:rPr>
+        <w:rFonts w:ascii="Symbol" w:hAnsi="Symbol" w:hint="default"/>
+        <w:color w:val="auto"/>
+      </w:rPr>
+    </w:lvl>
+    <w:lvl w:ilvl="1" w:tplc="0C0A0003" w:tentative="1">
+      <w:start w:val="1"/>
+      <w:numFmt w:val="bullet"/>
+      <w:lvlText w:val="o"/>
+      <w:lvlJc w:val="left"/>
+      <w:pPr>
+        <w:ind w:left="1440" w:hanging="360"/>
+      </w:pPr>
+      <w:rPr>
+        <w:rFonts w:ascii="Courier New" w:hAnsi="Courier New" w:cs="Courier New" w:hint="default"/>
+      </w:rPr>
+    </w:lvl>
+    <w:lvl w:ilvl="2" w:tplc="0C0A0005" w:tentative="1">
+      <w:start w:val="1"/>
+      <w:numFmt w:val="bullet"/>
+      <w:lvlText w:val=""/>
+      <w:lvlJc w:val="left"/>
+      <w:pPr>
+        <w:ind w:left="2160" w:hanging="360"/>
+      </w:pPr>
+      <w:rPr>
+        <w:rFonts w:ascii="Wingdings" w:hAnsi="Wingdings" w:cs="Wingdings" w:hint="default"/>
+      </w:rPr>
+    </w:lvl>
+    <w:lvl w:ilvl="3" w:tplc="0C0A0001" w:tentative="1">
+      <w:start w:val="1"/>
+      <w:numFmt w:val="bullet"/>
+      <w:lvlText w:val=""/>
+      <w:lvlJc w:val="left"/>
+      <w:pPr>
+        <w:ind w:left="2880" w:hanging="360"/>
+      </w:pPr>
+      <w:rPr>
+        <w:rFonts w:ascii="Symbol" w:hAnsi="Symbol" w:cs="Symbol" w:hint="default"/>
+      </w:rPr>
+    </w:lvl>
+    <w:lvl w:ilvl="4" w:tplc="0C0A0003" w:tentative="1">
+      <w:start w:val="1"/>
+      <w:numFmt w:val="bullet"/>
+      <w:lvlText w:val="o"/>
+      <w:lvlJc w:val="left"/>
+      <w:pPr>
+        <w:ind w:left="3600" w:hanging="360"/>
+      </w:pPr>
+      <w:rPr>
+        <w:rFonts w:ascii="Courier New" w:hAnsi="Courier New" w:cs="Courier New" w:hint="default"/>
+      </w:rPr>
+    </w:lvl>
+    <w:lvl w:ilvl="5" w:tplc="0C0A0005" w:tentative="1">
+      <w:start w:val="1"/>
+      <w:numFmt w:val="bullet"/>
+      <w:lvlText w:val=""/>
+      <w:lvlJc w:val="left"/>
+      <w:pPr>
+        <w:ind w:left="4320" w:hanging="360"/>
+      </w:pPr>
+      <w:rPr>
+        <w:rFonts w:ascii="Wingdings" w:hAnsi="Wingdings" w:cs="Wingdings" w:hint="default"/>
+      </w:rPr>
+    </w:lvl>
+    <w:lvl w:ilvl="6" w:tplc="0C0A0001" w:tentative="1">
+      <w:start w:val="1"/>
+      <w:numFmt w:val="bullet"/>
+      <w:lvlText w:val=""/>
+      <w:lvlJc w:val="left"/>
+      <w:pPr>
+        <w:ind w:left="5040" w:hanging="360"/>
+      </w:pPr>
+      <w:rPr>
+        <w:rFonts w:ascii="Symbol" w:hAnsi="Symbol" w:cs="Symbol" w:hint="default"/>
+      </w:rPr>
+    </w:lvl>
+    <w:lvl w:ilvl="7" w:tplc="0C0A0003" w:tentative="1">
+      <w:start w:val="1"/>
+      <w:numFmt w:val="bullet"/>
+      <w:lvlText w:val="o"/>
+      <w:lvlJc w:val="left"/>
+      <w:pPr>
+        <w:ind w:left="5760" w:hanging="360"/>
+      </w:pPr>
+      <w:rPr>
+        <w:rFonts w:ascii="Courier New" w:hAnsi="Courier New" w:cs="Courier New" w:hint="default"/>
+      </w:rPr>
+    </w:lvl>
+    <w:lvl w:ilvl="8" w:tplc="0C0A0005" w:tentative="1">
+      <w:start w:val="1"/>
+      <w:numFmt w:val="bullet"/>
+      <w:lvlText w:val=""/>
+      <w:lvlJc w:val="left"/>
+      <w:pPr>
+        <w:ind w:left="6480" w:hanging="360"/>
+      </w:pPr>
+      <w:rPr>
+        <w:rFonts w:ascii="Wingdings" w:hAnsi="Wingdings" w:cs="Wingdings" w:hint="default"/>
+      </w:rPr>
+    </w:lvl>
+  </w:abstractNum>
+  <w:abstractNum w:abstractNumId="10" w15:restartNumberingAfterBreak="0">
     <w:nsid w:val="6A5D4BCE"/>
     <w:multiLevelType w:val="hybridMultilevel"/>
     <w:tmpl w:val="C78826B8"/>
@@ -9658,7 +10989,7 @@
       </w:rPr>
     </w:lvl>
   </w:abstractNum>
-  <w:abstractNum w:abstractNumId="8" w15:restartNumberingAfterBreak="0">
+  <w:abstractNum w:abstractNumId="11" w15:restartNumberingAfterBreak="0">
     <w:nsid w:val="6ABD1DB2"/>
     <w:multiLevelType w:val="hybridMultilevel"/>
     <w:tmpl w:val="FD52DC40"/>
@@ -9771,7 +11102,7 @@
       </w:rPr>
     </w:lvl>
   </w:abstractNum>
-  <w:abstractNum w:abstractNumId="9" w15:restartNumberingAfterBreak="0">
+  <w:abstractNum w:abstractNumId="12" w15:restartNumberingAfterBreak="0">
     <w:nsid w:val="6C3F781A"/>
     <w:multiLevelType w:val="hybridMultilevel"/>
     <w:tmpl w:val="093A7ADC"/>
@@ -9863,7 +11194,7 @@
       </w:pPr>
     </w:lvl>
   </w:abstractNum>
-  <w:abstractNum w:abstractNumId="10" w15:restartNumberingAfterBreak="0">
+  <w:abstractNum w:abstractNumId="13" w15:restartNumberingAfterBreak="0">
     <w:nsid w:val="7A9C046A"/>
     <w:multiLevelType w:val="hybridMultilevel"/>
     <w:tmpl w:val="228E265E"/>
@@ -9983,22 +11314,22 @@
     <w:abstractNumId w:val="1"/>
   </w:num>
   <w:num w:numId="3">
-    <w:abstractNumId w:val="7"/>
+    <w:abstractNumId w:val="10"/>
   </w:num>
   <w:num w:numId="4">
-    <w:abstractNumId w:val="8"/>
+    <w:abstractNumId w:val="11"/>
   </w:num>
   <w:num w:numId="5">
-    <w:abstractNumId w:val="9"/>
+    <w:abstractNumId w:val="12"/>
   </w:num>
   <w:num w:numId="6">
-    <w:abstractNumId w:val="6"/>
+    <w:abstractNumId w:val="7"/>
   </w:num>
   <w:num w:numId="7">
     <w:abstractNumId w:val="2"/>
   </w:num>
   <w:num w:numId="8">
-    <w:abstractNumId w:val="5"/>
+    <w:abstractNumId w:val="6"/>
   </w:num>
   <w:num w:numId="9">
     <w:abstractNumId w:val="3"/>
@@ -10007,7 +11338,16 @@
     <w:abstractNumId w:val="4"/>
   </w:num>
   <w:num w:numId="11">
-    <w:abstractNumId w:val="10"/>
+    <w:abstractNumId w:val="13"/>
+  </w:num>
+  <w:num w:numId="12">
+    <w:abstractNumId w:val="9"/>
+  </w:num>
+  <w:num w:numId="13">
+    <w:abstractNumId w:val="8"/>
+  </w:num>
+  <w:num w:numId="14">
+    <w:abstractNumId w:val="5"/>
   </w:num>
 </w:numbering>
 </file>
@@ -10701,6 +12041,18 @@
       <w:szCs w:val="26"/>
     </w:rPr>
   </w:style>
+  <w:style w:type="character" w:styleId="Mencinsinresolver">
+    <w:name w:val="Unresolved Mention"/>
+    <w:basedOn w:val="Fuentedeprrafopredeter"/>
+    <w:uiPriority w:val="99"/>
+    <w:semiHidden/>
+    <w:unhideWhenUsed/>
+    <w:rsid w:val="005F1128"/>
+    <w:rPr>
+      <w:color w:val="605E5C"/>
+      <w:shd w:val="clear" w:color="auto" w:fill="E1DFDD"/>
+    </w:rPr>
+  </w:style>
 </w:styles>
 </file>
 
@@ -10966,10 +12318,6 @@
 </file>
 
 <file path=customXml/item1.xml><?xml version="1.0" encoding="utf-8"?>
-<b:Sources xmlns:b="http://schemas.openxmlformats.org/officeDocument/2006/bibliography" xmlns="http://schemas.openxmlformats.org/officeDocument/2006/bibliography" SelectedStyle="\APASixthEditionOfficeOnline.xsl" StyleName="APA" Version="6"/>
-</file>
-
-<file path=customXml/item2.xml><?xml version="1.0" encoding="utf-8"?>
 <?mso-contentType ?>
 <FormTemplates xmlns="http://schemas.microsoft.com/sharepoint/v3/contenttype/forms">
   <Display>DocumentLibraryForm</Display>
@@ -10978,13 +12326,11 @@
 </FormTemplates>
 </file>
 
-<file path=customXml/item3.xml><?xml version="1.0" encoding="utf-8"?>
-<p:properties xmlns:p="http://schemas.microsoft.com/office/2006/metadata/properties" xmlns:xsi="http://www.w3.org/2001/XMLSchema-instance" xmlns:pc="http://schemas.microsoft.com/office/infopath/2007/PartnerControls">
-  <documentManagement/>
-</p:properties>
+<file path=customXml/item2.xml><?xml version="1.0" encoding="utf-8"?>
+<b:Sources xmlns:b="http://schemas.openxmlformats.org/officeDocument/2006/bibliography" xmlns="http://schemas.openxmlformats.org/officeDocument/2006/bibliography" SelectedStyle="\APASixthEditionOfficeOnline.xsl" StyleName="APA" Version="6"/>
 </file>
 
-<file path=customXml/item4.xml><?xml version="1.0" encoding="utf-8"?>
+<file path=customXml/item3.xml><?xml version="1.0" encoding="utf-8"?>
 <ct:contentTypeSchema xmlns:ct="http://schemas.microsoft.com/office/2006/metadata/contentType" xmlns:ma="http://schemas.microsoft.com/office/2006/metadata/properties/metaAttributes" ct:_="" ma:_="" ma:contentTypeName="Documento" ma:contentTypeID="0x010100B198580EBCA6494B9A82E29709C637B9" ma:contentTypeVersion="6" ma:contentTypeDescription="Crear nuevo documento." ma:contentTypeScope="" ma:versionID="eba2fb6a35908da473810e2ba56213c6">
   <xsd:schema xmlns:xsd="http://www.w3.org/2001/XMLSchema" xmlns:xs="http://www.w3.org/2001/XMLSchema" xmlns:p="http://schemas.microsoft.com/office/2006/metadata/properties" xmlns:ns2="84fe12f9-6915-447d-9a89-ebfed8f76fbf" targetNamespace="http://schemas.microsoft.com/office/2006/metadata/properties" ma:root="true" ma:fieldsID="84841b2434ffd816b6eba04a7b646e06" ns2:_="">
     <xsd:import namespace="84fe12f9-6915-447d-9a89-ebfed8f76fbf"/>
@@ -11142,7 +12488,21 @@
 </ct:contentTypeSchema>
 </file>
 
+<file path=customXml/item4.xml><?xml version="1.0" encoding="utf-8"?>
+<p:properties xmlns:p="http://schemas.microsoft.com/office/2006/metadata/properties" xmlns:xsi="http://www.w3.org/2001/XMLSchema-instance" xmlns:pc="http://schemas.microsoft.com/office/infopath/2007/PartnerControls">
+  <documentManagement/>
+</p:properties>
+</file>
+
 <file path=customXml/itemProps1.xml><?xml version="1.0" encoding="utf-8"?>
+<ds:datastoreItem xmlns:ds="http://schemas.openxmlformats.org/officeDocument/2006/customXml" ds:itemID="{B7021042-4E0F-4891-94AD-D289E660FA7D}">
+  <ds:schemaRefs>
+    <ds:schemaRef ds:uri="http://schemas.microsoft.com/sharepoint/v3/contenttype/forms"/>
+  </ds:schemaRefs>
+</ds:datastoreItem>
+</file>
+
+<file path=customXml/itemProps2.xml><?xml version="1.0" encoding="utf-8"?>
 <ds:datastoreItem xmlns:ds="http://schemas.openxmlformats.org/officeDocument/2006/customXml" ds:itemID="{D4D5D102-F630-462E-8007-7025E9373A91}">
   <ds:schemaRefs>
     <ds:schemaRef ds:uri="http://schemas.openxmlformats.org/officeDocument/2006/bibliography"/>
@@ -11150,24 +12510,7 @@
 </ds:datastoreItem>
 </file>
 
-<file path=customXml/itemProps2.xml><?xml version="1.0" encoding="utf-8"?>
-<ds:datastoreItem xmlns:ds="http://schemas.openxmlformats.org/officeDocument/2006/customXml" ds:itemID="{B7021042-4E0F-4891-94AD-D289E660FA7D}">
-  <ds:schemaRefs>
-    <ds:schemaRef ds:uri="http://schemas.microsoft.com/sharepoint/v3/contenttype/forms"/>
-  </ds:schemaRefs>
-</ds:datastoreItem>
-</file>
-
 <file path=customXml/itemProps3.xml><?xml version="1.0" encoding="utf-8"?>
-<ds:datastoreItem xmlns:ds="http://schemas.openxmlformats.org/officeDocument/2006/customXml" ds:itemID="{89D19AB2-16EB-4713-8884-0DAC629C50C1}">
-  <ds:schemaRefs>
-    <ds:schemaRef ds:uri="http://schemas.microsoft.com/office/2006/metadata/properties"/>
-    <ds:schemaRef ds:uri="http://schemas.microsoft.com/office/infopath/2007/PartnerControls"/>
-  </ds:schemaRefs>
-</ds:datastoreItem>
-</file>
-
-<file path=customXml/itemProps4.xml><?xml version="1.0" encoding="utf-8"?>
 <ds:datastoreItem xmlns:ds="http://schemas.openxmlformats.org/officeDocument/2006/customXml" ds:itemID="{27C44A4E-68B5-40FE-9DC3-11D1FF646E9D}">
   <ds:schemaRefs>
     <ds:schemaRef ds:uri="http://schemas.microsoft.com/office/2006/metadata/contentType"/>
@@ -11183,4 +12526,13 @@
     <ds:schemaRef ds:uri="http://schemas.microsoft.com/internal/obd"/>
   </ds:schemaRefs>
 </ds:datastoreItem>
+</file>
+
+<file path=customXml/itemProps4.xml><?xml version="1.0" encoding="utf-8"?>
+<ds:datastoreItem xmlns:ds="http://schemas.openxmlformats.org/officeDocument/2006/customXml" ds:itemID="{89D19AB2-16EB-4713-8884-0DAC629C50C1}">
+  <ds:schemaRefs>
+    <ds:schemaRef ds:uri="http://schemas.microsoft.com/office/2006/metadata/properties"/>
+    <ds:schemaRef ds:uri="http://schemas.microsoft.com/office/infopath/2007/PartnerControls"/>
+  </ds:schemaRefs>
+</ds:datastoreItem>
 </file>
</xml_diff>

<commit_message>
he arreglado un bug, el otro estoy en ello
</commit_message>
<xml_diff>
--- a/Docs/CP1920_Grupo1_Memoria.docx
+++ b/Docs/CP1920_Grupo1_Memoria.docx
@@ -2,8 +2,8 @@
 <file path=word/document.xml><?xml version="1.0" encoding="utf-8"?>
 <w:document xmlns:wpc="http://schemas.microsoft.com/office/word/2010/wordprocessingCanvas" xmlns:cx="http://schemas.microsoft.com/office/drawing/2014/chartex" xmlns:cx1="http://schemas.microsoft.com/office/drawing/2015/9/8/chartex" xmlns:cx2="http://schemas.microsoft.com/office/drawing/2015/10/21/chartex" xmlns:cx3="http://schemas.microsoft.com/office/drawing/2016/5/9/chartex" xmlns:cx4="http://schemas.microsoft.com/office/drawing/2016/5/10/chartex" xmlns:cx5="http://schemas.microsoft.com/office/drawing/2016/5/11/chartex" xmlns:cx6="http://schemas.microsoft.com/office/drawing/2016/5/12/chartex" xmlns:cx7="http://schemas.microsoft.com/office/drawing/2016/5/13/chartex" xmlns:cx8="http://schemas.microsoft.com/office/drawing/2016/5/14/chartex" xmlns:mc="http://schemas.openxmlformats.org/markup-compatibility/2006" xmlns:aink="http://schemas.microsoft.com/office/drawing/2016/ink" xmlns:am3d="http://schemas.microsoft.com/office/drawing/2017/model3d" xmlns:o="urn:schemas-microsoft-com:office:office" xmlns:r="http://schemas.openxmlformats.org/officeDocument/2006/relationships" xmlns:m="http://schemas.openxmlformats.org/officeDocument/2006/math" xmlns:v="urn:schemas-microsoft-com:vml" xmlns:wp14="http://schemas.microsoft.com/office/word/2010/wordprocessingDrawing" xmlns:wp="http://schemas.openxmlformats.org/drawingml/2006/wordprocessingDrawing" xmlns:w10="urn:schemas-microsoft-com:office:word" xmlns:w="http://schemas.openxmlformats.org/wordprocessingml/2006/main" xmlns:w14="http://schemas.microsoft.com/office/word/2010/wordml" xmlns:w15="http://schemas.microsoft.com/office/word/2012/wordml" xmlns:w16cex="http://schemas.microsoft.com/office/word/2018/wordml/cex" xmlns:w16cid="http://schemas.microsoft.com/office/word/2016/wordml/cid" xmlns:w16="http://schemas.microsoft.com/office/word/2018/wordml" xmlns:w16se="http://schemas.microsoft.com/office/word/2015/wordml/symex" xmlns:wpg="http://schemas.microsoft.com/office/word/2010/wordprocessingGroup" xmlns:wpi="http://schemas.microsoft.com/office/word/2010/wordprocessingInk" xmlns:wne="http://schemas.microsoft.com/office/word/2006/wordml" xmlns:wps="http://schemas.microsoft.com/office/word/2010/wordprocessingShape" mc:Ignorable="w14 w15 w16se w16cid w16 w16cex wp14">
   <w:body>
-    <w:bookmarkStart w:id="0" w:name="_Toc58675591"/>
-    <w:p>
+    <w:p>
+      <w:bookmarkStart w:id="0" w:name="_Toc58675591"/>
       <w:r>
         <w:rPr>
           <w:noProof/>
@@ -1193,7 +1193,7 @@
             </w:rPr>
             <w:fldChar w:fldCharType="separate"/>
           </w:r>
-          <w:hyperlink w:anchor="_Toc59725205" w:history="1">
+          <w:hyperlink w:anchor="_Toc60656287" w:history="1">
             <w:r>
               <w:rPr>
                 <w:rStyle w:val="Hipervnculo"/>
@@ -1242,7 +1242,7 @@
                 <w:sz w:val="24"/>
                 <w:szCs w:val="24"/>
               </w:rPr>
-              <w:instrText xml:space="preserve"> PAGEREF _Toc59725205 \h </w:instrText>
+              <w:instrText xml:space="preserve"> PAGEREF _Toc60656287 \h </w:instrText>
             </w:r>
             <w:r>
               <w:rPr>
@@ -1287,7 +1287,7 @@
               <w:lang w:eastAsia="es-ES"/>
             </w:rPr>
           </w:pPr>
-          <w:hyperlink w:anchor="_Toc59725206" w:history="1">
+          <w:hyperlink w:anchor="_Toc60656288" w:history="1">
             <w:r>
               <w:rPr>
                 <w:rStyle w:val="Hipervnculo"/>
@@ -1337,7 +1337,7 @@
                 <w:sz w:val="24"/>
                 <w:szCs w:val="24"/>
               </w:rPr>
-              <w:instrText xml:space="preserve"> PAGEREF _Toc59725206 \h </w:instrText>
+              <w:instrText xml:space="preserve"> PAGEREF _Toc60656288 \h </w:instrText>
             </w:r>
             <w:r>
               <w:rPr>
@@ -1386,7 +1386,7 @@
               <w:lang w:val="es-ES" w:eastAsia="es-ES"/>
             </w:rPr>
           </w:pPr>
-          <w:hyperlink w:anchor="_Toc59725207" w:history="1">
+          <w:hyperlink w:anchor="_Toc60656289" w:history="1">
             <w:r>
               <w:rPr>
                 <w:rStyle w:val="Hipervnculo"/>
@@ -1426,7 +1426,7 @@
                 <w:sz w:val="24"/>
                 <w:szCs w:val="24"/>
               </w:rPr>
-              <w:instrText xml:space="preserve"> PAGEREF _Toc59725207 \h </w:instrText>
+              <w:instrText xml:space="preserve"> PAGEREF _Toc60656289 \h </w:instrText>
             </w:r>
             <w:r>
               <w:rPr>
@@ -1483,7 +1483,7 @@
               <w:lang w:val="es-ES" w:eastAsia="es-ES"/>
             </w:rPr>
           </w:pPr>
-          <w:hyperlink w:anchor="_Toc59725208" w:history="1">
+          <w:hyperlink w:anchor="_Toc60656290" w:history="1">
             <w:r>
               <w:rPr>
                 <w:rStyle w:val="Hipervnculo"/>
@@ -1523,7 +1523,7 @@
                 <w:sz w:val="24"/>
                 <w:szCs w:val="24"/>
               </w:rPr>
-              <w:instrText xml:space="preserve"> PAGEREF _Toc59725208 \h </w:instrText>
+              <w:instrText xml:space="preserve"> PAGEREF _Toc60656290 \h </w:instrText>
             </w:r>
             <w:r>
               <w:rPr>
@@ -1552,7 +1552,7 @@
                 <w:sz w:val="24"/>
                 <w:szCs w:val="24"/>
               </w:rPr>
-              <w:t>7</w:t>
+              <w:t>8</w:t>
             </w:r>
             <w:r>
               <w:rPr>
@@ -1580,7 +1580,7 @@
               <w:lang w:val="es-ES" w:eastAsia="es-ES"/>
             </w:rPr>
           </w:pPr>
-          <w:hyperlink w:anchor="_Toc59725209" w:history="1">
+          <w:hyperlink w:anchor="_Toc60656291" w:history="1">
             <w:r>
               <w:rPr>
                 <w:rStyle w:val="Hipervnculo"/>
@@ -1620,7 +1620,7 @@
                 <w:sz w:val="24"/>
                 <w:szCs w:val="24"/>
               </w:rPr>
-              <w:instrText xml:space="preserve"> PAGEREF _Toc59725209 \h </w:instrText>
+              <w:instrText xml:space="preserve"> PAGEREF _Toc60656291 \h </w:instrText>
             </w:r>
             <w:r>
               <w:rPr>
@@ -1649,7 +1649,7 @@
                 <w:sz w:val="24"/>
                 <w:szCs w:val="24"/>
               </w:rPr>
-              <w:t>9</w:t>
+              <w:t>10</w:t>
             </w:r>
             <w:r>
               <w:rPr>
@@ -1673,7 +1673,7 @@
               <w:lang w:eastAsia="es-ES"/>
             </w:rPr>
           </w:pPr>
-          <w:hyperlink w:anchor="_Toc59725210" w:history="1">
+          <w:hyperlink w:anchor="_Toc60656292" w:history="1">
             <w:r>
               <w:rPr>
                 <w:rStyle w:val="Hipervnculo"/>
@@ -1723,7 +1723,7 @@
                 <w:sz w:val="24"/>
                 <w:szCs w:val="24"/>
               </w:rPr>
-              <w:instrText xml:space="preserve"> PAGEREF _Toc59725210 \h </w:instrText>
+              <w:instrText xml:space="preserve"> PAGEREF _Toc60656292 \h </w:instrText>
             </w:r>
             <w:r>
               <w:rPr>
@@ -1746,7 +1746,7 @@
                 <w:sz w:val="24"/>
                 <w:szCs w:val="24"/>
               </w:rPr>
-              <w:t>11</w:t>
+              <w:t>12</w:t>
             </w:r>
             <w:r>
               <w:rPr>
@@ -1768,7 +1768,7 @@
               <w:lang w:eastAsia="es-ES"/>
             </w:rPr>
           </w:pPr>
-          <w:hyperlink w:anchor="_Toc59725211" w:history="1">
+          <w:hyperlink w:anchor="_Toc60656293" w:history="1">
             <w:r>
               <w:rPr>
                 <w:rStyle w:val="Hipervnculo"/>
@@ -1792,7 +1792,7 @@
                 <w:sz w:val="24"/>
                 <w:szCs w:val="24"/>
               </w:rPr>
-              <w:t>Descripción de algoritmos</w:t>
+              <w:t>Resultados</w:t>
             </w:r>
             <w:r>
               <w:rPr>
@@ -1816,7 +1816,7 @@
                 <w:sz w:val="24"/>
                 <w:szCs w:val="24"/>
               </w:rPr>
-              <w:instrText xml:space="preserve"> PAGEREF _Toc59725211 \h </w:instrText>
+              <w:instrText xml:space="preserve"> PAGEREF _Toc60656293 \h </w:instrText>
             </w:r>
             <w:r>
               <w:rPr>
@@ -1839,7 +1839,7 @@
                 <w:sz w:val="24"/>
                 <w:szCs w:val="24"/>
               </w:rPr>
-              <w:t>13</w:t>
+              <w:t>14</w:t>
             </w:r>
             <w:r>
               <w:rPr>
@@ -1861,7 +1861,7 @@
               <w:lang w:eastAsia="es-ES"/>
             </w:rPr>
           </w:pPr>
-          <w:hyperlink w:anchor="_Toc59725212" w:history="1">
+          <w:hyperlink w:anchor="_Toc60656294" w:history="1">
             <w:r>
               <w:rPr>
                 <w:rStyle w:val="Hipervnculo"/>
@@ -1885,7 +1885,7 @@
                 <w:sz w:val="24"/>
                 <w:szCs w:val="24"/>
               </w:rPr>
-              <w:t>Resultados</w:t>
+              <w:t>Reparto de tareas</w:t>
             </w:r>
             <w:r>
               <w:rPr>
@@ -1909,7 +1909,7 @@
                 <w:sz w:val="24"/>
                 <w:szCs w:val="24"/>
               </w:rPr>
-              <w:instrText xml:space="preserve"> PAGEREF _Toc59725212 \h </w:instrText>
+              <w:instrText xml:space="preserve"> PAGEREF _Toc60656294 \h </w:instrText>
             </w:r>
             <w:r>
               <w:rPr>
@@ -1932,7 +1932,7 @@
                 <w:sz w:val="24"/>
                 <w:szCs w:val="24"/>
               </w:rPr>
-              <w:t>14</w:t>
+              <w:t>15</w:t>
             </w:r>
             <w:r>
               <w:rPr>
@@ -1954,7 +1954,7 @@
               <w:lang w:eastAsia="es-ES"/>
             </w:rPr>
           </w:pPr>
-          <w:hyperlink w:anchor="_Toc59725213" w:history="1">
+          <w:hyperlink w:anchor="_Toc60656295" w:history="1">
             <w:r>
               <w:rPr>
                 <w:rStyle w:val="Hipervnculo"/>
@@ -1978,7 +1978,7 @@
                 <w:sz w:val="24"/>
                 <w:szCs w:val="24"/>
               </w:rPr>
-              <w:t>Reparto de tareas</w:t>
+              <w:t>Webgrafía</w:t>
             </w:r>
             <w:r>
               <w:rPr>
@@ -2002,7 +2002,7 @@
                 <w:sz w:val="24"/>
                 <w:szCs w:val="24"/>
               </w:rPr>
-              <w:instrText xml:space="preserve"> PAGEREF _Toc59725213 \h </w:instrText>
+              <w:instrText xml:space="preserve"> PAGEREF _Toc60656295 \h </w:instrText>
             </w:r>
             <w:r>
               <w:rPr>
@@ -2025,100 +2025,7 @@
                 <w:sz w:val="24"/>
                 <w:szCs w:val="24"/>
               </w:rPr>
-              <w:t>15</w:t>
-            </w:r>
-            <w:r>
-              <w:rPr>
-                <w:webHidden/>
-                <w:sz w:val="24"/>
-                <w:szCs w:val="24"/>
-              </w:rPr>
-              <w:fldChar w:fldCharType="end"/>
-            </w:r>
-          </w:hyperlink>
-        </w:p>
-        <w:p>
-          <w:pPr>
-            <w:pStyle w:val="TDC1"/>
-            <w:rPr>
-              <w:rFonts w:eastAsiaTheme="minorEastAsia"/>
-              <w:sz w:val="24"/>
-              <w:szCs w:val="24"/>
-              <w:lang w:eastAsia="es-ES"/>
-            </w:rPr>
-          </w:pPr>
-          <w:hyperlink w:anchor="_Toc59725214" w:history="1">
-            <w:r>
-              <w:rPr>
-                <w:rStyle w:val="Hipervnculo"/>
-                <w:sz w:val="24"/>
-                <w:szCs w:val="24"/>
-              </w:rPr>
-              <w:t>7.</w:t>
-            </w:r>
-            <w:r>
-              <w:rPr>
-                <w:rFonts w:eastAsiaTheme="minorEastAsia"/>
-                <w:sz w:val="24"/>
-                <w:szCs w:val="24"/>
-                <w:lang w:eastAsia="es-ES"/>
-              </w:rPr>
-              <w:tab/>
-            </w:r>
-            <w:r>
-              <w:rPr>
-                <w:rStyle w:val="Hipervnculo"/>
-                <w:sz w:val="24"/>
-                <w:szCs w:val="24"/>
-              </w:rPr>
-              <w:t>Webgrafía</w:t>
-            </w:r>
-            <w:r>
-              <w:rPr>
-                <w:webHidden/>
-                <w:sz w:val="24"/>
-                <w:szCs w:val="24"/>
-              </w:rPr>
-              <w:tab/>
-            </w:r>
-            <w:r>
-              <w:rPr>
-                <w:webHidden/>
-                <w:sz w:val="24"/>
-                <w:szCs w:val="24"/>
-              </w:rPr>
-              <w:fldChar w:fldCharType="begin"/>
-            </w:r>
-            <w:r>
-              <w:rPr>
-                <w:webHidden/>
-                <w:sz w:val="24"/>
-                <w:szCs w:val="24"/>
-              </w:rPr>
-              <w:instrText xml:space="preserve"> PAGEREF _Toc59725214 \h </w:instrText>
-            </w:r>
-            <w:r>
-              <w:rPr>
-                <w:webHidden/>
-                <w:sz w:val="24"/>
-                <w:szCs w:val="24"/>
-              </w:rPr>
-            </w:r>
-            <w:r>
-              <w:rPr>
-                <w:webHidden/>
-                <w:sz w:val="24"/>
-                <w:szCs w:val="24"/>
-              </w:rPr>
-              <w:fldChar w:fldCharType="separate"/>
-            </w:r>
-            <w:r>
-              <w:rPr>
-                <w:webHidden/>
-                <w:sz w:val="24"/>
-                <w:szCs w:val="24"/>
-              </w:rPr>
-              <w:t>16</w:t>
+              <w:t>17</w:t>
             </w:r>
             <w:r>
               <w:rPr>
@@ -2143,6 +2050,859 @@
       </w:sdtContent>
     </w:sdt>
     <w:p>
+      <w:r>
+        <w:br w:type="page"/>
+      </w:r>
+    </w:p>
+    <w:p>
+      <w:pPr>
+        <w:pStyle w:val="Tabladeilustraciones"/>
+        <w:tabs>
+          <w:tab w:val="right" w:leader="dot" w:pos="9350"/>
+        </w:tabs>
+        <w:spacing w:line="360" w:lineRule="auto"/>
+        <w:rPr>
+          <w:rFonts w:ascii="Times New Roman" w:hAnsi="Times New Roman" w:cs="Times New Roman"/>
+          <w:b/>
+          <w:bCs/>
+          <w:sz w:val="32"/>
+          <w:szCs w:val="32"/>
+        </w:rPr>
+      </w:pPr>
+      <w:r>
+        <w:rPr>
+          <w:rFonts w:ascii="Times New Roman" w:hAnsi="Times New Roman" w:cs="Times New Roman"/>
+          <w:b/>
+          <w:bCs/>
+          <w:sz w:val="32"/>
+          <w:szCs w:val="32"/>
+        </w:rPr>
+        <w:lastRenderedPageBreak/>
+        <w:t>Índice de figuras</w:t>
+      </w:r>
+    </w:p>
+    <w:p>
+      <w:pPr>
+        <w:pStyle w:val="Tabladeilustraciones"/>
+        <w:tabs>
+          <w:tab w:val="right" w:leader="dot" w:pos="9350"/>
+        </w:tabs>
+        <w:spacing w:line="360" w:lineRule="auto"/>
+        <w:rPr>
+          <w:rFonts w:ascii="Times New Roman" w:hAnsi="Times New Roman"/>
+          <w:noProof/>
+          <w:sz w:val="24"/>
+        </w:rPr>
+      </w:pPr>
+      <w:r>
+        <w:rPr>
+          <w:rFonts w:ascii="Times New Roman" w:hAnsi="Times New Roman"/>
+          <w:sz w:val="24"/>
+        </w:rPr>
+        <w:fldChar w:fldCharType="begin"/>
+      </w:r>
+      <w:r>
+        <w:rPr>
+          <w:rFonts w:ascii="Times New Roman" w:hAnsi="Times New Roman"/>
+          <w:sz w:val="24"/>
+        </w:rPr>
+        <w:instrText xml:space="preserve"> TOC \h \z \c "Figura" </w:instrText>
+      </w:r>
+      <w:r>
+        <w:rPr>
+          <w:rFonts w:ascii="Times New Roman" w:hAnsi="Times New Roman"/>
+          <w:sz w:val="24"/>
+        </w:rPr>
+        <w:fldChar w:fldCharType="separate"/>
+      </w:r>
+      <w:hyperlink w:anchor="_Toc60656194" w:history="1">
+        <w:r>
+          <w:rPr>
+            <w:rStyle w:val="Hipervnculo"/>
+            <w:rFonts w:ascii="Times New Roman" w:hAnsi="Times New Roman"/>
+            <w:noProof/>
+            <w:sz w:val="24"/>
+          </w:rPr>
+          <w:t>Figura 1. Sistema de utilidad de dron</w:t>
+        </w:r>
+        <w:r>
+          <w:rPr>
+            <w:rFonts w:ascii="Times New Roman" w:hAnsi="Times New Roman"/>
+            <w:noProof/>
+            <w:webHidden/>
+            <w:sz w:val="24"/>
+          </w:rPr>
+          <w:tab/>
+        </w:r>
+        <w:r>
+          <w:rPr>
+            <w:rFonts w:ascii="Times New Roman" w:hAnsi="Times New Roman"/>
+            <w:noProof/>
+            <w:webHidden/>
+            <w:sz w:val="24"/>
+          </w:rPr>
+          <w:fldChar w:fldCharType="begin"/>
+        </w:r>
+        <w:r>
+          <w:rPr>
+            <w:rFonts w:ascii="Times New Roman" w:hAnsi="Times New Roman"/>
+            <w:noProof/>
+            <w:webHidden/>
+            <w:sz w:val="24"/>
+          </w:rPr>
+          <w:instrText xml:space="preserve"> PAGEREF _Toc60656194 \h </w:instrText>
+        </w:r>
+        <w:r>
+          <w:rPr>
+            <w:rFonts w:ascii="Times New Roman" w:hAnsi="Times New Roman"/>
+            <w:noProof/>
+            <w:webHidden/>
+            <w:sz w:val="24"/>
+          </w:rPr>
+        </w:r>
+        <w:r>
+          <w:rPr>
+            <w:rFonts w:ascii="Times New Roman" w:hAnsi="Times New Roman"/>
+            <w:noProof/>
+            <w:webHidden/>
+            <w:sz w:val="24"/>
+          </w:rPr>
+          <w:fldChar w:fldCharType="separate"/>
+        </w:r>
+        <w:r>
+          <w:rPr>
+            <w:rFonts w:ascii="Times New Roman" w:hAnsi="Times New Roman"/>
+            <w:noProof/>
+            <w:webHidden/>
+            <w:sz w:val="24"/>
+          </w:rPr>
+          <w:t>4</w:t>
+        </w:r>
+        <w:r>
+          <w:rPr>
+            <w:rFonts w:ascii="Times New Roman" w:hAnsi="Times New Roman"/>
+            <w:noProof/>
+            <w:webHidden/>
+            <w:sz w:val="24"/>
+          </w:rPr>
+          <w:fldChar w:fldCharType="end"/>
+        </w:r>
+      </w:hyperlink>
+    </w:p>
+    <w:p>
+      <w:pPr>
+        <w:pStyle w:val="Tabladeilustraciones"/>
+        <w:tabs>
+          <w:tab w:val="right" w:leader="dot" w:pos="9350"/>
+        </w:tabs>
+        <w:spacing w:line="360" w:lineRule="auto"/>
+        <w:rPr>
+          <w:rFonts w:ascii="Times New Roman" w:hAnsi="Times New Roman"/>
+          <w:noProof/>
+          <w:sz w:val="24"/>
+        </w:rPr>
+      </w:pPr>
+      <w:hyperlink w:anchor="_Toc60656195" w:history="1">
+        <w:r>
+          <w:rPr>
+            <w:rStyle w:val="Hipervnculo"/>
+            <w:rFonts w:ascii="Times New Roman" w:hAnsi="Times New Roman"/>
+            <w:noProof/>
+            <w:sz w:val="24"/>
+          </w:rPr>
+          <w:t>Figura 2. Máquina de estados de dron ir al punto de espera</w:t>
+        </w:r>
+        <w:r>
+          <w:rPr>
+            <w:rFonts w:ascii="Times New Roman" w:hAnsi="Times New Roman"/>
+            <w:noProof/>
+            <w:webHidden/>
+            <w:sz w:val="24"/>
+          </w:rPr>
+          <w:tab/>
+        </w:r>
+        <w:r>
+          <w:rPr>
+            <w:rFonts w:ascii="Times New Roman" w:hAnsi="Times New Roman"/>
+            <w:noProof/>
+            <w:webHidden/>
+            <w:sz w:val="24"/>
+          </w:rPr>
+          <w:fldChar w:fldCharType="begin"/>
+        </w:r>
+        <w:r>
+          <w:rPr>
+            <w:rFonts w:ascii="Times New Roman" w:hAnsi="Times New Roman"/>
+            <w:noProof/>
+            <w:webHidden/>
+            <w:sz w:val="24"/>
+          </w:rPr>
+          <w:instrText xml:space="preserve"> PAGEREF _Toc60656195 \h </w:instrText>
+        </w:r>
+        <w:r>
+          <w:rPr>
+            <w:rFonts w:ascii="Times New Roman" w:hAnsi="Times New Roman"/>
+            <w:noProof/>
+            <w:webHidden/>
+            <w:sz w:val="24"/>
+          </w:rPr>
+        </w:r>
+        <w:r>
+          <w:rPr>
+            <w:rFonts w:ascii="Times New Roman" w:hAnsi="Times New Roman"/>
+            <w:noProof/>
+            <w:webHidden/>
+            <w:sz w:val="24"/>
+          </w:rPr>
+          <w:fldChar w:fldCharType="separate"/>
+        </w:r>
+        <w:r>
+          <w:rPr>
+            <w:rFonts w:ascii="Times New Roman" w:hAnsi="Times New Roman"/>
+            <w:noProof/>
+            <w:webHidden/>
+            <w:sz w:val="24"/>
+          </w:rPr>
+          <w:t>5</w:t>
+        </w:r>
+        <w:r>
+          <w:rPr>
+            <w:rFonts w:ascii="Times New Roman" w:hAnsi="Times New Roman"/>
+            <w:noProof/>
+            <w:webHidden/>
+            <w:sz w:val="24"/>
+          </w:rPr>
+          <w:fldChar w:fldCharType="end"/>
+        </w:r>
+      </w:hyperlink>
+    </w:p>
+    <w:p>
+      <w:pPr>
+        <w:pStyle w:val="Tabladeilustraciones"/>
+        <w:tabs>
+          <w:tab w:val="right" w:leader="dot" w:pos="9350"/>
+        </w:tabs>
+        <w:spacing w:line="360" w:lineRule="auto"/>
+        <w:rPr>
+          <w:rFonts w:ascii="Times New Roman" w:hAnsi="Times New Roman"/>
+          <w:noProof/>
+          <w:sz w:val="24"/>
+        </w:rPr>
+      </w:pPr>
+      <w:hyperlink w:anchor="_Toc60656196" w:history="1">
+        <w:r>
+          <w:rPr>
+            <w:rStyle w:val="Hipervnculo"/>
+            <w:rFonts w:ascii="Times New Roman" w:hAnsi="Times New Roman"/>
+            <w:noProof/>
+            <w:sz w:val="24"/>
+          </w:rPr>
+          <w:t>Figura 3. Máquina de estados de dron conquistar o defender una base</w:t>
+        </w:r>
+        <w:r>
+          <w:rPr>
+            <w:rFonts w:ascii="Times New Roman" w:hAnsi="Times New Roman"/>
+            <w:noProof/>
+            <w:webHidden/>
+            <w:sz w:val="24"/>
+          </w:rPr>
+          <w:tab/>
+        </w:r>
+        <w:r>
+          <w:rPr>
+            <w:rFonts w:ascii="Times New Roman" w:hAnsi="Times New Roman"/>
+            <w:noProof/>
+            <w:webHidden/>
+            <w:sz w:val="24"/>
+          </w:rPr>
+          <w:fldChar w:fldCharType="begin"/>
+        </w:r>
+        <w:r>
+          <w:rPr>
+            <w:rFonts w:ascii="Times New Roman" w:hAnsi="Times New Roman"/>
+            <w:noProof/>
+            <w:webHidden/>
+            <w:sz w:val="24"/>
+          </w:rPr>
+          <w:instrText xml:space="preserve"> PAGEREF _Toc60656196 \h </w:instrText>
+        </w:r>
+        <w:r>
+          <w:rPr>
+            <w:rFonts w:ascii="Times New Roman" w:hAnsi="Times New Roman"/>
+            <w:noProof/>
+            <w:webHidden/>
+            <w:sz w:val="24"/>
+          </w:rPr>
+        </w:r>
+        <w:r>
+          <w:rPr>
+            <w:rFonts w:ascii="Times New Roman" w:hAnsi="Times New Roman"/>
+            <w:noProof/>
+            <w:webHidden/>
+            <w:sz w:val="24"/>
+          </w:rPr>
+          <w:fldChar w:fldCharType="separate"/>
+        </w:r>
+        <w:r>
+          <w:rPr>
+            <w:rFonts w:ascii="Times New Roman" w:hAnsi="Times New Roman"/>
+            <w:noProof/>
+            <w:webHidden/>
+            <w:sz w:val="24"/>
+          </w:rPr>
+          <w:t>5</w:t>
+        </w:r>
+        <w:r>
+          <w:rPr>
+            <w:rFonts w:ascii="Times New Roman" w:hAnsi="Times New Roman"/>
+            <w:noProof/>
+            <w:webHidden/>
+            <w:sz w:val="24"/>
+          </w:rPr>
+          <w:fldChar w:fldCharType="end"/>
+        </w:r>
+      </w:hyperlink>
+    </w:p>
+    <w:p>
+      <w:pPr>
+        <w:pStyle w:val="Tabladeilustraciones"/>
+        <w:tabs>
+          <w:tab w:val="right" w:leader="dot" w:pos="9350"/>
+        </w:tabs>
+        <w:spacing w:line="360" w:lineRule="auto"/>
+        <w:rPr>
+          <w:rFonts w:ascii="Times New Roman" w:hAnsi="Times New Roman"/>
+          <w:noProof/>
+          <w:sz w:val="24"/>
+        </w:rPr>
+      </w:pPr>
+      <w:hyperlink w:anchor="_Toc60656197" w:history="1">
+        <w:r>
+          <w:rPr>
+            <w:rStyle w:val="Hipervnculo"/>
+            <w:rFonts w:ascii="Times New Roman" w:hAnsi="Times New Roman"/>
+            <w:noProof/>
+            <w:sz w:val="24"/>
+          </w:rPr>
+          <w:t>Figura 4. Máquina de estados ataque de dron a distancia</w:t>
+        </w:r>
+        <w:r>
+          <w:rPr>
+            <w:rFonts w:ascii="Times New Roman" w:hAnsi="Times New Roman"/>
+            <w:noProof/>
+            <w:webHidden/>
+            <w:sz w:val="24"/>
+          </w:rPr>
+          <w:tab/>
+        </w:r>
+        <w:r>
+          <w:rPr>
+            <w:rFonts w:ascii="Times New Roman" w:hAnsi="Times New Roman"/>
+            <w:noProof/>
+            <w:webHidden/>
+            <w:sz w:val="24"/>
+          </w:rPr>
+          <w:fldChar w:fldCharType="begin"/>
+        </w:r>
+        <w:r>
+          <w:rPr>
+            <w:rFonts w:ascii="Times New Roman" w:hAnsi="Times New Roman"/>
+            <w:noProof/>
+            <w:webHidden/>
+            <w:sz w:val="24"/>
+          </w:rPr>
+          <w:instrText xml:space="preserve"> PAGEREF _Toc60656197 \h </w:instrText>
+        </w:r>
+        <w:r>
+          <w:rPr>
+            <w:rFonts w:ascii="Times New Roman" w:hAnsi="Times New Roman"/>
+            <w:noProof/>
+            <w:webHidden/>
+            <w:sz w:val="24"/>
+          </w:rPr>
+        </w:r>
+        <w:r>
+          <w:rPr>
+            <w:rFonts w:ascii="Times New Roman" w:hAnsi="Times New Roman"/>
+            <w:noProof/>
+            <w:webHidden/>
+            <w:sz w:val="24"/>
+          </w:rPr>
+          <w:fldChar w:fldCharType="separate"/>
+        </w:r>
+        <w:r>
+          <w:rPr>
+            <w:rFonts w:ascii="Times New Roman" w:hAnsi="Times New Roman"/>
+            <w:noProof/>
+            <w:webHidden/>
+            <w:sz w:val="24"/>
+          </w:rPr>
+          <w:t>6</w:t>
+        </w:r>
+        <w:r>
+          <w:rPr>
+            <w:rFonts w:ascii="Times New Roman" w:hAnsi="Times New Roman"/>
+            <w:noProof/>
+            <w:webHidden/>
+            <w:sz w:val="24"/>
+          </w:rPr>
+          <w:fldChar w:fldCharType="end"/>
+        </w:r>
+      </w:hyperlink>
+    </w:p>
+    <w:p>
+      <w:pPr>
+        <w:pStyle w:val="Tabladeilustraciones"/>
+        <w:tabs>
+          <w:tab w:val="right" w:leader="dot" w:pos="9350"/>
+        </w:tabs>
+        <w:spacing w:line="360" w:lineRule="auto"/>
+        <w:rPr>
+          <w:rFonts w:ascii="Times New Roman" w:hAnsi="Times New Roman"/>
+          <w:noProof/>
+          <w:sz w:val="24"/>
+        </w:rPr>
+      </w:pPr>
+      <w:hyperlink w:anchor="_Toc60656198" w:history="1">
+        <w:r>
+          <w:rPr>
+            <w:rStyle w:val="Hipervnculo"/>
+            <w:rFonts w:ascii="Times New Roman" w:hAnsi="Times New Roman"/>
+            <w:noProof/>
+            <w:sz w:val="24"/>
+          </w:rPr>
+          <w:t>Figura 5. Máquina de estados ataque de dron cuerpo a cuerpo</w:t>
+        </w:r>
+        <w:r>
+          <w:rPr>
+            <w:rFonts w:ascii="Times New Roman" w:hAnsi="Times New Roman"/>
+            <w:noProof/>
+            <w:webHidden/>
+            <w:sz w:val="24"/>
+          </w:rPr>
+          <w:tab/>
+        </w:r>
+        <w:r>
+          <w:rPr>
+            <w:rFonts w:ascii="Times New Roman" w:hAnsi="Times New Roman"/>
+            <w:noProof/>
+            <w:webHidden/>
+            <w:sz w:val="24"/>
+          </w:rPr>
+          <w:fldChar w:fldCharType="begin"/>
+        </w:r>
+        <w:r>
+          <w:rPr>
+            <w:rFonts w:ascii="Times New Roman" w:hAnsi="Times New Roman"/>
+            <w:noProof/>
+            <w:webHidden/>
+            <w:sz w:val="24"/>
+          </w:rPr>
+          <w:instrText xml:space="preserve"> PAGEREF _Toc60656198 \h </w:instrText>
+        </w:r>
+        <w:r>
+          <w:rPr>
+            <w:rFonts w:ascii="Times New Roman" w:hAnsi="Times New Roman"/>
+            <w:noProof/>
+            <w:webHidden/>
+            <w:sz w:val="24"/>
+          </w:rPr>
+        </w:r>
+        <w:r>
+          <w:rPr>
+            <w:rFonts w:ascii="Times New Roman" w:hAnsi="Times New Roman"/>
+            <w:noProof/>
+            <w:webHidden/>
+            <w:sz w:val="24"/>
+          </w:rPr>
+          <w:fldChar w:fldCharType="separate"/>
+        </w:r>
+        <w:r>
+          <w:rPr>
+            <w:rFonts w:ascii="Times New Roman" w:hAnsi="Times New Roman"/>
+            <w:noProof/>
+            <w:webHidden/>
+            <w:sz w:val="24"/>
+          </w:rPr>
+          <w:t>6</w:t>
+        </w:r>
+        <w:r>
+          <w:rPr>
+            <w:rFonts w:ascii="Times New Roman" w:hAnsi="Times New Roman"/>
+            <w:noProof/>
+            <w:webHidden/>
+            <w:sz w:val="24"/>
+          </w:rPr>
+          <w:fldChar w:fldCharType="end"/>
+        </w:r>
+      </w:hyperlink>
+    </w:p>
+    <w:p>
+      <w:pPr>
+        <w:pStyle w:val="Tabladeilustraciones"/>
+        <w:tabs>
+          <w:tab w:val="right" w:leader="dot" w:pos="9350"/>
+        </w:tabs>
+        <w:spacing w:line="360" w:lineRule="auto"/>
+        <w:rPr>
+          <w:rFonts w:ascii="Times New Roman" w:hAnsi="Times New Roman"/>
+          <w:noProof/>
+          <w:sz w:val="24"/>
+        </w:rPr>
+      </w:pPr>
+      <w:hyperlink w:anchor="_Toc60656199" w:history="1">
+        <w:r>
+          <w:rPr>
+            <w:rStyle w:val="Hipervnculo"/>
+            <w:rFonts w:ascii="Times New Roman" w:hAnsi="Times New Roman"/>
+            <w:noProof/>
+            <w:sz w:val="24"/>
+          </w:rPr>
+          <w:t>Figura 6. Máquina de estados recluta</w:t>
+        </w:r>
+        <w:r>
+          <w:rPr>
+            <w:rFonts w:ascii="Times New Roman" w:hAnsi="Times New Roman"/>
+            <w:noProof/>
+            <w:webHidden/>
+            <w:sz w:val="24"/>
+          </w:rPr>
+          <w:tab/>
+        </w:r>
+        <w:r>
+          <w:rPr>
+            <w:rFonts w:ascii="Times New Roman" w:hAnsi="Times New Roman"/>
+            <w:noProof/>
+            <w:webHidden/>
+            <w:sz w:val="24"/>
+          </w:rPr>
+          <w:fldChar w:fldCharType="begin"/>
+        </w:r>
+        <w:r>
+          <w:rPr>
+            <w:rFonts w:ascii="Times New Roman" w:hAnsi="Times New Roman"/>
+            <w:noProof/>
+            <w:webHidden/>
+            <w:sz w:val="24"/>
+          </w:rPr>
+          <w:instrText xml:space="preserve"> PAGEREF _Toc60656199 \h </w:instrText>
+        </w:r>
+        <w:r>
+          <w:rPr>
+            <w:rFonts w:ascii="Times New Roman" w:hAnsi="Times New Roman"/>
+            <w:noProof/>
+            <w:webHidden/>
+            <w:sz w:val="24"/>
+          </w:rPr>
+        </w:r>
+        <w:r>
+          <w:rPr>
+            <w:rFonts w:ascii="Times New Roman" w:hAnsi="Times New Roman"/>
+            <w:noProof/>
+            <w:webHidden/>
+            <w:sz w:val="24"/>
+          </w:rPr>
+          <w:fldChar w:fldCharType="separate"/>
+        </w:r>
+        <w:r>
+          <w:rPr>
+            <w:rFonts w:ascii="Times New Roman" w:hAnsi="Times New Roman"/>
+            <w:noProof/>
+            <w:webHidden/>
+            <w:sz w:val="24"/>
+          </w:rPr>
+          <w:t>9</w:t>
+        </w:r>
+        <w:r>
+          <w:rPr>
+            <w:rFonts w:ascii="Times New Roman" w:hAnsi="Times New Roman"/>
+            <w:noProof/>
+            <w:webHidden/>
+            <w:sz w:val="24"/>
+          </w:rPr>
+          <w:fldChar w:fldCharType="end"/>
+        </w:r>
+      </w:hyperlink>
+    </w:p>
+    <w:p>
+      <w:pPr>
+        <w:pStyle w:val="Tabladeilustraciones"/>
+        <w:tabs>
+          <w:tab w:val="right" w:leader="dot" w:pos="9350"/>
+        </w:tabs>
+        <w:spacing w:line="360" w:lineRule="auto"/>
+        <w:rPr>
+          <w:rFonts w:ascii="Times New Roman" w:hAnsi="Times New Roman"/>
+          <w:noProof/>
+          <w:sz w:val="24"/>
+        </w:rPr>
+      </w:pPr>
+      <w:hyperlink w:anchor="_Toc60656200" w:history="1">
+        <w:r>
+          <w:rPr>
+            <w:rStyle w:val="Hipervnculo"/>
+            <w:rFonts w:ascii="Times New Roman" w:hAnsi="Times New Roman"/>
+            <w:noProof/>
+            <w:sz w:val="24"/>
+          </w:rPr>
+          <w:t>Figura 7. Máquina de estados torreta</w:t>
+        </w:r>
+        <w:r>
+          <w:rPr>
+            <w:rFonts w:ascii="Times New Roman" w:hAnsi="Times New Roman"/>
+            <w:noProof/>
+            <w:webHidden/>
+            <w:sz w:val="24"/>
+          </w:rPr>
+          <w:tab/>
+        </w:r>
+        <w:r>
+          <w:rPr>
+            <w:rFonts w:ascii="Times New Roman" w:hAnsi="Times New Roman"/>
+            <w:noProof/>
+            <w:webHidden/>
+            <w:sz w:val="24"/>
+          </w:rPr>
+          <w:fldChar w:fldCharType="begin"/>
+        </w:r>
+        <w:r>
+          <w:rPr>
+            <w:rFonts w:ascii="Times New Roman" w:hAnsi="Times New Roman"/>
+            <w:noProof/>
+            <w:webHidden/>
+            <w:sz w:val="24"/>
+          </w:rPr>
+          <w:instrText xml:space="preserve"> PAGEREF _Toc60656200 \h </w:instrText>
+        </w:r>
+        <w:r>
+          <w:rPr>
+            <w:rFonts w:ascii="Times New Roman" w:hAnsi="Times New Roman"/>
+            <w:noProof/>
+            <w:webHidden/>
+            <w:sz w:val="24"/>
+          </w:rPr>
+        </w:r>
+        <w:r>
+          <w:rPr>
+            <w:rFonts w:ascii="Times New Roman" w:hAnsi="Times New Roman"/>
+            <w:noProof/>
+            <w:webHidden/>
+            <w:sz w:val="24"/>
+          </w:rPr>
+          <w:fldChar w:fldCharType="separate"/>
+        </w:r>
+        <w:r>
+          <w:rPr>
+            <w:rFonts w:ascii="Times New Roman" w:hAnsi="Times New Roman"/>
+            <w:noProof/>
+            <w:webHidden/>
+            <w:sz w:val="24"/>
+          </w:rPr>
+          <w:t>11</w:t>
+        </w:r>
+        <w:r>
+          <w:rPr>
+            <w:rFonts w:ascii="Times New Roman" w:hAnsi="Times New Roman"/>
+            <w:noProof/>
+            <w:webHidden/>
+            <w:sz w:val="24"/>
+          </w:rPr>
+          <w:fldChar w:fldCharType="end"/>
+        </w:r>
+      </w:hyperlink>
+    </w:p>
+    <w:p>
+      <w:pPr>
+        <w:pStyle w:val="Tabladeilustraciones"/>
+        <w:tabs>
+          <w:tab w:val="right" w:leader="dot" w:pos="9350"/>
+        </w:tabs>
+        <w:spacing w:line="360" w:lineRule="auto"/>
+        <w:rPr>
+          <w:rFonts w:ascii="Times New Roman" w:hAnsi="Times New Roman"/>
+          <w:noProof/>
+          <w:sz w:val="24"/>
+        </w:rPr>
+      </w:pPr>
+      <w:hyperlink w:anchor="_Toc60656201" w:history="1">
+        <w:r>
+          <w:rPr>
+            <w:rStyle w:val="Hipervnculo"/>
+            <w:rFonts w:ascii="Times New Roman" w:hAnsi="Times New Roman"/>
+            <w:noProof/>
+            <w:sz w:val="24"/>
+          </w:rPr>
+          <w:t>Figura 8. Máquina de estados generación enemigos por el mundo</w:t>
+        </w:r>
+        <w:r>
+          <w:rPr>
+            <w:rFonts w:ascii="Times New Roman" w:hAnsi="Times New Roman"/>
+            <w:noProof/>
+            <w:webHidden/>
+            <w:sz w:val="24"/>
+          </w:rPr>
+          <w:tab/>
+        </w:r>
+        <w:r>
+          <w:rPr>
+            <w:rFonts w:ascii="Times New Roman" w:hAnsi="Times New Roman"/>
+            <w:noProof/>
+            <w:webHidden/>
+            <w:sz w:val="24"/>
+          </w:rPr>
+          <w:fldChar w:fldCharType="begin"/>
+        </w:r>
+        <w:r>
+          <w:rPr>
+            <w:rFonts w:ascii="Times New Roman" w:hAnsi="Times New Roman"/>
+            <w:noProof/>
+            <w:webHidden/>
+            <w:sz w:val="24"/>
+          </w:rPr>
+          <w:instrText xml:space="preserve"> PAGEREF _Toc60656201 \h </w:instrText>
+        </w:r>
+        <w:r>
+          <w:rPr>
+            <w:rFonts w:ascii="Times New Roman" w:hAnsi="Times New Roman"/>
+            <w:noProof/>
+            <w:webHidden/>
+            <w:sz w:val="24"/>
+          </w:rPr>
+        </w:r>
+        <w:r>
+          <w:rPr>
+            <w:rFonts w:ascii="Times New Roman" w:hAnsi="Times New Roman"/>
+            <w:noProof/>
+            <w:webHidden/>
+            <w:sz w:val="24"/>
+          </w:rPr>
+          <w:fldChar w:fldCharType="separate"/>
+        </w:r>
+        <w:r>
+          <w:rPr>
+            <w:rFonts w:ascii="Times New Roman" w:hAnsi="Times New Roman"/>
+            <w:noProof/>
+            <w:webHidden/>
+            <w:sz w:val="24"/>
+          </w:rPr>
+          <w:t>12</w:t>
+        </w:r>
+        <w:r>
+          <w:rPr>
+            <w:rFonts w:ascii="Times New Roman" w:hAnsi="Times New Roman"/>
+            <w:noProof/>
+            <w:webHidden/>
+            <w:sz w:val="24"/>
+          </w:rPr>
+          <w:fldChar w:fldCharType="end"/>
+        </w:r>
+      </w:hyperlink>
+    </w:p>
+    <w:p>
+      <w:pPr>
+        <w:pStyle w:val="Tabladeilustraciones"/>
+        <w:tabs>
+          <w:tab w:val="right" w:leader="dot" w:pos="9350"/>
+        </w:tabs>
+        <w:spacing w:line="360" w:lineRule="auto"/>
+        <w:rPr>
+          <w:rFonts w:ascii="Times New Roman" w:hAnsi="Times New Roman"/>
+          <w:noProof/>
+          <w:sz w:val="24"/>
+        </w:rPr>
+      </w:pPr>
+      <w:hyperlink w:anchor="_Toc60656202" w:history="1">
+        <w:r>
+          <w:rPr>
+            <w:rStyle w:val="Hipervnculo"/>
+            <w:rFonts w:ascii="Times New Roman" w:hAnsi="Times New Roman"/>
+            <w:noProof/>
+            <w:sz w:val="24"/>
+          </w:rPr>
+          <w:t>Figura 9. Árbol de comportamientos conquista de base</w:t>
+        </w:r>
+        <w:r>
+          <w:rPr>
+            <w:rFonts w:ascii="Times New Roman" w:hAnsi="Times New Roman"/>
+            <w:noProof/>
+            <w:webHidden/>
+            <w:sz w:val="24"/>
+          </w:rPr>
+          <w:tab/>
+        </w:r>
+        <w:r>
+          <w:rPr>
+            <w:rFonts w:ascii="Times New Roman" w:hAnsi="Times New Roman"/>
+            <w:noProof/>
+            <w:webHidden/>
+            <w:sz w:val="24"/>
+          </w:rPr>
+          <w:fldChar w:fldCharType="begin"/>
+        </w:r>
+        <w:r>
+          <w:rPr>
+            <w:rFonts w:ascii="Times New Roman" w:hAnsi="Times New Roman"/>
+            <w:noProof/>
+            <w:webHidden/>
+            <w:sz w:val="24"/>
+          </w:rPr>
+          <w:instrText xml:space="preserve"> PAGEREF _Toc60656202 \h </w:instrText>
+        </w:r>
+        <w:r>
+          <w:rPr>
+            <w:rFonts w:ascii="Times New Roman" w:hAnsi="Times New Roman"/>
+            <w:noProof/>
+            <w:webHidden/>
+            <w:sz w:val="24"/>
+          </w:rPr>
+        </w:r>
+        <w:r>
+          <w:rPr>
+            <w:rFonts w:ascii="Times New Roman" w:hAnsi="Times New Roman"/>
+            <w:noProof/>
+            <w:webHidden/>
+            <w:sz w:val="24"/>
+          </w:rPr>
+          <w:fldChar w:fldCharType="separate"/>
+        </w:r>
+        <w:r>
+          <w:rPr>
+            <w:rFonts w:ascii="Times New Roman" w:hAnsi="Times New Roman"/>
+            <w:noProof/>
+            <w:webHidden/>
+            <w:sz w:val="24"/>
+          </w:rPr>
+          <w:t>13</w:t>
+        </w:r>
+        <w:r>
+          <w:rPr>
+            <w:rFonts w:ascii="Times New Roman" w:hAnsi="Times New Roman"/>
+            <w:noProof/>
+            <w:webHidden/>
+            <w:sz w:val="24"/>
+          </w:rPr>
+          <w:fldChar w:fldCharType="end"/>
+        </w:r>
+      </w:hyperlink>
+    </w:p>
+    <w:p>
+      <w:pPr>
+        <w:spacing w:line="360" w:lineRule="auto"/>
+      </w:pPr>
+      <w:r>
+        <w:rPr>
+          <w:rFonts w:ascii="Times New Roman" w:hAnsi="Times New Roman"/>
+          <w:sz w:val="24"/>
+        </w:rPr>
+        <w:fldChar w:fldCharType="end"/>
+      </w:r>
+    </w:p>
+    <w:p>
+      <w:r>
+        <w:br w:type="page"/>
+      </w:r>
+    </w:p>
+    <w:p>
       <w:pPr>
         <w:sectPr>
           <w:headerReference w:type="default" r:id="rId13"/>
@@ -2170,7 +2930,7 @@
           <w:lang w:val="es-ES"/>
         </w:rPr>
       </w:pPr>
-      <w:bookmarkStart w:id="1" w:name="_Toc59725205"/>
+      <w:bookmarkStart w:id="1" w:name="_Toc60656287"/>
       <w:bookmarkEnd w:id="0"/>
       <w:r>
         <w:rPr>
@@ -2333,7 +3093,16 @@
           <w:szCs w:val="24"/>
           <w:lang w:val="es-ES"/>
         </w:rPr>
-        <w:t xml:space="preserve">Los equipos deberán defender sus bases al mismo tiempo que se coordinan para conquistar bases enemigas. Hay distintos tipos de enemigos que interactúan entre ellos para formar estrategias de ataque. A nivel visual, la simulación tendrá una apariencia minimalista </w:t>
+        <w:t xml:space="preserve">Los equipos deberán defender sus bases al mismo tiempo que se coordinan para conquistar bases enemigas. Hay distintos tipos de enemigos que interactúan entre ellos para formar estrategias </w:t>
+      </w:r>
+      <w:r>
+        <w:rPr>
+          <w:rFonts w:ascii="Times New Roman" w:eastAsia="Times New Roman" w:hAnsi="Times New Roman" w:cs="Times New Roman"/>
+          <w:sz w:val="24"/>
+          <w:szCs w:val="24"/>
+          <w:lang w:val="es-ES"/>
+        </w:rPr>
+        <w:t xml:space="preserve">de ataque. A nivel visual, la simulación tendrá una apariencia minimalista </w:t>
       </w:r>
       <w:r>
         <w:rPr>
@@ -2396,7 +3165,7 @@
         </w:rPr>
       </w:pPr>
       <w:bookmarkStart w:id="2" w:name="_Toc58675592"/>
-      <w:bookmarkStart w:id="3" w:name="_Toc59725206"/>
+      <w:bookmarkStart w:id="3" w:name="_Toc60656288"/>
       <w:r>
         <w:rPr>
           <w:rFonts w:ascii="Times New Roman" w:eastAsia="Times New Roman" w:hAnsi="Times New Roman" w:cs="Times New Roman"/>
@@ -2425,7 +3194,7 @@
           <w:lang w:val="es-ES"/>
         </w:rPr>
       </w:pPr>
-      <w:bookmarkStart w:id="4" w:name="_Toc59725207"/>
+      <w:bookmarkStart w:id="4" w:name="_Toc60656289"/>
       <w:r>
         <w:rPr>
           <w:rFonts w:ascii="Times New Roman" w:eastAsia="Times New Roman" w:hAnsi="Times New Roman" w:cs="Times New Roman"/>
@@ -2496,7 +3265,7 @@
         <w:spacing w:line="360" w:lineRule="auto"/>
         <w:jc w:val="both"/>
         <w:rPr>
-          <w:rFonts w:eastAsiaTheme="minorEastAsia"/>
+          <w:rFonts w:ascii="Times New Roman" w:eastAsiaTheme="minorEastAsia" w:hAnsi="Times New Roman" w:cs="Times New Roman"/>
           <w:sz w:val="24"/>
           <w:szCs w:val="24"/>
           <w:lang w:val="es-ES"/>
@@ -2522,6 +3291,7 @@
         <w:spacing w:line="360" w:lineRule="auto"/>
         <w:jc w:val="both"/>
         <w:rPr>
+          <w:rFonts w:ascii="Times New Roman" w:hAnsi="Times New Roman" w:cs="Times New Roman"/>
           <w:sz w:val="24"/>
           <w:szCs w:val="24"/>
           <w:lang w:val="es-ES"/>
@@ -2547,6 +3317,7 @@
         <w:spacing w:line="360" w:lineRule="auto"/>
         <w:jc w:val="both"/>
         <w:rPr>
+          <w:rFonts w:ascii="Times New Roman" w:hAnsi="Times New Roman" w:cs="Times New Roman"/>
           <w:sz w:val="24"/>
           <w:szCs w:val="24"/>
           <w:lang w:val="es-ES"/>
@@ -2571,6 +3342,7 @@
         </w:numPr>
         <w:spacing w:line="360" w:lineRule="auto"/>
         <w:rPr>
+          <w:rFonts w:ascii="Times New Roman" w:hAnsi="Times New Roman" w:cs="Times New Roman"/>
           <w:sz w:val="24"/>
           <w:szCs w:val="24"/>
           <w:lang w:val="es-ES"/>
@@ -2696,6 +3468,7 @@
             <w:pPr>
               <w:spacing w:line="259" w:lineRule="auto"/>
               <w:rPr>
+                <w:rFonts w:ascii="Times New Roman" w:hAnsi="Times New Roman" w:cs="Times New Roman"/>
                 <w:lang w:val="es-ES"/>
               </w:rPr>
             </w:pPr>
@@ -2775,6 +3548,9 @@
           <w:p>
             <w:pPr>
               <w:spacing w:line="259" w:lineRule="auto"/>
+              <w:rPr>
+                <w:rFonts w:ascii="Times New Roman" w:hAnsi="Times New Roman" w:cs="Times New Roman"/>
+              </w:rPr>
             </w:pPr>
             <w:r>
               <w:rPr>
@@ -2795,6 +3571,7 @@
             <w:pPr>
               <w:spacing w:line="259" w:lineRule="auto"/>
               <w:rPr>
+                <w:rFonts w:ascii="Times New Roman" w:hAnsi="Times New Roman" w:cs="Times New Roman"/>
                 <w:lang w:val="es-ES"/>
               </w:rPr>
             </w:pPr>
@@ -2847,6 +3624,7 @@
             <w:pPr>
               <w:spacing w:line="259" w:lineRule="auto"/>
               <w:rPr>
+                <w:rFonts w:ascii="Times New Roman" w:hAnsi="Times New Roman" w:cs="Times New Roman"/>
                 <w:lang w:val="es-ES"/>
               </w:rPr>
             </w:pPr>
@@ -2924,6 +3702,7 @@
             <w:pPr>
               <w:spacing w:line="259" w:lineRule="auto"/>
               <w:rPr>
+                <w:rFonts w:ascii="Times New Roman" w:hAnsi="Times New Roman" w:cs="Times New Roman"/>
                 <w:lang w:val="es-ES"/>
               </w:rPr>
             </w:pPr>
@@ -2946,6 +3725,7 @@
             <w:pPr>
               <w:spacing w:line="259" w:lineRule="auto"/>
               <w:rPr>
+                <w:rFonts w:ascii="Times New Roman" w:hAnsi="Times New Roman" w:cs="Times New Roman"/>
                 <w:lang w:val="es-ES"/>
               </w:rPr>
             </w:pPr>
@@ -3631,7 +4411,13 @@
         </w:tc>
       </w:tr>
     </w:tbl>
-    <w:p/>
+    <w:p>
+      <w:pPr>
+        <w:rPr>
+          <w:rFonts w:ascii="Times New Roman" w:hAnsi="Times New Roman" w:cs="Times New Roman"/>
+        </w:rPr>
+      </w:pPr>
+    </w:p>
     <w:p>
       <w:pPr>
         <w:pStyle w:val="Prrafodelista"/>
@@ -3641,6 +4427,7 @@
         </w:numPr>
         <w:spacing w:line="360" w:lineRule="auto"/>
         <w:rPr>
+          <w:rFonts w:ascii="Times New Roman" w:hAnsi="Times New Roman" w:cs="Times New Roman"/>
           <w:sz w:val="24"/>
           <w:szCs w:val="24"/>
           <w:lang w:val="es-ES"/>
@@ -3766,6 +4553,7 @@
             <w:pPr>
               <w:spacing w:line="259" w:lineRule="auto"/>
               <w:rPr>
+                <w:rFonts w:ascii="Times New Roman" w:hAnsi="Times New Roman" w:cs="Times New Roman"/>
                 <w:lang w:val="es-ES"/>
               </w:rPr>
             </w:pPr>
@@ -3813,6 +4601,7 @@
             <w:pPr>
               <w:spacing w:line="259" w:lineRule="auto"/>
               <w:rPr>
+                <w:rFonts w:ascii="Times New Roman" w:hAnsi="Times New Roman" w:cs="Times New Roman"/>
                 <w:lang w:val="es-ES"/>
               </w:rPr>
             </w:pPr>
@@ -4586,6 +5375,7 @@
     <w:p>
       <w:pPr>
         <w:rPr>
+          <w:rFonts w:ascii="Times New Roman" w:hAnsi="Times New Roman" w:cs="Times New Roman"/>
           <w:lang w:val="es-ES"/>
         </w:rPr>
       </w:pPr>
@@ -4597,7 +5387,7 @@
           <w:ilvl w:val="0"/>
           <w:numId w:val="5"/>
         </w:numPr>
-        <w:spacing w:line="360" w:lineRule="auto"/>
+        <w:spacing w:line="240" w:lineRule="auto"/>
         <w:rPr>
           <w:rFonts w:ascii="Times New Roman" w:eastAsia="Times New Roman" w:hAnsi="Times New Roman" w:cs="Times New Roman"/>
           <w:sz w:val="24"/>
@@ -4617,7 +5407,7 @@
     </w:p>
     <w:p>
       <w:pPr>
-        <w:spacing w:line="360" w:lineRule="auto"/>
+        <w:spacing w:line="240" w:lineRule="auto"/>
         <w:ind w:firstLine="720"/>
         <w:rPr>
           <w:rFonts w:ascii="Times New Roman" w:eastAsia="Times New Roman" w:hAnsi="Times New Roman" w:cs="Times New Roman"/>
@@ -4638,18 +5428,25 @@
     </w:p>
     <w:p>
       <w:pPr>
-        <w:spacing w:line="360" w:lineRule="auto"/>
+        <w:spacing w:line="240" w:lineRule="auto"/>
         <w:ind w:firstLine="720"/>
         <w:jc w:val="center"/>
-      </w:pPr>
-      <w:r>
-        <w:rPr>
+        <w:rPr>
+          <w:rFonts w:ascii="Times New Roman" w:eastAsia="Times New Roman" w:hAnsi="Times New Roman" w:cs="Times New Roman"/>
+          <w:sz w:val="24"/>
+          <w:szCs w:val="24"/>
+          <w:lang w:val="es-ES"/>
+        </w:rPr>
+      </w:pPr>
+      <w:r>
+        <w:rPr>
+          <w:rFonts w:ascii="Times New Roman" w:hAnsi="Times New Roman" w:cs="Times New Roman"/>
           <w:noProof/>
         </w:rPr>
         <w:drawing>
-          <wp:inline distT="0" distB="0" distL="0" distR="0" wp14:anchorId="6255359C" wp14:editId="0394E2E7">
-            <wp:extent cx="3421380" cy="2757737"/>
-            <wp:effectExtent l="0" t="0" r="7620" b="5080"/>
+          <wp:inline distT="0" distB="0" distL="0" distR="0" wp14:anchorId="34E75750" wp14:editId="517BA6E8">
+            <wp:extent cx="3384437" cy="2727960"/>
+            <wp:effectExtent l="0" t="0" r="6985" b="0"/>
             <wp:docPr id="982170874" name="Imagen 982170874"/>
             <wp:cNvGraphicFramePr>
               <a:graphicFrameLocks xmlns:a="http://schemas.openxmlformats.org/drawingml/2006/main" noChangeAspect="1"/>
@@ -4675,7 +5472,7 @@
                   <pic:spPr bwMode="auto">
                     <a:xfrm>
                       <a:off x="0" y="0"/>
-                      <a:ext cx="3426866" cy="2762159"/>
+                      <a:ext cx="3404676" cy="2744273"/>
                     </a:xfrm>
                     <a:prstGeom prst="rect">
                       <a:avLst/>
@@ -4698,6 +5495,76 @@
     </w:p>
     <w:p>
       <w:pPr>
+        <w:pStyle w:val="Descripcin"/>
+        <w:jc w:val="center"/>
+        <w:rPr>
+          <w:rFonts w:ascii="Times New Roman" w:hAnsi="Times New Roman" w:cs="Times New Roman"/>
+          <w:sz w:val="20"/>
+          <w:szCs w:val="20"/>
+        </w:rPr>
+      </w:pPr>
+      <w:bookmarkStart w:id="5" w:name="_Toc60656194"/>
+      <w:r>
+        <w:rPr>
+          <w:rFonts w:ascii="Times New Roman" w:hAnsi="Times New Roman" w:cs="Times New Roman"/>
+          <w:sz w:val="20"/>
+          <w:szCs w:val="20"/>
+        </w:rPr>
+        <w:t xml:space="preserve">Figura </w:t>
+      </w:r>
+      <w:r>
+        <w:rPr>
+          <w:rFonts w:ascii="Times New Roman" w:hAnsi="Times New Roman" w:cs="Times New Roman"/>
+          <w:sz w:val="20"/>
+          <w:szCs w:val="20"/>
+        </w:rPr>
+        <w:fldChar w:fldCharType="begin"/>
+      </w:r>
+      <w:r>
+        <w:rPr>
+          <w:rFonts w:ascii="Times New Roman" w:hAnsi="Times New Roman" w:cs="Times New Roman"/>
+          <w:sz w:val="20"/>
+          <w:szCs w:val="20"/>
+        </w:rPr>
+        <w:instrText xml:space="preserve"> SEQ Figura \* ARABIC </w:instrText>
+      </w:r>
+      <w:r>
+        <w:rPr>
+          <w:rFonts w:ascii="Times New Roman" w:hAnsi="Times New Roman" w:cs="Times New Roman"/>
+          <w:sz w:val="20"/>
+          <w:szCs w:val="20"/>
+        </w:rPr>
+        <w:fldChar w:fldCharType="separate"/>
+      </w:r>
+      <w:r>
+        <w:rPr>
+          <w:rFonts w:ascii="Times New Roman" w:hAnsi="Times New Roman" w:cs="Times New Roman"/>
+          <w:noProof/>
+          <w:sz w:val="20"/>
+          <w:szCs w:val="20"/>
+        </w:rPr>
+        <w:t>1</w:t>
+      </w:r>
+      <w:r>
+        <w:rPr>
+          <w:rFonts w:ascii="Times New Roman" w:hAnsi="Times New Roman" w:cs="Times New Roman"/>
+          <w:sz w:val="20"/>
+          <w:szCs w:val="20"/>
+        </w:rPr>
+        <w:fldChar w:fldCharType="end"/>
+      </w:r>
+      <w:r>
+        <w:rPr>
+          <w:rFonts w:ascii="Times New Roman" w:hAnsi="Times New Roman" w:cs="Times New Roman"/>
+          <w:sz w:val="20"/>
+          <w:szCs w:val="20"/>
+        </w:rPr>
+        <w:t>. Sistema de utilidad de dron</w:t>
+      </w:r>
+      <w:bookmarkEnd w:id="5"/>
+    </w:p>
+    <w:p>
+      <w:pPr>
         <w:spacing w:line="360" w:lineRule="auto"/>
         <w:ind w:firstLine="720"/>
         <w:rPr>
@@ -4720,18 +5587,23 @@
     </w:p>
     <w:p>
       <w:pPr>
-        <w:spacing w:line="360" w:lineRule="auto"/>
+        <w:keepNext/>
+        <w:spacing w:line="240" w:lineRule="auto"/>
         <w:ind w:firstLine="720"/>
         <w:jc w:val="center"/>
-      </w:pPr>
-      <w:r>
-        <w:rPr>
+        <w:rPr>
+          <w:rFonts w:ascii="Times New Roman" w:hAnsi="Times New Roman" w:cs="Times New Roman"/>
+        </w:rPr>
+      </w:pPr>
+      <w:r>
+        <w:rPr>
+          <w:rFonts w:ascii="Times New Roman" w:hAnsi="Times New Roman" w:cs="Times New Roman"/>
           <w:noProof/>
         </w:rPr>
         <w:drawing>
-          <wp:inline distT="0" distB="0" distL="0" distR="0" wp14:anchorId="002F3F4B" wp14:editId="19078E8D">
-            <wp:extent cx="5013960" cy="1843071"/>
-            <wp:effectExtent l="0" t="0" r="0" b="5080"/>
+          <wp:inline distT="0" distB="0" distL="0" distR="0" wp14:anchorId="002F3F4B" wp14:editId="1B8A01AA">
+            <wp:extent cx="4800600" cy="1764642"/>
+            <wp:effectExtent l="0" t="0" r="0" b="7620"/>
             <wp:docPr id="1023630995" name="Imagen 1023630995"/>
             <wp:cNvGraphicFramePr>
               <a:graphicFrameLocks xmlns:a="http://schemas.openxmlformats.org/drawingml/2006/main" noChangeAspect="1"/>
@@ -4757,7 +5629,7 @@
                   <pic:spPr bwMode="auto">
                     <a:xfrm>
                       <a:off x="0" y="0"/>
-                      <a:ext cx="5082774" cy="1868366"/>
+                      <a:ext cx="4879006" cy="1793463"/>
                     </a:xfrm>
                     <a:prstGeom prst="rect">
                       <a:avLst/>
@@ -4780,6 +5652,76 @@
     </w:p>
     <w:p>
       <w:pPr>
+        <w:pStyle w:val="Descripcin"/>
+        <w:jc w:val="center"/>
+        <w:rPr>
+          <w:rFonts w:ascii="Times New Roman" w:hAnsi="Times New Roman" w:cs="Times New Roman"/>
+          <w:sz w:val="20"/>
+          <w:szCs w:val="20"/>
+        </w:rPr>
+      </w:pPr>
+      <w:bookmarkStart w:id="6" w:name="_Toc60656195"/>
+      <w:r>
+        <w:rPr>
+          <w:rFonts w:ascii="Times New Roman" w:hAnsi="Times New Roman" w:cs="Times New Roman"/>
+          <w:sz w:val="20"/>
+          <w:szCs w:val="20"/>
+        </w:rPr>
+        <w:t xml:space="preserve">Figura </w:t>
+      </w:r>
+      <w:r>
+        <w:rPr>
+          <w:rFonts w:ascii="Times New Roman" w:hAnsi="Times New Roman" w:cs="Times New Roman"/>
+          <w:sz w:val="20"/>
+          <w:szCs w:val="20"/>
+        </w:rPr>
+        <w:fldChar w:fldCharType="begin"/>
+      </w:r>
+      <w:r>
+        <w:rPr>
+          <w:rFonts w:ascii="Times New Roman" w:hAnsi="Times New Roman" w:cs="Times New Roman"/>
+          <w:sz w:val="20"/>
+          <w:szCs w:val="20"/>
+        </w:rPr>
+        <w:instrText xml:space="preserve"> SEQ Figura \* ARABIC </w:instrText>
+      </w:r>
+      <w:r>
+        <w:rPr>
+          <w:rFonts w:ascii="Times New Roman" w:hAnsi="Times New Roman" w:cs="Times New Roman"/>
+          <w:sz w:val="20"/>
+          <w:szCs w:val="20"/>
+        </w:rPr>
+        <w:fldChar w:fldCharType="separate"/>
+      </w:r>
+      <w:r>
+        <w:rPr>
+          <w:rFonts w:ascii="Times New Roman" w:hAnsi="Times New Roman" w:cs="Times New Roman"/>
+          <w:noProof/>
+          <w:sz w:val="20"/>
+          <w:szCs w:val="20"/>
+        </w:rPr>
+        <w:t>2</w:t>
+      </w:r>
+      <w:r>
+        <w:rPr>
+          <w:rFonts w:ascii="Times New Roman" w:hAnsi="Times New Roman" w:cs="Times New Roman"/>
+          <w:sz w:val="20"/>
+          <w:szCs w:val="20"/>
+        </w:rPr>
+        <w:fldChar w:fldCharType="end"/>
+      </w:r>
+      <w:r>
+        <w:rPr>
+          <w:rFonts w:ascii="Times New Roman" w:hAnsi="Times New Roman" w:cs="Times New Roman"/>
+          <w:sz w:val="20"/>
+          <w:szCs w:val="20"/>
+        </w:rPr>
+        <w:t>. Máquina de estados de dron ir al punto de espera</w:t>
+      </w:r>
+      <w:bookmarkEnd w:id="6"/>
+    </w:p>
+    <w:p>
+      <w:pPr>
         <w:spacing w:line="360" w:lineRule="auto"/>
         <w:ind w:firstLine="720"/>
         <w:rPr>
@@ -4801,17 +5743,22 @@
     </w:p>
     <w:p>
       <w:pPr>
-        <w:spacing w:line="360" w:lineRule="auto"/>
+        <w:keepNext/>
+        <w:spacing w:line="240" w:lineRule="auto"/>
         <w:ind w:firstLine="720"/>
         <w:jc w:val="center"/>
-      </w:pPr>
-      <w:r>
-        <w:rPr>
+        <w:rPr>
+          <w:rFonts w:ascii="Times New Roman" w:hAnsi="Times New Roman" w:cs="Times New Roman"/>
+        </w:rPr>
+      </w:pPr>
+      <w:r>
+        <w:rPr>
+          <w:rFonts w:ascii="Times New Roman" w:hAnsi="Times New Roman" w:cs="Times New Roman"/>
           <w:noProof/>
         </w:rPr>
         <w:drawing>
-          <wp:inline distT="0" distB="0" distL="0" distR="0" wp14:anchorId="79316DC0" wp14:editId="3EB32E7F">
-            <wp:extent cx="3235277" cy="2026920"/>
+          <wp:inline distT="0" distB="0" distL="0" distR="0" wp14:anchorId="79316DC0" wp14:editId="6FFF86A8">
+            <wp:extent cx="3234690" cy="1737360"/>
             <wp:effectExtent l="0" t="0" r="3810" b="0"/>
             <wp:docPr id="1" name="Imagen 1" descr="Diagrama&#10;&#10;Descripción generada automáticamente"/>
             <wp:cNvGraphicFramePr>
@@ -4824,7 +5771,7 @@
                     <pic:cNvPr id="1" name="Imagen 1" descr="Diagrama&#10;&#10;Descripción generada automáticamente"/>
                     <pic:cNvPicPr/>
                   </pic:nvPicPr>
-                  <pic:blipFill>
+                  <pic:blipFill rotWithShape="1">
                     <a:blip r:embed="rId16" cstate="print">
                       <a:extLst>
                         <a:ext uri="{28A0092B-C50C-407E-A947-70E740481C1C}">
@@ -4832,18 +5779,25 @@
                         </a:ext>
                       </a:extLst>
                     </a:blip>
-                    <a:stretch>
-                      <a:fillRect/>
-                    </a:stretch>
+                    <a:srcRect t="5263" b="9006"/>
+                    <a:stretch/>
                   </pic:blipFill>
-                  <pic:spPr>
+                  <pic:spPr bwMode="auto">
                     <a:xfrm>
                       <a:off x="0" y="0"/>
-                      <a:ext cx="3262623" cy="2044052"/>
+                      <a:ext cx="3262623" cy="1752363"/>
                     </a:xfrm>
                     <a:prstGeom prst="rect">
                       <a:avLst/>
                     </a:prstGeom>
+                    <a:ln>
+                      <a:noFill/>
+                    </a:ln>
+                    <a:extLst>
+                      <a:ext uri="{53640926-AAD7-44D8-BBD7-CCE9431645EC}">
+                        <a14:shadowObscured xmlns:a14="http://schemas.microsoft.com/office/drawing/2010/main"/>
+                      </a:ext>
+                    </a:extLst>
                   </pic:spPr>
                 </pic:pic>
               </a:graphicData>
@@ -4854,6 +5808,76 @@
     </w:p>
     <w:p>
       <w:pPr>
+        <w:pStyle w:val="Descripcin"/>
+        <w:jc w:val="center"/>
+        <w:rPr>
+          <w:rFonts w:ascii="Times New Roman" w:hAnsi="Times New Roman" w:cs="Times New Roman"/>
+          <w:sz w:val="20"/>
+          <w:szCs w:val="20"/>
+        </w:rPr>
+      </w:pPr>
+      <w:bookmarkStart w:id="7" w:name="_Toc60656196"/>
+      <w:r>
+        <w:rPr>
+          <w:rFonts w:ascii="Times New Roman" w:hAnsi="Times New Roman" w:cs="Times New Roman"/>
+          <w:sz w:val="20"/>
+          <w:szCs w:val="20"/>
+        </w:rPr>
+        <w:t xml:space="preserve">Figura </w:t>
+      </w:r>
+      <w:r>
+        <w:rPr>
+          <w:rFonts w:ascii="Times New Roman" w:hAnsi="Times New Roman" w:cs="Times New Roman"/>
+          <w:sz w:val="20"/>
+          <w:szCs w:val="20"/>
+        </w:rPr>
+        <w:fldChar w:fldCharType="begin"/>
+      </w:r>
+      <w:r>
+        <w:rPr>
+          <w:rFonts w:ascii="Times New Roman" w:hAnsi="Times New Roman" w:cs="Times New Roman"/>
+          <w:sz w:val="20"/>
+          <w:szCs w:val="20"/>
+        </w:rPr>
+        <w:instrText xml:space="preserve"> SEQ Figura \* ARABIC </w:instrText>
+      </w:r>
+      <w:r>
+        <w:rPr>
+          <w:rFonts w:ascii="Times New Roman" w:hAnsi="Times New Roman" w:cs="Times New Roman"/>
+          <w:sz w:val="20"/>
+          <w:szCs w:val="20"/>
+        </w:rPr>
+        <w:fldChar w:fldCharType="separate"/>
+      </w:r>
+      <w:r>
+        <w:rPr>
+          <w:rFonts w:ascii="Times New Roman" w:hAnsi="Times New Roman" w:cs="Times New Roman"/>
+          <w:noProof/>
+          <w:sz w:val="20"/>
+          <w:szCs w:val="20"/>
+        </w:rPr>
+        <w:t>3</w:t>
+      </w:r>
+      <w:r>
+        <w:rPr>
+          <w:rFonts w:ascii="Times New Roman" w:hAnsi="Times New Roman" w:cs="Times New Roman"/>
+          <w:sz w:val="20"/>
+          <w:szCs w:val="20"/>
+        </w:rPr>
+        <w:fldChar w:fldCharType="end"/>
+      </w:r>
+      <w:r>
+        <w:rPr>
+          <w:rFonts w:ascii="Times New Roman" w:hAnsi="Times New Roman" w:cs="Times New Roman"/>
+          <w:sz w:val="20"/>
+          <w:szCs w:val="20"/>
+        </w:rPr>
+        <w:t>. Máquina de estados de dron conquistar o defender una base</w:t>
+      </w:r>
+      <w:bookmarkEnd w:id="7"/>
+    </w:p>
+    <w:p>
+      <w:pPr>
         <w:spacing w:line="360" w:lineRule="auto"/>
         <w:ind w:firstLine="720"/>
         <w:rPr>
@@ -4893,12 +5917,17 @@
     </w:p>
     <w:p>
       <w:pPr>
-        <w:spacing w:line="360" w:lineRule="auto"/>
+        <w:keepNext/>
+        <w:spacing w:line="240" w:lineRule="auto"/>
         <w:ind w:firstLine="720"/>
         <w:jc w:val="center"/>
-      </w:pPr>
-      <w:r>
-        <w:rPr>
+        <w:rPr>
+          <w:rFonts w:ascii="Times New Roman" w:hAnsi="Times New Roman" w:cs="Times New Roman"/>
+        </w:rPr>
+      </w:pPr>
+      <w:r>
+        <w:rPr>
+          <w:rFonts w:ascii="Times New Roman" w:hAnsi="Times New Roman" w:cs="Times New Roman"/>
           <w:noProof/>
         </w:rPr>
         <w:drawing>
@@ -4953,6 +5982,76 @@
     </w:p>
     <w:p>
       <w:pPr>
+        <w:pStyle w:val="Descripcin"/>
+        <w:jc w:val="center"/>
+        <w:rPr>
+          <w:rFonts w:ascii="Times New Roman" w:hAnsi="Times New Roman" w:cs="Times New Roman"/>
+          <w:sz w:val="20"/>
+          <w:szCs w:val="20"/>
+        </w:rPr>
+      </w:pPr>
+      <w:bookmarkStart w:id="8" w:name="_Toc60656197"/>
+      <w:r>
+        <w:rPr>
+          <w:rFonts w:ascii="Times New Roman" w:hAnsi="Times New Roman" w:cs="Times New Roman"/>
+          <w:sz w:val="20"/>
+          <w:szCs w:val="20"/>
+        </w:rPr>
+        <w:t xml:space="preserve">Figura </w:t>
+      </w:r>
+      <w:r>
+        <w:rPr>
+          <w:rFonts w:ascii="Times New Roman" w:hAnsi="Times New Roman" w:cs="Times New Roman"/>
+          <w:sz w:val="20"/>
+          <w:szCs w:val="20"/>
+        </w:rPr>
+        <w:fldChar w:fldCharType="begin"/>
+      </w:r>
+      <w:r>
+        <w:rPr>
+          <w:rFonts w:ascii="Times New Roman" w:hAnsi="Times New Roman" w:cs="Times New Roman"/>
+          <w:sz w:val="20"/>
+          <w:szCs w:val="20"/>
+        </w:rPr>
+        <w:instrText xml:space="preserve"> SEQ Figura \* ARABIC </w:instrText>
+      </w:r>
+      <w:r>
+        <w:rPr>
+          <w:rFonts w:ascii="Times New Roman" w:hAnsi="Times New Roman" w:cs="Times New Roman"/>
+          <w:sz w:val="20"/>
+          <w:szCs w:val="20"/>
+        </w:rPr>
+        <w:fldChar w:fldCharType="separate"/>
+      </w:r>
+      <w:r>
+        <w:rPr>
+          <w:rFonts w:ascii="Times New Roman" w:hAnsi="Times New Roman" w:cs="Times New Roman"/>
+          <w:noProof/>
+          <w:sz w:val="20"/>
+          <w:szCs w:val="20"/>
+        </w:rPr>
+        <w:t>4</w:t>
+      </w:r>
+      <w:r>
+        <w:rPr>
+          <w:rFonts w:ascii="Times New Roman" w:hAnsi="Times New Roman" w:cs="Times New Roman"/>
+          <w:sz w:val="20"/>
+          <w:szCs w:val="20"/>
+        </w:rPr>
+        <w:fldChar w:fldCharType="end"/>
+      </w:r>
+      <w:r>
+        <w:rPr>
+          <w:rFonts w:ascii="Times New Roman" w:hAnsi="Times New Roman" w:cs="Times New Roman"/>
+          <w:sz w:val="20"/>
+          <w:szCs w:val="20"/>
+        </w:rPr>
+        <w:t>. Máquina de estados ataque de dron a distancia</w:t>
+      </w:r>
+      <w:bookmarkEnd w:id="8"/>
+    </w:p>
+    <w:p>
+      <w:pPr>
         <w:spacing w:line="360" w:lineRule="auto"/>
         <w:ind w:firstLine="720"/>
         <w:rPr>
@@ -4969,20 +6068,25 @@
           <w:szCs w:val="24"/>
           <w:lang w:val="es-ES"/>
         </w:rPr>
+        <w:lastRenderedPageBreak/>
         <w:t>FSM Nivel 2 y 3 (Atacar enemigo más cercano dron a cuerpo a cuerpo):</w:t>
       </w:r>
     </w:p>
     <w:p>
       <w:pPr>
+        <w:keepNext/>
         <w:spacing w:line="360" w:lineRule="auto"/>
         <w:ind w:firstLine="720"/>
         <w:jc w:val="center"/>
-      </w:pPr>
-      <w:r>
-        <w:rPr>
+        <w:rPr>
+          <w:rFonts w:ascii="Times New Roman" w:hAnsi="Times New Roman" w:cs="Times New Roman"/>
+        </w:rPr>
+      </w:pPr>
+      <w:r>
+        <w:rPr>
+          <w:rFonts w:ascii="Times New Roman" w:hAnsi="Times New Roman" w:cs="Times New Roman"/>
           <w:noProof/>
         </w:rPr>
-        <w:lastRenderedPageBreak/>
         <w:drawing>
           <wp:inline distT="0" distB="0" distL="0" distR="0" wp14:anchorId="27D0AF39" wp14:editId="74FFDA2B">
             <wp:extent cx="5265420" cy="2110740"/>
@@ -5035,6 +6139,76 @@
     </w:p>
     <w:p>
       <w:pPr>
+        <w:pStyle w:val="Descripcin"/>
+        <w:jc w:val="center"/>
+        <w:rPr>
+          <w:rFonts w:ascii="Times New Roman" w:hAnsi="Times New Roman" w:cs="Times New Roman"/>
+          <w:sz w:val="20"/>
+          <w:szCs w:val="20"/>
+        </w:rPr>
+      </w:pPr>
+      <w:bookmarkStart w:id="9" w:name="_Toc60656198"/>
+      <w:r>
+        <w:rPr>
+          <w:rFonts w:ascii="Times New Roman" w:hAnsi="Times New Roman" w:cs="Times New Roman"/>
+          <w:sz w:val="20"/>
+          <w:szCs w:val="20"/>
+        </w:rPr>
+        <w:t xml:space="preserve">Figura </w:t>
+      </w:r>
+      <w:r>
+        <w:rPr>
+          <w:rFonts w:ascii="Times New Roman" w:hAnsi="Times New Roman" w:cs="Times New Roman"/>
+          <w:sz w:val="20"/>
+          <w:szCs w:val="20"/>
+        </w:rPr>
+        <w:fldChar w:fldCharType="begin"/>
+      </w:r>
+      <w:r>
+        <w:rPr>
+          <w:rFonts w:ascii="Times New Roman" w:hAnsi="Times New Roman" w:cs="Times New Roman"/>
+          <w:sz w:val="20"/>
+          <w:szCs w:val="20"/>
+        </w:rPr>
+        <w:instrText xml:space="preserve"> SEQ Figura \* ARABIC </w:instrText>
+      </w:r>
+      <w:r>
+        <w:rPr>
+          <w:rFonts w:ascii="Times New Roman" w:hAnsi="Times New Roman" w:cs="Times New Roman"/>
+          <w:sz w:val="20"/>
+          <w:szCs w:val="20"/>
+        </w:rPr>
+        <w:fldChar w:fldCharType="separate"/>
+      </w:r>
+      <w:r>
+        <w:rPr>
+          <w:rFonts w:ascii="Times New Roman" w:hAnsi="Times New Roman" w:cs="Times New Roman"/>
+          <w:noProof/>
+          <w:sz w:val="20"/>
+          <w:szCs w:val="20"/>
+        </w:rPr>
+        <w:t>5</w:t>
+      </w:r>
+      <w:r>
+        <w:rPr>
+          <w:rFonts w:ascii="Times New Roman" w:hAnsi="Times New Roman" w:cs="Times New Roman"/>
+          <w:sz w:val="20"/>
+          <w:szCs w:val="20"/>
+        </w:rPr>
+        <w:fldChar w:fldCharType="end"/>
+      </w:r>
+      <w:r>
+        <w:rPr>
+          <w:rFonts w:ascii="Times New Roman" w:hAnsi="Times New Roman" w:cs="Times New Roman"/>
+          <w:sz w:val="20"/>
+          <w:szCs w:val="20"/>
+        </w:rPr>
+        <w:t>. Máquina de estados ataque de dron cuerpo a cuerpo</w:t>
+      </w:r>
+      <w:bookmarkEnd w:id="9"/>
+    </w:p>
+    <w:p>
+      <w:pPr>
         <w:pStyle w:val="Prrafodelista"/>
         <w:numPr>
           <w:ilvl w:val="0"/>
@@ -5042,6 +6216,7 @@
         </w:numPr>
         <w:spacing w:line="360" w:lineRule="auto"/>
         <w:rPr>
+          <w:rFonts w:ascii="Times New Roman" w:hAnsi="Times New Roman" w:cs="Times New Roman"/>
           <w:sz w:val="24"/>
           <w:szCs w:val="24"/>
           <w:lang w:val="es-ES"/>
@@ -5111,6 +6286,7 @@
         </w:numPr>
         <w:spacing w:line="360" w:lineRule="auto"/>
         <w:rPr>
+          <w:rFonts w:ascii="Times New Roman" w:hAnsi="Times New Roman" w:cs="Times New Roman"/>
           <w:sz w:val="24"/>
           <w:szCs w:val="24"/>
           <w:lang w:val="es-ES"/>
@@ -5135,6 +6311,7 @@
         </w:numPr>
         <w:spacing w:line="360" w:lineRule="auto"/>
         <w:rPr>
+          <w:rFonts w:ascii="Times New Roman" w:hAnsi="Times New Roman" w:cs="Times New Roman"/>
           <w:sz w:val="24"/>
           <w:szCs w:val="24"/>
           <w:lang w:val="es-ES"/>
@@ -5159,6 +6336,7 @@
         </w:numPr>
         <w:spacing w:line="360" w:lineRule="auto"/>
         <w:rPr>
+          <w:rFonts w:ascii="Times New Roman" w:hAnsi="Times New Roman" w:cs="Times New Roman"/>
           <w:sz w:val="24"/>
           <w:szCs w:val="24"/>
           <w:lang w:val="es-ES"/>
@@ -5183,6 +6361,7 @@
         </w:numPr>
         <w:spacing w:line="360" w:lineRule="auto"/>
         <w:rPr>
+          <w:rFonts w:ascii="Times New Roman" w:hAnsi="Times New Roman" w:cs="Times New Roman"/>
           <w:sz w:val="24"/>
           <w:szCs w:val="24"/>
           <w:lang w:val="es-ES"/>
@@ -5254,7 +6433,7 @@
           <w:szCs w:val="28"/>
         </w:rPr>
       </w:pPr>
-      <w:bookmarkStart w:id="5" w:name="_Toc59725208"/>
+      <w:bookmarkStart w:id="10" w:name="_Toc60656290"/>
       <w:r>
         <w:rPr>
           <w:rFonts w:ascii="Times New Roman" w:eastAsia="Times New Roman" w:hAnsi="Times New Roman" w:cs="Times New Roman"/>
@@ -5268,7 +6447,7 @@
         <w:lastRenderedPageBreak/>
         <w:t>Reclutador</w:t>
       </w:r>
-      <w:bookmarkEnd w:id="5"/>
+      <w:bookmarkEnd w:id="10"/>
     </w:p>
     <w:p>
       <w:pPr>
@@ -5279,7 +6458,7 @@
         </w:numPr>
         <w:spacing w:line="360" w:lineRule="auto"/>
         <w:rPr>
-          <w:rFonts w:eastAsiaTheme="minorEastAsia"/>
+          <w:rFonts w:ascii="Times New Roman" w:eastAsiaTheme="minorEastAsia" w:hAnsi="Times New Roman" w:cs="Times New Roman"/>
           <w:sz w:val="24"/>
           <w:szCs w:val="24"/>
           <w:lang w:val="es-ES"/>
@@ -5325,6 +6504,7 @@
         </w:numPr>
         <w:spacing w:line="360" w:lineRule="auto"/>
         <w:rPr>
+          <w:rFonts w:ascii="Times New Roman" w:hAnsi="Times New Roman" w:cs="Times New Roman"/>
           <w:sz w:val="24"/>
           <w:szCs w:val="24"/>
           <w:lang w:val="es-ES"/>
@@ -5919,6 +7099,7 @@
         </w:numPr>
         <w:spacing w:line="360" w:lineRule="auto"/>
         <w:rPr>
+          <w:rFonts w:ascii="Times New Roman" w:hAnsi="Times New Roman" w:cs="Times New Roman"/>
           <w:sz w:val="24"/>
           <w:szCs w:val="24"/>
           <w:lang w:val="es-ES"/>
@@ -6559,17 +7740,22 @@
     </w:p>
     <w:p>
       <w:pPr>
+        <w:keepNext/>
         <w:spacing w:line="360" w:lineRule="auto"/>
         <w:jc w:val="center"/>
-      </w:pPr>
-      <w:r>
-        <w:rPr>
+        <w:rPr>
+          <w:rFonts w:ascii="Times New Roman" w:hAnsi="Times New Roman" w:cs="Times New Roman"/>
+        </w:rPr>
+      </w:pPr>
+      <w:r>
+        <w:rPr>
+          <w:rFonts w:ascii="Times New Roman" w:hAnsi="Times New Roman" w:cs="Times New Roman"/>
           <w:noProof/>
         </w:rPr>
         <w:drawing>
-          <wp:inline distT="0" distB="0" distL="0" distR="0" wp14:anchorId="45DF67F1" wp14:editId="3FBAA605">
-            <wp:extent cx="5943600" cy="4241165"/>
-            <wp:effectExtent l="0" t="0" r="0" b="6985"/>
+          <wp:inline distT="0" distB="0" distL="0" distR="0" wp14:anchorId="45DF67F1" wp14:editId="61A18437">
+            <wp:extent cx="5943600" cy="3939540"/>
+            <wp:effectExtent l="0" t="0" r="0" b="3810"/>
             <wp:docPr id="3" name="Imagen 3" descr="Diagrama&#10;&#10;Descripción generada automáticamente"/>
             <wp:cNvGraphicFramePr>
               <a:graphicFrameLocks xmlns:a="http://schemas.openxmlformats.org/drawingml/2006/main" noChangeAspect="1"/>
@@ -6581,7 +7767,7 @@
                     <pic:cNvPr id="3" name="Imagen 3" descr="Diagrama&#10;&#10;Descripción generada automáticamente"/>
                     <pic:cNvPicPr/>
                   </pic:nvPicPr>
-                  <pic:blipFill>
+                  <pic:blipFill rotWithShape="1">
                     <a:blip r:embed="rId19" cstate="print">
                       <a:extLst>
                         <a:ext uri="{28A0092B-C50C-407E-A947-70E740481C1C}">
@@ -6589,18 +7775,25 @@
                         </a:ext>
                       </a:extLst>
                     </a:blip>
-                    <a:stretch>
-                      <a:fillRect/>
-                    </a:stretch>
+                    <a:srcRect t="3773" b="3338"/>
+                    <a:stretch/>
                   </pic:blipFill>
-                  <pic:spPr>
+                  <pic:spPr bwMode="auto">
                     <a:xfrm>
                       <a:off x="0" y="0"/>
-                      <a:ext cx="5943600" cy="4241165"/>
+                      <a:ext cx="5943600" cy="3939540"/>
                     </a:xfrm>
                     <a:prstGeom prst="rect">
                       <a:avLst/>
                     </a:prstGeom>
+                    <a:ln>
+                      <a:noFill/>
+                    </a:ln>
+                    <a:extLst>
+                      <a:ext uri="{53640926-AAD7-44D8-BBD7-CCE9431645EC}">
+                        <a14:shadowObscured xmlns:a14="http://schemas.microsoft.com/office/drawing/2010/main"/>
+                      </a:ext>
+                    </a:extLst>
                   </pic:spPr>
                 </pic:pic>
               </a:graphicData>
@@ -6611,6 +7804,76 @@
     </w:p>
     <w:p>
       <w:pPr>
+        <w:pStyle w:val="Descripcin"/>
+        <w:jc w:val="center"/>
+        <w:rPr>
+          <w:rFonts w:ascii="Times New Roman" w:hAnsi="Times New Roman" w:cs="Times New Roman"/>
+          <w:sz w:val="20"/>
+          <w:szCs w:val="20"/>
+        </w:rPr>
+      </w:pPr>
+      <w:bookmarkStart w:id="11" w:name="_Toc60656199"/>
+      <w:r>
+        <w:rPr>
+          <w:rFonts w:ascii="Times New Roman" w:hAnsi="Times New Roman" w:cs="Times New Roman"/>
+          <w:sz w:val="20"/>
+          <w:szCs w:val="20"/>
+        </w:rPr>
+        <w:t xml:space="preserve">Figura </w:t>
+      </w:r>
+      <w:r>
+        <w:rPr>
+          <w:rFonts w:ascii="Times New Roman" w:hAnsi="Times New Roman" w:cs="Times New Roman"/>
+          <w:sz w:val="20"/>
+          <w:szCs w:val="20"/>
+        </w:rPr>
+        <w:fldChar w:fldCharType="begin"/>
+      </w:r>
+      <w:r>
+        <w:rPr>
+          <w:rFonts w:ascii="Times New Roman" w:hAnsi="Times New Roman" w:cs="Times New Roman"/>
+          <w:sz w:val="20"/>
+          <w:szCs w:val="20"/>
+        </w:rPr>
+        <w:instrText xml:space="preserve"> SEQ Figura \* ARABIC </w:instrText>
+      </w:r>
+      <w:r>
+        <w:rPr>
+          <w:rFonts w:ascii="Times New Roman" w:hAnsi="Times New Roman" w:cs="Times New Roman"/>
+          <w:sz w:val="20"/>
+          <w:szCs w:val="20"/>
+        </w:rPr>
+        <w:fldChar w:fldCharType="separate"/>
+      </w:r>
+      <w:r>
+        <w:rPr>
+          <w:rFonts w:ascii="Times New Roman" w:hAnsi="Times New Roman" w:cs="Times New Roman"/>
+          <w:noProof/>
+          <w:sz w:val="20"/>
+          <w:szCs w:val="20"/>
+        </w:rPr>
+        <w:t>6</w:t>
+      </w:r>
+      <w:r>
+        <w:rPr>
+          <w:rFonts w:ascii="Times New Roman" w:hAnsi="Times New Roman" w:cs="Times New Roman"/>
+          <w:sz w:val="20"/>
+          <w:szCs w:val="20"/>
+        </w:rPr>
+        <w:fldChar w:fldCharType="end"/>
+      </w:r>
+      <w:r>
+        <w:rPr>
+          <w:rFonts w:ascii="Times New Roman" w:hAnsi="Times New Roman" w:cs="Times New Roman"/>
+          <w:sz w:val="20"/>
+          <w:szCs w:val="20"/>
+        </w:rPr>
+        <w:t>. Máquina de estados recluta</w:t>
+      </w:r>
+      <w:bookmarkEnd w:id="11"/>
+    </w:p>
+    <w:p>
+      <w:pPr>
         <w:pStyle w:val="Prrafodelista"/>
         <w:numPr>
           <w:ilvl w:val="0"/>
@@ -6618,6 +7881,7 @@
         </w:numPr>
         <w:spacing w:line="360" w:lineRule="auto"/>
         <w:rPr>
+          <w:rFonts w:ascii="Times New Roman" w:hAnsi="Times New Roman" w:cs="Times New Roman"/>
           <w:sz w:val="24"/>
           <w:szCs w:val="24"/>
           <w:lang w:val="es-ES"/>
@@ -6688,7 +7952,7 @@
         </w:numPr>
         <w:spacing w:after="0" w:line="360" w:lineRule="auto"/>
         <w:rPr>
-          <w:rFonts w:eastAsiaTheme="minorEastAsia"/>
+          <w:rFonts w:ascii="Times New Roman" w:eastAsiaTheme="minorEastAsia" w:hAnsi="Times New Roman" w:cs="Times New Roman"/>
           <w:sz w:val="24"/>
           <w:szCs w:val="24"/>
           <w:lang w:val="es-ES"/>
@@ -6713,6 +7977,7 @@
         </w:numPr>
         <w:spacing w:after="0" w:line="360" w:lineRule="auto"/>
         <w:rPr>
+          <w:rFonts w:ascii="Times New Roman" w:hAnsi="Times New Roman" w:cs="Times New Roman"/>
           <w:sz w:val="24"/>
           <w:szCs w:val="24"/>
           <w:lang w:val="es-ES"/>
@@ -6737,6 +8002,7 @@
         </w:numPr>
         <w:spacing w:after="0" w:line="360" w:lineRule="auto"/>
         <w:rPr>
+          <w:rFonts w:ascii="Times New Roman" w:hAnsi="Times New Roman" w:cs="Times New Roman"/>
           <w:sz w:val="24"/>
           <w:szCs w:val="24"/>
           <w:lang w:val="es-ES"/>
@@ -6761,6 +8027,7 @@
         </w:numPr>
         <w:spacing w:after="0" w:line="360" w:lineRule="auto"/>
         <w:rPr>
+          <w:rFonts w:ascii="Times New Roman" w:hAnsi="Times New Roman" w:cs="Times New Roman"/>
           <w:sz w:val="24"/>
           <w:szCs w:val="24"/>
           <w:lang w:val="es-ES"/>
@@ -6781,6 +8048,7 @@
         <w:pStyle w:val="Prrafodelista"/>
         <w:spacing w:after="0" w:line="360" w:lineRule="auto"/>
         <w:rPr>
+          <w:rFonts w:ascii="Times New Roman" w:hAnsi="Times New Roman" w:cs="Times New Roman"/>
           <w:sz w:val="24"/>
           <w:szCs w:val="24"/>
           <w:lang w:val="es-ES"/>
@@ -6800,7 +8068,7 @@
           <w:lang w:val="es-ES"/>
         </w:rPr>
       </w:pPr>
-      <w:bookmarkStart w:id="6" w:name="_Toc59725209"/>
+      <w:bookmarkStart w:id="12" w:name="_Toc60656291"/>
       <w:r>
         <w:rPr>
           <w:rFonts w:ascii="Times New Roman" w:eastAsia="Times New Roman" w:hAnsi="Times New Roman" w:cs="Times New Roman"/>
@@ -6812,7 +8080,7 @@
         </w:rPr>
         <w:t>Torreta</w:t>
       </w:r>
-      <w:bookmarkEnd w:id="6"/>
+      <w:bookmarkEnd w:id="12"/>
     </w:p>
     <w:p>
       <w:pPr>
@@ -6823,7 +8091,7 @@
         </w:numPr>
         <w:spacing w:line="360" w:lineRule="auto"/>
         <w:rPr>
-          <w:rFonts w:eastAsiaTheme="minorEastAsia"/>
+          <w:rFonts w:ascii="Times New Roman" w:eastAsiaTheme="minorEastAsia" w:hAnsi="Times New Roman" w:cs="Times New Roman"/>
           <w:sz w:val="24"/>
           <w:szCs w:val="24"/>
           <w:lang w:val="es-ES"/>
@@ -6870,6 +8138,7 @@
         </w:numPr>
         <w:spacing w:line="360" w:lineRule="auto"/>
         <w:rPr>
+          <w:rFonts w:ascii="Times New Roman" w:hAnsi="Times New Roman" w:cs="Times New Roman"/>
           <w:sz w:val="24"/>
           <w:szCs w:val="24"/>
           <w:lang w:val="es-ES"/>
@@ -7225,6 +8494,7 @@
         <w:pStyle w:val="Prrafodelista"/>
         <w:spacing w:line="360" w:lineRule="auto"/>
         <w:rPr>
+          <w:rFonts w:ascii="Times New Roman" w:hAnsi="Times New Roman" w:cs="Times New Roman"/>
           <w:sz w:val="24"/>
           <w:szCs w:val="24"/>
           <w:lang w:val="es-ES"/>
@@ -7240,6 +8510,7 @@
         </w:numPr>
         <w:spacing w:line="360" w:lineRule="auto"/>
         <w:rPr>
+          <w:rFonts w:ascii="Times New Roman" w:hAnsi="Times New Roman" w:cs="Times New Roman"/>
           <w:sz w:val="24"/>
           <w:szCs w:val="24"/>
           <w:lang w:val="es-ES"/>
@@ -7649,13 +8920,11 @@
     </w:p>
     <w:p>
       <w:pPr>
-        <w:spacing w:line="360" w:lineRule="auto"/>
+        <w:keepNext/>
+        <w:spacing w:line="240" w:lineRule="auto"/>
         <w:jc w:val="center"/>
         <w:rPr>
-          <w:rFonts w:ascii="Times New Roman" w:eastAsia="Times New Roman" w:hAnsi="Times New Roman" w:cs="Times New Roman"/>
-          <w:sz w:val="24"/>
-          <w:szCs w:val="24"/>
-          <w:lang w:val="es-ES"/>
+          <w:rFonts w:ascii="Times New Roman" w:hAnsi="Times New Roman" w:cs="Times New Roman"/>
         </w:rPr>
       </w:pPr>
       <w:r>
@@ -7667,9 +8936,9 @@
           <w:lang w:val="es-ES"/>
         </w:rPr>
         <w:drawing>
-          <wp:inline distT="0" distB="0" distL="0" distR="0" wp14:anchorId="70322EEB" wp14:editId="3B2456C8">
-            <wp:extent cx="4544577" cy="2508509"/>
-            <wp:effectExtent l="0" t="0" r="8890" b="6350"/>
+          <wp:inline distT="0" distB="0" distL="0" distR="0" wp14:anchorId="70322EEB" wp14:editId="1132B10E">
+            <wp:extent cx="4544060" cy="2324100"/>
+            <wp:effectExtent l="0" t="0" r="8890" b="0"/>
             <wp:docPr id="4" name="Imagen 4" descr="Diagrama&#10;&#10;Descripción generada automáticamente"/>
             <wp:cNvGraphicFramePr>
               <a:graphicFrameLocks xmlns:a="http://schemas.openxmlformats.org/drawingml/2006/main" noChangeAspect="1"/>
@@ -7681,7 +8950,7 @@
                     <pic:cNvPr id="4" name="Imagen 4" descr="Diagrama&#10;&#10;Descripción generada automáticamente"/>
                     <pic:cNvPicPr/>
                   </pic:nvPicPr>
-                  <pic:blipFill>
+                  <pic:blipFill rotWithShape="1">
                     <a:blip r:embed="rId20" cstate="print">
                       <a:extLst>
                         <a:ext uri="{28A0092B-C50C-407E-A947-70E740481C1C}">
@@ -7689,18 +8958,25 @@
                         </a:ext>
                       </a:extLst>
                     </a:blip>
-                    <a:stretch>
-                      <a:fillRect/>
-                    </a:stretch>
+                    <a:srcRect b="7340"/>
+                    <a:stretch/>
                   </pic:blipFill>
-                  <pic:spPr>
+                  <pic:spPr bwMode="auto">
                     <a:xfrm>
                       <a:off x="0" y="0"/>
-                      <a:ext cx="4544577" cy="2508509"/>
+                      <a:ext cx="4544577" cy="2324364"/>
                     </a:xfrm>
                     <a:prstGeom prst="rect">
                       <a:avLst/>
                     </a:prstGeom>
+                    <a:ln>
+                      <a:noFill/>
+                    </a:ln>
+                    <a:extLst>
+                      <a:ext uri="{53640926-AAD7-44D8-BBD7-CCE9431645EC}">
+                        <a14:shadowObscured xmlns:a14="http://schemas.microsoft.com/office/drawing/2010/main"/>
+                      </a:ext>
+                    </a:extLst>
                   </pic:spPr>
                 </pic:pic>
               </a:graphicData>
@@ -7711,6 +8987,77 @@
     </w:p>
     <w:p>
       <w:pPr>
+        <w:pStyle w:val="Descripcin"/>
+        <w:jc w:val="center"/>
+        <w:rPr>
+          <w:rFonts w:ascii="Times New Roman" w:eastAsia="Times New Roman" w:hAnsi="Times New Roman" w:cs="Times New Roman"/>
+          <w:sz w:val="20"/>
+          <w:szCs w:val="20"/>
+          <w:lang w:val="es-ES"/>
+        </w:rPr>
+      </w:pPr>
+      <w:bookmarkStart w:id="13" w:name="_Toc60656200"/>
+      <w:r>
+        <w:rPr>
+          <w:rFonts w:ascii="Times New Roman" w:hAnsi="Times New Roman" w:cs="Times New Roman"/>
+          <w:sz w:val="20"/>
+          <w:szCs w:val="20"/>
+        </w:rPr>
+        <w:t xml:space="preserve">Figura </w:t>
+      </w:r>
+      <w:r>
+        <w:rPr>
+          <w:rFonts w:ascii="Times New Roman" w:hAnsi="Times New Roman" w:cs="Times New Roman"/>
+          <w:sz w:val="20"/>
+          <w:szCs w:val="20"/>
+        </w:rPr>
+        <w:fldChar w:fldCharType="begin"/>
+      </w:r>
+      <w:r>
+        <w:rPr>
+          <w:rFonts w:ascii="Times New Roman" w:hAnsi="Times New Roman" w:cs="Times New Roman"/>
+          <w:sz w:val="20"/>
+          <w:szCs w:val="20"/>
+        </w:rPr>
+        <w:instrText xml:space="preserve"> SEQ Figura \* ARABIC </w:instrText>
+      </w:r>
+      <w:r>
+        <w:rPr>
+          <w:rFonts w:ascii="Times New Roman" w:hAnsi="Times New Roman" w:cs="Times New Roman"/>
+          <w:sz w:val="20"/>
+          <w:szCs w:val="20"/>
+        </w:rPr>
+        <w:fldChar w:fldCharType="separate"/>
+      </w:r>
+      <w:r>
+        <w:rPr>
+          <w:rFonts w:ascii="Times New Roman" w:hAnsi="Times New Roman" w:cs="Times New Roman"/>
+          <w:noProof/>
+          <w:sz w:val="20"/>
+          <w:szCs w:val="20"/>
+        </w:rPr>
+        <w:t>7</w:t>
+      </w:r>
+      <w:r>
+        <w:rPr>
+          <w:rFonts w:ascii="Times New Roman" w:hAnsi="Times New Roman" w:cs="Times New Roman"/>
+          <w:sz w:val="20"/>
+          <w:szCs w:val="20"/>
+        </w:rPr>
+        <w:fldChar w:fldCharType="end"/>
+      </w:r>
+      <w:r>
+        <w:rPr>
+          <w:rFonts w:ascii="Times New Roman" w:hAnsi="Times New Roman" w:cs="Times New Roman"/>
+          <w:sz w:val="20"/>
+          <w:szCs w:val="20"/>
+        </w:rPr>
+        <w:t>. Máquina de estados torreta</w:t>
+      </w:r>
+      <w:bookmarkEnd w:id="13"/>
+    </w:p>
+    <w:p>
+      <w:pPr>
         <w:pStyle w:val="Prrafodelista"/>
         <w:numPr>
           <w:ilvl w:val="0"/>
@@ -7718,6 +9065,7 @@
         </w:numPr>
         <w:spacing w:line="360" w:lineRule="auto"/>
         <w:rPr>
+          <w:rFonts w:ascii="Times New Roman" w:hAnsi="Times New Roman" w:cs="Times New Roman"/>
           <w:sz w:val="24"/>
           <w:szCs w:val="24"/>
           <w:lang w:val="es-ES"/>
@@ -7762,7 +9110,7 @@
         </w:numPr>
         <w:spacing w:after="0" w:line="360" w:lineRule="auto"/>
         <w:rPr>
-          <w:rFonts w:eastAsiaTheme="minorEastAsia"/>
+          <w:rFonts w:ascii="Times New Roman" w:eastAsiaTheme="minorEastAsia" w:hAnsi="Times New Roman" w:cs="Times New Roman"/>
           <w:sz w:val="24"/>
           <w:szCs w:val="24"/>
           <w:lang w:val="es-ES"/>
@@ -7787,7 +9135,7 @@
         </w:numPr>
         <w:spacing w:after="0" w:line="360" w:lineRule="auto"/>
         <w:rPr>
-          <w:rFonts w:eastAsiaTheme="minorEastAsia"/>
+          <w:rFonts w:ascii="Times New Roman" w:eastAsiaTheme="minorEastAsia" w:hAnsi="Times New Roman" w:cs="Times New Roman"/>
           <w:sz w:val="24"/>
           <w:szCs w:val="24"/>
           <w:lang w:val="es-ES"/>
@@ -7812,7 +9160,7 @@
         </w:numPr>
         <w:spacing w:after="0" w:line="360" w:lineRule="auto"/>
         <w:rPr>
-          <w:rFonts w:eastAsiaTheme="minorEastAsia"/>
+          <w:rFonts w:ascii="Times New Roman" w:eastAsiaTheme="minorEastAsia" w:hAnsi="Times New Roman" w:cs="Times New Roman"/>
           <w:sz w:val="24"/>
           <w:szCs w:val="24"/>
           <w:lang w:val="es-ES"/>
@@ -7837,6 +9185,7 @@
         </w:numPr>
         <w:spacing w:after="0" w:line="360" w:lineRule="auto"/>
         <w:rPr>
+          <w:rFonts w:ascii="Times New Roman" w:hAnsi="Times New Roman" w:cs="Times New Roman"/>
           <w:sz w:val="24"/>
           <w:szCs w:val="24"/>
           <w:lang w:val="es-ES"/>
@@ -7855,13 +9204,15 @@
     <w:p>
       <w:pPr>
         <w:rPr>
-          <w:sz w:val="24"/>
-          <w:szCs w:val="24"/>
-          <w:lang w:val="es-ES"/>
-        </w:rPr>
-      </w:pPr>
-      <w:r>
-        <w:rPr>
+          <w:rFonts w:ascii="Times New Roman" w:hAnsi="Times New Roman" w:cs="Times New Roman"/>
+          <w:sz w:val="24"/>
+          <w:szCs w:val="24"/>
+          <w:lang w:val="es-ES"/>
+        </w:rPr>
+      </w:pPr>
+      <w:r>
+        <w:rPr>
+          <w:rFonts w:ascii="Times New Roman" w:hAnsi="Times New Roman" w:cs="Times New Roman"/>
           <w:sz w:val="24"/>
           <w:szCs w:val="24"/>
           <w:lang w:val="es-ES"/>
@@ -7888,7 +9239,7 @@
           <w:lang w:val="es-ES"/>
         </w:rPr>
       </w:pPr>
-      <w:bookmarkStart w:id="7" w:name="_Toc59725210"/>
+      <w:bookmarkStart w:id="14" w:name="_Toc60656292"/>
       <w:r>
         <w:rPr>
           <w:rFonts w:ascii="Times New Roman" w:eastAsia="Times New Roman" w:hAnsi="Times New Roman" w:cs="Times New Roman"/>
@@ -7901,7 +9252,7 @@
         <w:lastRenderedPageBreak/>
         <w:t>Interacción con el entorno/mundo</w:t>
       </w:r>
-      <w:bookmarkEnd w:id="7"/>
+      <w:bookmarkEnd w:id="14"/>
     </w:p>
     <w:p>
       <w:pPr>
@@ -7926,16 +9277,21 @@
     </w:p>
     <w:p>
       <w:pPr>
-        <w:spacing w:line="360" w:lineRule="auto"/>
+        <w:keepNext/>
+        <w:spacing w:line="240" w:lineRule="auto"/>
         <w:jc w:val="center"/>
-      </w:pPr>
-      <w:r>
-        <w:rPr>
+        <w:rPr>
+          <w:rFonts w:ascii="Times New Roman" w:hAnsi="Times New Roman" w:cs="Times New Roman"/>
+        </w:rPr>
+      </w:pPr>
+      <w:r>
+        <w:rPr>
+          <w:rFonts w:ascii="Times New Roman" w:hAnsi="Times New Roman" w:cs="Times New Roman"/>
           <w:noProof/>
         </w:rPr>
         <w:drawing>
-          <wp:inline distT="0" distB="0" distL="0" distR="0" wp14:anchorId="4AC51B88" wp14:editId="06BE1A5C">
-            <wp:extent cx="5638800" cy="1644650"/>
+          <wp:inline distT="0" distB="0" distL="0" distR="0" wp14:anchorId="4AC51B88" wp14:editId="0F882DEC">
+            <wp:extent cx="5638800" cy="1470660"/>
             <wp:effectExtent l="0" t="0" r="0" b="0"/>
             <wp:docPr id="686670412" name="Imagen 686670412"/>
             <wp:cNvGraphicFramePr>
@@ -7948,7 +9304,7 @@
                     <pic:cNvPr id="0" name=""/>
                     <pic:cNvPicPr/>
                   </pic:nvPicPr>
-                  <pic:blipFill>
+                  <pic:blipFill rotWithShape="1">
                     <a:blip r:embed="rId21">
                       <a:extLst>
                         <a:ext uri="{28A0092B-C50C-407E-A947-70E740481C1C}">
@@ -7956,18 +9312,25 @@
                         </a:ext>
                       </a:extLst>
                     </a:blip>
-                    <a:stretch>
-                      <a:fillRect/>
-                    </a:stretch>
+                    <a:srcRect b="10579"/>
+                    <a:stretch/>
                   </pic:blipFill>
-                  <pic:spPr>
+                  <pic:spPr bwMode="auto">
                     <a:xfrm>
                       <a:off x="0" y="0"/>
-                      <a:ext cx="5638800" cy="1644650"/>
+                      <a:ext cx="5638800" cy="1470660"/>
                     </a:xfrm>
                     <a:prstGeom prst="rect">
                       <a:avLst/>
                     </a:prstGeom>
+                    <a:ln>
+                      <a:noFill/>
+                    </a:ln>
+                    <a:extLst>
+                      <a:ext uri="{53640926-AAD7-44D8-BBD7-CCE9431645EC}">
+                        <a14:shadowObscured xmlns:a14="http://schemas.microsoft.com/office/drawing/2010/main"/>
+                      </a:ext>
+                    </a:extLst>
                   </pic:spPr>
                 </pic:pic>
               </a:graphicData>
@@ -7978,6 +9341,76 @@
     </w:p>
     <w:p>
       <w:pPr>
+        <w:pStyle w:val="Descripcin"/>
+        <w:jc w:val="center"/>
+        <w:rPr>
+          <w:rFonts w:ascii="Times New Roman" w:hAnsi="Times New Roman" w:cs="Times New Roman"/>
+          <w:sz w:val="20"/>
+          <w:szCs w:val="20"/>
+        </w:rPr>
+      </w:pPr>
+      <w:bookmarkStart w:id="15" w:name="_Toc60656201"/>
+      <w:r>
+        <w:rPr>
+          <w:rFonts w:ascii="Times New Roman" w:hAnsi="Times New Roman" w:cs="Times New Roman"/>
+          <w:sz w:val="20"/>
+          <w:szCs w:val="20"/>
+        </w:rPr>
+        <w:t xml:space="preserve">Figura </w:t>
+      </w:r>
+      <w:r>
+        <w:rPr>
+          <w:rFonts w:ascii="Times New Roman" w:hAnsi="Times New Roman" w:cs="Times New Roman"/>
+          <w:sz w:val="20"/>
+          <w:szCs w:val="20"/>
+        </w:rPr>
+        <w:fldChar w:fldCharType="begin"/>
+      </w:r>
+      <w:r>
+        <w:rPr>
+          <w:rFonts w:ascii="Times New Roman" w:hAnsi="Times New Roman" w:cs="Times New Roman"/>
+          <w:sz w:val="20"/>
+          <w:szCs w:val="20"/>
+        </w:rPr>
+        <w:instrText xml:space="preserve"> SEQ Figura \* ARABIC </w:instrText>
+      </w:r>
+      <w:r>
+        <w:rPr>
+          <w:rFonts w:ascii="Times New Roman" w:hAnsi="Times New Roman" w:cs="Times New Roman"/>
+          <w:sz w:val="20"/>
+          <w:szCs w:val="20"/>
+        </w:rPr>
+        <w:fldChar w:fldCharType="separate"/>
+      </w:r>
+      <w:r>
+        <w:rPr>
+          <w:rFonts w:ascii="Times New Roman" w:hAnsi="Times New Roman" w:cs="Times New Roman"/>
+          <w:noProof/>
+          <w:sz w:val="20"/>
+          <w:szCs w:val="20"/>
+        </w:rPr>
+        <w:t>8</w:t>
+      </w:r>
+      <w:r>
+        <w:rPr>
+          <w:rFonts w:ascii="Times New Roman" w:hAnsi="Times New Roman" w:cs="Times New Roman"/>
+          <w:sz w:val="20"/>
+          <w:szCs w:val="20"/>
+        </w:rPr>
+        <w:fldChar w:fldCharType="end"/>
+      </w:r>
+      <w:r>
+        <w:rPr>
+          <w:rFonts w:ascii="Times New Roman" w:hAnsi="Times New Roman" w:cs="Times New Roman"/>
+          <w:sz w:val="20"/>
+          <w:szCs w:val="20"/>
+        </w:rPr>
+        <w:t>. Máquina de estados generación enemigos por el mundo</w:t>
+      </w:r>
+      <w:bookmarkEnd w:id="15"/>
+    </w:p>
+    <w:p>
+      <w:pPr>
         <w:spacing w:line="360" w:lineRule="auto"/>
         <w:jc w:val="both"/>
         <w:rPr>
@@ -8020,18 +9453,23 @@
     </w:p>
     <w:p>
       <w:pPr>
-        <w:spacing w:line="360" w:lineRule="auto"/>
+        <w:keepNext/>
+        <w:spacing w:line="240" w:lineRule="auto"/>
         <w:jc w:val="center"/>
-      </w:pPr>
-      <w:r>
-        <w:rPr>
+        <w:rPr>
+          <w:rFonts w:ascii="Times New Roman" w:hAnsi="Times New Roman" w:cs="Times New Roman"/>
+        </w:rPr>
+      </w:pPr>
+      <w:r>
+        <w:rPr>
+          <w:rFonts w:ascii="Times New Roman" w:hAnsi="Times New Roman" w:cs="Times New Roman"/>
           <w:noProof/>
         </w:rPr>
         <w:lastRenderedPageBreak/>
         <w:drawing>
-          <wp:inline distT="0" distB="0" distL="0" distR="0" wp14:anchorId="4605E8C1" wp14:editId="5AD56788">
-            <wp:extent cx="6202680" cy="6751217"/>
-            <wp:effectExtent l="0" t="0" r="7620" b="0"/>
+          <wp:inline distT="0" distB="0" distL="0" distR="0" wp14:anchorId="4605E8C1" wp14:editId="74FA7068">
+            <wp:extent cx="6202191" cy="6530340"/>
+            <wp:effectExtent l="0" t="0" r="8255" b="3810"/>
             <wp:docPr id="589755352" name="Imagen 589755352"/>
             <wp:cNvGraphicFramePr>
               <a:graphicFrameLocks xmlns:a="http://schemas.openxmlformats.org/drawingml/2006/main" noChangeAspect="1"/>
@@ -8043,7 +9481,7 @@
                     <pic:cNvPr id="0" name=""/>
                     <pic:cNvPicPr/>
                   </pic:nvPicPr>
-                  <pic:blipFill>
+                  <pic:blipFill rotWithShape="1">
                     <a:blip r:embed="rId22" cstate="print">
                       <a:extLst>
                         <a:ext uri="{28A0092B-C50C-407E-A947-70E740481C1C}">
@@ -8051,18 +9489,25 @@
                         </a:ext>
                       </a:extLst>
                     </a:blip>
-                    <a:stretch>
-                      <a:fillRect/>
-                    </a:stretch>
+                    <a:srcRect b="3264"/>
+                    <a:stretch/>
                   </pic:blipFill>
-                  <pic:spPr>
+                  <pic:spPr bwMode="auto">
                     <a:xfrm>
                       <a:off x="0" y="0"/>
-                      <a:ext cx="6205428" cy="6754208"/>
+                      <a:ext cx="6205428" cy="6533748"/>
                     </a:xfrm>
                     <a:prstGeom prst="rect">
                       <a:avLst/>
                     </a:prstGeom>
+                    <a:ln>
+                      <a:noFill/>
+                    </a:ln>
+                    <a:extLst>
+                      <a:ext uri="{53640926-AAD7-44D8-BBD7-CCE9431645EC}">
+                        <a14:shadowObscured xmlns:a14="http://schemas.microsoft.com/office/drawing/2010/main"/>
+                      </a:ext>
+                    </a:extLst>
                   </pic:spPr>
                 </pic:pic>
               </a:graphicData>
@@ -8073,6 +9518,77 @@
     </w:p>
     <w:p>
       <w:pPr>
+        <w:pStyle w:val="Descripcin"/>
+        <w:jc w:val="center"/>
+        <w:rPr>
+          <w:rFonts w:ascii="Times New Roman" w:hAnsi="Times New Roman" w:cs="Times New Roman"/>
+          <w:sz w:val="20"/>
+          <w:szCs w:val="20"/>
+          <w:u w:val="single"/>
+        </w:rPr>
+      </w:pPr>
+      <w:bookmarkStart w:id="16" w:name="_Toc60656202"/>
+      <w:r>
+        <w:rPr>
+          <w:rFonts w:ascii="Times New Roman" w:hAnsi="Times New Roman" w:cs="Times New Roman"/>
+          <w:sz w:val="20"/>
+          <w:szCs w:val="20"/>
+        </w:rPr>
+        <w:t xml:space="preserve">Figura </w:t>
+      </w:r>
+      <w:r>
+        <w:rPr>
+          <w:rFonts w:ascii="Times New Roman" w:hAnsi="Times New Roman" w:cs="Times New Roman"/>
+          <w:sz w:val="20"/>
+          <w:szCs w:val="20"/>
+        </w:rPr>
+        <w:fldChar w:fldCharType="begin"/>
+      </w:r>
+      <w:r>
+        <w:rPr>
+          <w:rFonts w:ascii="Times New Roman" w:hAnsi="Times New Roman" w:cs="Times New Roman"/>
+          <w:sz w:val="20"/>
+          <w:szCs w:val="20"/>
+        </w:rPr>
+        <w:instrText xml:space="preserve"> SEQ Figura \* ARABIC </w:instrText>
+      </w:r>
+      <w:r>
+        <w:rPr>
+          <w:rFonts w:ascii="Times New Roman" w:hAnsi="Times New Roman" w:cs="Times New Roman"/>
+          <w:sz w:val="20"/>
+          <w:szCs w:val="20"/>
+        </w:rPr>
+        <w:fldChar w:fldCharType="separate"/>
+      </w:r>
+      <w:r>
+        <w:rPr>
+          <w:rFonts w:ascii="Times New Roman" w:hAnsi="Times New Roman" w:cs="Times New Roman"/>
+          <w:noProof/>
+          <w:sz w:val="20"/>
+          <w:szCs w:val="20"/>
+        </w:rPr>
+        <w:t>9</w:t>
+      </w:r>
+      <w:r>
+        <w:rPr>
+          <w:rFonts w:ascii="Times New Roman" w:hAnsi="Times New Roman" w:cs="Times New Roman"/>
+          <w:sz w:val="20"/>
+          <w:szCs w:val="20"/>
+        </w:rPr>
+        <w:fldChar w:fldCharType="end"/>
+      </w:r>
+      <w:r>
+        <w:rPr>
+          <w:rFonts w:ascii="Times New Roman" w:hAnsi="Times New Roman" w:cs="Times New Roman"/>
+          <w:sz w:val="20"/>
+          <w:szCs w:val="20"/>
+        </w:rPr>
+        <w:t>. Árbol de comportamientos conquista de base</w:t>
+      </w:r>
+      <w:bookmarkEnd w:id="16"/>
+    </w:p>
+    <w:p>
+      <w:pPr>
         <w:spacing w:line="360" w:lineRule="auto"/>
         <w:rPr>
           <w:rFonts w:ascii="Times New Roman" w:eastAsia="Times New Roman" w:hAnsi="Times New Roman" w:cs="Times New Roman"/>
@@ -8100,7 +9616,7 @@
         </w:numPr>
         <w:spacing w:after="0" w:line="360" w:lineRule="auto"/>
         <w:rPr>
-          <w:rFonts w:eastAsiaTheme="minorEastAsia"/>
+          <w:rFonts w:ascii="Times New Roman" w:eastAsiaTheme="minorEastAsia" w:hAnsi="Times New Roman" w:cs="Times New Roman"/>
           <w:sz w:val="24"/>
           <w:szCs w:val="24"/>
           <w:lang w:val="es-ES"/>
@@ -8125,7 +9641,7 @@
         </w:numPr>
         <w:spacing w:after="0" w:line="360" w:lineRule="auto"/>
         <w:rPr>
-          <w:rFonts w:eastAsiaTheme="minorEastAsia"/>
+          <w:rFonts w:ascii="Times New Roman" w:eastAsiaTheme="minorEastAsia" w:hAnsi="Times New Roman" w:cs="Times New Roman"/>
           <w:sz w:val="24"/>
           <w:szCs w:val="24"/>
           <w:lang w:val="es-ES"/>
@@ -8181,7 +9697,7 @@
           <w:lang w:val="es-ES"/>
         </w:rPr>
       </w:pPr>
-      <w:bookmarkStart w:id="8" w:name="_Toc59725212"/>
+      <w:bookmarkStart w:id="17" w:name="_Toc60656293"/>
       <w:r>
         <w:rPr>
           <w:rFonts w:ascii="Times New Roman" w:hAnsi="Times New Roman" w:cs="Times New Roman"/>
@@ -8193,16 +9709,18 @@
         <w:lastRenderedPageBreak/>
         <w:t>Resultados</w:t>
       </w:r>
-      <w:bookmarkEnd w:id="8"/>
-    </w:p>
-    <w:p>
-      <w:pPr>
-        <w:rPr>
-          <w:lang w:val="es-ES"/>
-        </w:rPr>
-      </w:pPr>
-      <w:r>
-        <w:rPr>
+      <w:bookmarkEnd w:id="17"/>
+    </w:p>
+    <w:p>
+      <w:pPr>
+        <w:rPr>
+          <w:rFonts w:ascii="Times New Roman" w:hAnsi="Times New Roman" w:cs="Times New Roman"/>
+          <w:lang w:val="es-ES"/>
+        </w:rPr>
+      </w:pPr>
+      <w:r>
+        <w:rPr>
+          <w:rFonts w:ascii="Times New Roman" w:hAnsi="Times New Roman" w:cs="Times New Roman"/>
           <w:lang w:val="es-ES"/>
         </w:rPr>
         <w:br w:type="page"/>
@@ -8224,7 +9742,7 @@
           <w:lang w:val="es-ES"/>
         </w:rPr>
       </w:pPr>
-      <w:bookmarkStart w:id="9" w:name="_Toc59725213"/>
+      <w:bookmarkStart w:id="18" w:name="_Toc60656294"/>
       <w:r>
         <w:rPr>
           <w:rFonts w:ascii="Times New Roman" w:hAnsi="Times New Roman" w:cs="Times New Roman"/>
@@ -8236,7 +9754,7 @@
         <w:lastRenderedPageBreak/>
         <w:t>Reparto de tareas</w:t>
       </w:r>
-      <w:bookmarkEnd w:id="9"/>
+      <w:bookmarkEnd w:id="18"/>
     </w:p>
     <w:p>
       <w:pPr>
@@ -8562,6 +10080,32 @@
       <w:pPr>
         <w:pStyle w:val="Prrafodelista"/>
         <w:numPr>
+          <w:ilvl w:val="1"/>
+          <w:numId w:val="14"/>
+        </w:numPr>
+        <w:spacing w:line="360" w:lineRule="auto"/>
+        <w:jc w:val="both"/>
+        <w:rPr>
+          <w:rFonts w:ascii="Times New Roman" w:hAnsi="Times New Roman" w:cs="Times New Roman"/>
+          <w:sz w:val="24"/>
+          <w:szCs w:val="24"/>
+          <w:lang w:val="es-ES"/>
+        </w:rPr>
+      </w:pPr>
+      <w:r>
+        <w:rPr>
+          <w:rFonts w:ascii="Times New Roman" w:hAnsi="Times New Roman" w:cs="Times New Roman"/>
+          <w:sz w:val="24"/>
+          <w:szCs w:val="24"/>
+          <w:lang w:val="es-ES"/>
+        </w:rPr>
+        <w:t>Programación de los sonidos en el juego.</w:t>
+      </w:r>
+    </w:p>
+    <w:p>
+      <w:pPr>
+        <w:pStyle w:val="Prrafodelista"/>
+        <w:numPr>
           <w:ilvl w:val="0"/>
           <w:numId w:val="14"/>
         </w:numPr>
@@ -8710,32 +10254,6 @@
       <w:pPr>
         <w:pStyle w:val="Prrafodelista"/>
         <w:numPr>
-          <w:ilvl w:val="1"/>
-          <w:numId w:val="14"/>
-        </w:numPr>
-        <w:spacing w:line="360" w:lineRule="auto"/>
-        <w:jc w:val="both"/>
-        <w:rPr>
-          <w:rFonts w:ascii="Times New Roman" w:hAnsi="Times New Roman" w:cs="Times New Roman"/>
-          <w:sz w:val="24"/>
-          <w:szCs w:val="24"/>
-          <w:lang w:val="es-ES"/>
-        </w:rPr>
-      </w:pPr>
-      <w:r>
-        <w:rPr>
-          <w:rFonts w:ascii="Times New Roman" w:hAnsi="Times New Roman" w:cs="Times New Roman"/>
-          <w:sz w:val="24"/>
-          <w:szCs w:val="24"/>
-          <w:lang w:val="es-ES"/>
-        </w:rPr>
-        <w:t>Programación de los sonidos en el juego.</w:t>
-      </w:r>
-    </w:p>
-    <w:p>
-      <w:pPr>
-        <w:pStyle w:val="Prrafodelista"/>
-        <w:numPr>
           <w:ilvl w:val="0"/>
           <w:numId w:val="14"/>
         </w:numPr>
@@ -9030,7 +10548,7 @@
           <w:lang w:val="es-ES"/>
         </w:rPr>
       </w:pPr>
-      <w:bookmarkStart w:id="10" w:name="_Toc59725214"/>
+      <w:bookmarkStart w:id="19" w:name="_Toc60656295"/>
       <w:r>
         <w:rPr>
           <w:rFonts w:ascii="Times New Roman" w:hAnsi="Times New Roman" w:cs="Times New Roman"/>
@@ -9042,7 +10560,7 @@
         <w:lastRenderedPageBreak/>
         <w:t>Webgrafía</w:t>
       </w:r>
-      <w:bookmarkEnd w:id="10"/>
+      <w:bookmarkEnd w:id="19"/>
     </w:p>
     <w:p>
       <w:pPr>
@@ -9458,13 +10976,92 @@
           <w:sz w:val="24"/>
           <w:szCs w:val="24"/>
         </w:rPr>
-        <w:t>peridactyloptrix</w:t>
+        <w:t>P</w:t>
+      </w:r>
+      <w:r>
+        <w:rPr>
+          <w:rFonts w:ascii="Times New Roman" w:hAnsi="Times New Roman" w:cs="Times New Roman"/>
+          <w:sz w:val="24"/>
+          <w:szCs w:val="24"/>
+        </w:rPr>
+        <w:t>eridactyloptrix</w:t>
+      </w:r>
+      <w:r>
+        <w:rPr>
+          <w:rFonts w:ascii="Times New Roman" w:hAnsi="Times New Roman" w:cs="Times New Roman"/>
+          <w:sz w:val="24"/>
+          <w:szCs w:val="24"/>
+        </w:rPr>
+        <w:t xml:space="preserve">. (09/01/2014). </w:t>
+      </w:r>
+      <w:r>
+        <w:rPr>
+          <w:rFonts w:ascii="Times New Roman" w:hAnsi="Times New Roman" w:cs="Times New Roman"/>
+          <w:sz w:val="24"/>
+          <w:szCs w:val="24"/>
+        </w:rPr>
+        <w:t>SOUND OF AN ANTI-GRAVITY HOVER DEVICE STARTING UP</w:t>
+      </w:r>
+      <w:r>
+        <w:rPr>
+          <w:rFonts w:ascii="Times New Roman" w:hAnsi="Times New Roman" w:cs="Times New Roman"/>
+          <w:sz w:val="24"/>
+          <w:szCs w:val="24"/>
+        </w:rPr>
+        <w:t>.</w:t>
+      </w:r>
+      <w:r>
+        <w:rPr>
+          <w:rFonts w:ascii="Times New Roman" w:hAnsi="Times New Roman" w:cs="Times New Roman"/>
+          <w:sz w:val="24"/>
+          <w:szCs w:val="24"/>
+        </w:rPr>
+        <w:t xml:space="preserve"> Recuperado el </w:t>
+      </w:r>
+      <w:r>
+        <w:rPr>
+          <w:rFonts w:ascii="Times New Roman" w:hAnsi="Times New Roman" w:cs="Times New Roman"/>
+          <w:sz w:val="24"/>
+          <w:szCs w:val="24"/>
+        </w:rPr>
+        <w:t>3</w:t>
+      </w:r>
+      <w:r>
+        <w:rPr>
+          <w:rFonts w:ascii="Times New Roman" w:hAnsi="Times New Roman" w:cs="Times New Roman"/>
+          <w:sz w:val="24"/>
+          <w:szCs w:val="24"/>
+        </w:rPr>
+        <w:t xml:space="preserve">1 de diciembre de 2020 de </w:t>
+      </w:r>
+      <w:hyperlink r:id="rId25" w:history="1">
+        <w:r>
+          <w:rPr>
+            <w:rStyle w:val="Hipervnculo"/>
+            <w:rFonts w:ascii="Times New Roman" w:hAnsi="Times New Roman" w:cs="Times New Roman"/>
+            <w:sz w:val="24"/>
+            <w:szCs w:val="24"/>
+          </w:rPr>
+          <w:t>https://freesound.org/people/peridactyloptrix/sounds/213384/</w:t>
+        </w:r>
+      </w:hyperlink>
+      <w:r>
+        <w:rPr>
+          <w:rFonts w:ascii="Times New Roman" w:hAnsi="Times New Roman" w:cs="Times New Roman"/>
+          <w:sz w:val="24"/>
+          <w:szCs w:val="24"/>
+        </w:rPr>
+        <w:t xml:space="preserve"> </w:t>
       </w:r>
     </w:p>
     <w:p>
       <w:pPr>
         <w:pStyle w:val="Prrafodelista"/>
-        <w:spacing w:after="200" w:line="480" w:lineRule="auto"/>
+        <w:numPr>
+          <w:ilvl w:val="0"/>
+          <w:numId w:val="12"/>
+        </w:numPr>
+        <w:spacing w:after="200" w:line="360" w:lineRule="auto"/>
         <w:jc w:val="both"/>
         <w:rPr>
           <w:rFonts w:ascii="Times New Roman" w:hAnsi="Times New Roman" w:cs="Times New Roman"/>
@@ -9472,16 +11069,595 @@
           <w:szCs w:val="24"/>
         </w:rPr>
       </w:pPr>
-    </w:p>
-    <w:p>
-      <w:pPr>
-        <w:rPr>
-          <w:lang w:val="es-ES"/>
-        </w:rPr>
-      </w:pPr>
+      <w:r>
+        <w:rPr>
+          <w:rFonts w:ascii="Times New Roman" w:hAnsi="Times New Roman" w:cs="Times New Roman"/>
+          <w:sz w:val="24"/>
+          <w:szCs w:val="24"/>
+        </w:rPr>
+        <w:t xml:space="preserve">DayCraftMC. (18/02/2016). LARGE LASER BEAM. Recuperado el 1 de enero de 2020 de </w:t>
+      </w:r>
+      <w:hyperlink r:id="rId26" w:history="1">
+        <w:r>
+          <w:rPr>
+            <w:rStyle w:val="Hipervnculo"/>
+            <w:rFonts w:ascii="Times New Roman" w:hAnsi="Times New Roman" w:cs="Times New Roman"/>
+            <w:sz w:val="24"/>
+            <w:szCs w:val="24"/>
+          </w:rPr>
+          <w:t>https://freesound.org/people/DayCraftMC/sounds/337112/</w:t>
+        </w:r>
+      </w:hyperlink>
+      <w:r>
+        <w:rPr>
+          <w:rFonts w:ascii="Times New Roman" w:hAnsi="Times New Roman" w:cs="Times New Roman"/>
+          <w:sz w:val="24"/>
+          <w:szCs w:val="24"/>
+        </w:rPr>
+        <w:t xml:space="preserve"> </w:t>
+      </w:r>
+    </w:p>
+    <w:p>
+      <w:pPr>
+        <w:pStyle w:val="Prrafodelista"/>
+        <w:numPr>
+          <w:ilvl w:val="0"/>
+          <w:numId w:val="12"/>
+        </w:numPr>
+        <w:spacing w:after="200" w:line="360" w:lineRule="auto"/>
+        <w:jc w:val="both"/>
+        <w:rPr>
+          <w:rFonts w:ascii="Times New Roman" w:hAnsi="Times New Roman" w:cs="Times New Roman"/>
+          <w:sz w:val="24"/>
+          <w:szCs w:val="24"/>
+        </w:rPr>
+      </w:pPr>
+      <w:r>
+        <w:rPr>
+          <w:rFonts w:ascii="Times New Roman" w:hAnsi="Times New Roman" w:cs="Times New Roman"/>
+          <w:sz w:val="24"/>
+          <w:szCs w:val="24"/>
+        </w:rPr>
+        <w:t>JohnBuhr</w:t>
+      </w:r>
+      <w:r>
+        <w:rPr>
+          <w:rFonts w:ascii="Times New Roman" w:hAnsi="Times New Roman" w:cs="Times New Roman"/>
+          <w:sz w:val="24"/>
+          <w:szCs w:val="24"/>
+        </w:rPr>
+        <w:t xml:space="preserve">. (30/10/2015). </w:t>
+      </w:r>
+      <w:r>
+        <w:rPr>
+          <w:rFonts w:ascii="Times New Roman" w:hAnsi="Times New Roman" w:cs="Times New Roman"/>
+          <w:sz w:val="24"/>
+          <w:szCs w:val="24"/>
+        </w:rPr>
+        <w:t>SWORD CLASHES</w:t>
+      </w:r>
+      <w:r>
+        <w:rPr>
+          <w:rFonts w:ascii="Times New Roman" w:hAnsi="Times New Roman" w:cs="Times New Roman"/>
+          <w:sz w:val="24"/>
+          <w:szCs w:val="24"/>
+        </w:rPr>
+        <w:t xml:space="preserve">. Recuperado el 1 de enero del siguiente enlace </w:t>
+      </w:r>
+      <w:hyperlink r:id="rId27" w:history="1">
+        <w:r>
+          <w:rPr>
+            <w:rStyle w:val="Hipervnculo"/>
+            <w:rFonts w:ascii="Times New Roman" w:hAnsi="Times New Roman" w:cs="Times New Roman"/>
+            <w:sz w:val="24"/>
+            <w:szCs w:val="24"/>
+          </w:rPr>
+          <w:t>https://freesound.org/people/JohnBuhr/sounds/326800/</w:t>
+        </w:r>
+      </w:hyperlink>
+      <w:r>
+        <w:rPr>
+          <w:rFonts w:ascii="Times New Roman" w:hAnsi="Times New Roman" w:cs="Times New Roman"/>
+          <w:sz w:val="24"/>
+          <w:szCs w:val="24"/>
+        </w:rPr>
+        <w:t xml:space="preserve"> </w:t>
+      </w:r>
+    </w:p>
+    <w:p>
+      <w:pPr>
+        <w:pStyle w:val="Prrafodelista"/>
+        <w:numPr>
+          <w:ilvl w:val="0"/>
+          <w:numId w:val="12"/>
+        </w:numPr>
+        <w:spacing w:after="200" w:line="360" w:lineRule="auto"/>
+        <w:jc w:val="both"/>
+        <w:rPr>
+          <w:rFonts w:ascii="Times New Roman" w:hAnsi="Times New Roman" w:cs="Times New Roman"/>
+          <w:sz w:val="24"/>
+          <w:szCs w:val="24"/>
+        </w:rPr>
+      </w:pPr>
+      <w:r>
+        <w:rPr>
+          <w:rFonts w:ascii="Times New Roman" w:hAnsi="Times New Roman" w:cs="Times New Roman"/>
+          <w:sz w:val="24"/>
+          <w:szCs w:val="24"/>
+        </w:rPr>
+        <w:t>beskhu</w:t>
+      </w:r>
+      <w:r>
+        <w:rPr>
+          <w:rFonts w:ascii="Times New Roman" w:hAnsi="Times New Roman" w:cs="Times New Roman"/>
+          <w:sz w:val="24"/>
+          <w:szCs w:val="24"/>
+        </w:rPr>
+        <w:t>. (</w:t>
+      </w:r>
+      <w:r>
+        <w:rPr>
+          <w:rFonts w:ascii="Times New Roman" w:hAnsi="Times New Roman" w:cs="Times New Roman"/>
+          <w:sz w:val="24"/>
+          <w:szCs w:val="24"/>
+        </w:rPr>
+        <w:t>28</w:t>
+      </w:r>
+      <w:r>
+        <w:rPr>
+          <w:rFonts w:ascii="Times New Roman" w:hAnsi="Times New Roman" w:cs="Times New Roman"/>
+          <w:sz w:val="24"/>
+          <w:szCs w:val="24"/>
+        </w:rPr>
+        <w:t>/0</w:t>
+      </w:r>
+      <w:r>
+        <w:rPr>
+          <w:rFonts w:ascii="Times New Roman" w:hAnsi="Times New Roman" w:cs="Times New Roman"/>
+          <w:sz w:val="24"/>
+          <w:szCs w:val="24"/>
+        </w:rPr>
+        <w:t>3</w:t>
+      </w:r>
+      <w:r>
+        <w:rPr>
+          <w:rFonts w:ascii="Times New Roman" w:hAnsi="Times New Roman" w:cs="Times New Roman"/>
+          <w:sz w:val="24"/>
+          <w:szCs w:val="24"/>
+        </w:rPr>
+        <w:t>/201</w:t>
+      </w:r>
+      <w:r>
+        <w:rPr>
+          <w:rFonts w:ascii="Times New Roman" w:hAnsi="Times New Roman" w:cs="Times New Roman"/>
+          <w:sz w:val="24"/>
+          <w:szCs w:val="24"/>
+        </w:rPr>
+        <w:t>3</w:t>
+      </w:r>
+      <w:r>
+        <w:rPr>
+          <w:rFonts w:ascii="Times New Roman" w:hAnsi="Times New Roman" w:cs="Times New Roman"/>
+          <w:sz w:val="24"/>
+          <w:szCs w:val="24"/>
+        </w:rPr>
+        <w:t xml:space="preserve">). </w:t>
+      </w:r>
+      <w:r>
+        <w:rPr>
+          <w:rFonts w:ascii="Times New Roman" w:hAnsi="Times New Roman" w:cs="Times New Roman"/>
+          <w:sz w:val="24"/>
+          <w:szCs w:val="24"/>
+        </w:rPr>
+        <w:t>SIMPLESONG (MAC) CONSONANTS</w:t>
+      </w:r>
+      <w:r>
+        <w:rPr>
+          <w:rFonts w:ascii="Times New Roman" w:hAnsi="Times New Roman" w:cs="Times New Roman"/>
+          <w:sz w:val="24"/>
+          <w:szCs w:val="24"/>
+        </w:rPr>
+        <w:t xml:space="preserve">. Recuperado el </w:t>
+      </w:r>
+      <w:r>
+        <w:rPr>
+          <w:rFonts w:ascii="Times New Roman" w:hAnsi="Times New Roman" w:cs="Times New Roman"/>
+          <w:sz w:val="24"/>
+          <w:szCs w:val="24"/>
+        </w:rPr>
+        <w:t>31</w:t>
+      </w:r>
+      <w:r>
+        <w:rPr>
+          <w:rFonts w:ascii="Times New Roman" w:hAnsi="Times New Roman" w:cs="Times New Roman"/>
+          <w:sz w:val="24"/>
+          <w:szCs w:val="24"/>
+        </w:rPr>
+        <w:t xml:space="preserve"> de </w:t>
+      </w:r>
+      <w:r>
+        <w:rPr>
+          <w:rFonts w:ascii="Times New Roman" w:hAnsi="Times New Roman" w:cs="Times New Roman"/>
+          <w:sz w:val="24"/>
+          <w:szCs w:val="24"/>
+        </w:rPr>
+        <w:t>diciembre</w:t>
+      </w:r>
+      <w:r>
+        <w:rPr>
+          <w:rFonts w:ascii="Times New Roman" w:hAnsi="Times New Roman" w:cs="Times New Roman"/>
+          <w:sz w:val="24"/>
+          <w:szCs w:val="24"/>
+        </w:rPr>
+        <w:t xml:space="preserve"> del siguiente enlace </w:t>
+      </w:r>
+      <w:hyperlink r:id="rId28" w:history="1">
+        <w:r>
+          <w:rPr>
+            <w:rStyle w:val="Hipervnculo"/>
+            <w:rFonts w:ascii="Times New Roman" w:hAnsi="Times New Roman" w:cs="Times New Roman"/>
+            <w:sz w:val="24"/>
+            <w:szCs w:val="24"/>
+          </w:rPr>
+          <w:t>https://freesound.org/people/beskhu/sounds/182153/</w:t>
+        </w:r>
+      </w:hyperlink>
+      <w:r>
+        <w:rPr>
+          <w:rFonts w:ascii="Times New Roman" w:hAnsi="Times New Roman" w:cs="Times New Roman"/>
+          <w:sz w:val="24"/>
+          <w:szCs w:val="24"/>
+        </w:rPr>
+        <w:t xml:space="preserve"> </w:t>
+      </w:r>
+    </w:p>
+    <w:p>
+      <w:pPr>
+        <w:pStyle w:val="Prrafodelista"/>
+        <w:numPr>
+          <w:ilvl w:val="0"/>
+          <w:numId w:val="12"/>
+        </w:numPr>
+        <w:spacing w:after="200" w:line="360" w:lineRule="auto"/>
+        <w:jc w:val="both"/>
+        <w:rPr>
+          <w:rFonts w:ascii="Times New Roman" w:hAnsi="Times New Roman" w:cs="Times New Roman"/>
+          <w:sz w:val="24"/>
+          <w:szCs w:val="24"/>
+        </w:rPr>
+      </w:pPr>
+      <w:r>
+        <w:rPr>
+          <w:rFonts w:ascii="Times New Roman" w:hAnsi="Times New Roman" w:cs="Times New Roman"/>
+          <w:sz w:val="24"/>
+          <w:szCs w:val="24"/>
+        </w:rPr>
+        <w:t>HenryRichard</w:t>
+      </w:r>
+      <w:r>
+        <w:rPr>
+          <w:rFonts w:ascii="Times New Roman" w:hAnsi="Times New Roman" w:cs="Times New Roman"/>
+          <w:sz w:val="24"/>
+          <w:szCs w:val="24"/>
+        </w:rPr>
+        <w:t>. (</w:t>
+      </w:r>
+      <w:r>
+        <w:rPr>
+          <w:rFonts w:ascii="Times New Roman" w:hAnsi="Times New Roman" w:cs="Times New Roman"/>
+          <w:sz w:val="24"/>
+          <w:szCs w:val="24"/>
+        </w:rPr>
+        <w:t>18</w:t>
+      </w:r>
+      <w:r>
+        <w:rPr>
+          <w:rFonts w:ascii="Times New Roman" w:hAnsi="Times New Roman" w:cs="Times New Roman"/>
+          <w:sz w:val="24"/>
+          <w:szCs w:val="24"/>
+        </w:rPr>
+        <w:t>/</w:t>
+      </w:r>
+      <w:r>
+        <w:rPr>
+          <w:rFonts w:ascii="Times New Roman" w:hAnsi="Times New Roman" w:cs="Times New Roman"/>
+          <w:sz w:val="24"/>
+          <w:szCs w:val="24"/>
+        </w:rPr>
+        <w:t>11</w:t>
+      </w:r>
+      <w:r>
+        <w:rPr>
+          <w:rFonts w:ascii="Times New Roman" w:hAnsi="Times New Roman" w:cs="Times New Roman"/>
+          <w:sz w:val="24"/>
+          <w:szCs w:val="24"/>
+        </w:rPr>
+        <w:t>/201</w:t>
+      </w:r>
+      <w:r>
+        <w:rPr>
+          <w:rFonts w:ascii="Times New Roman" w:hAnsi="Times New Roman" w:cs="Times New Roman"/>
+          <w:sz w:val="24"/>
+          <w:szCs w:val="24"/>
+        </w:rPr>
+        <w:t>8</w:t>
+      </w:r>
+      <w:r>
+        <w:rPr>
+          <w:rFonts w:ascii="Times New Roman" w:hAnsi="Times New Roman" w:cs="Times New Roman"/>
+          <w:sz w:val="24"/>
+          <w:szCs w:val="24"/>
+        </w:rPr>
+        <w:t xml:space="preserve">). </w:t>
+      </w:r>
+      <w:r>
+        <w:rPr>
+          <w:rFonts w:ascii="Times New Roman" w:hAnsi="Times New Roman" w:cs="Times New Roman"/>
+          <w:sz w:val="24"/>
+          <w:szCs w:val="24"/>
+        </w:rPr>
+        <w:t>NES SOUND EFFECTS ROUND 1</w:t>
+      </w:r>
+      <w:r>
+        <w:rPr>
+          <w:rFonts w:ascii="Times New Roman" w:hAnsi="Times New Roman" w:cs="Times New Roman"/>
+          <w:sz w:val="24"/>
+          <w:szCs w:val="24"/>
+        </w:rPr>
+        <w:t xml:space="preserve">. Recuperado el 31 de diciembre del siguiente enlace </w:t>
+      </w:r>
+      <w:hyperlink r:id="rId29" w:history="1">
+        <w:r>
+          <w:rPr>
+            <w:rStyle w:val="Hipervnculo"/>
+            <w:rFonts w:ascii="Times New Roman" w:hAnsi="Times New Roman" w:cs="Times New Roman"/>
+            <w:sz w:val="24"/>
+            <w:szCs w:val="24"/>
+          </w:rPr>
+          <w:t>https://freesound.org/people/HenryRichard/sounds/448266/</w:t>
+        </w:r>
+      </w:hyperlink>
+      <w:r>
+        <w:rPr>
+          <w:rFonts w:ascii="Times New Roman" w:hAnsi="Times New Roman" w:cs="Times New Roman"/>
+          <w:sz w:val="24"/>
+          <w:szCs w:val="24"/>
+        </w:rPr>
+        <w:t xml:space="preserve"> </w:t>
+      </w:r>
+    </w:p>
+    <w:p>
+      <w:pPr>
+        <w:pStyle w:val="Prrafodelista"/>
+        <w:numPr>
+          <w:ilvl w:val="0"/>
+          <w:numId w:val="12"/>
+        </w:numPr>
+        <w:spacing w:after="200" w:line="360" w:lineRule="auto"/>
+        <w:jc w:val="both"/>
+        <w:rPr>
+          <w:rFonts w:ascii="Times New Roman" w:hAnsi="Times New Roman" w:cs="Times New Roman"/>
+          <w:sz w:val="24"/>
+          <w:szCs w:val="24"/>
+        </w:rPr>
+      </w:pPr>
+      <w:r>
+        <w:rPr>
+          <w:rFonts w:ascii="Times New Roman" w:hAnsi="Times New Roman" w:cs="Times New Roman"/>
+          <w:sz w:val="24"/>
+          <w:szCs w:val="24"/>
+        </w:rPr>
+        <w:t>josepharaoh99</w:t>
+      </w:r>
+      <w:r>
+        <w:rPr>
+          <w:rFonts w:ascii="Times New Roman" w:hAnsi="Times New Roman" w:cs="Times New Roman"/>
+          <w:sz w:val="24"/>
+          <w:szCs w:val="24"/>
+        </w:rPr>
+        <w:t>. (1</w:t>
+      </w:r>
+      <w:r>
+        <w:rPr>
+          <w:rFonts w:ascii="Times New Roman" w:hAnsi="Times New Roman" w:cs="Times New Roman"/>
+          <w:sz w:val="24"/>
+          <w:szCs w:val="24"/>
+        </w:rPr>
+        <w:t>5</w:t>
+      </w:r>
+      <w:r>
+        <w:rPr>
+          <w:rFonts w:ascii="Times New Roman" w:hAnsi="Times New Roman" w:cs="Times New Roman"/>
+          <w:sz w:val="24"/>
+          <w:szCs w:val="24"/>
+        </w:rPr>
+        <w:t>/11/201</w:t>
+      </w:r>
+      <w:r>
+        <w:rPr>
+          <w:rFonts w:ascii="Times New Roman" w:hAnsi="Times New Roman" w:cs="Times New Roman"/>
+          <w:sz w:val="24"/>
+          <w:szCs w:val="24"/>
+        </w:rPr>
+        <w:t>6</w:t>
+      </w:r>
+      <w:r>
+        <w:rPr>
+          <w:rFonts w:ascii="Times New Roman" w:hAnsi="Times New Roman" w:cs="Times New Roman"/>
+          <w:sz w:val="24"/>
+          <w:szCs w:val="24"/>
+        </w:rPr>
+        <w:t xml:space="preserve">). </w:t>
+      </w:r>
+      <w:r>
+        <w:rPr>
+          <w:rFonts w:ascii="Times New Roman" w:hAnsi="Times New Roman" w:cs="Times New Roman"/>
+          <w:sz w:val="24"/>
+          <w:szCs w:val="24"/>
+        </w:rPr>
+        <w:t>ENGINE DYING</w:t>
+      </w:r>
+      <w:r>
+        <w:rPr>
+          <w:rFonts w:ascii="Times New Roman" w:hAnsi="Times New Roman" w:cs="Times New Roman"/>
+          <w:sz w:val="24"/>
+          <w:szCs w:val="24"/>
+        </w:rPr>
+        <w:t xml:space="preserve">. Recuperado el 31 de diciembre del siguiente enlace </w:t>
+      </w:r>
+      <w:hyperlink r:id="rId30" w:history="1">
+        <w:r>
+          <w:rPr>
+            <w:rStyle w:val="Hipervnculo"/>
+            <w:rFonts w:ascii="Times New Roman" w:hAnsi="Times New Roman" w:cs="Times New Roman"/>
+            <w:sz w:val="24"/>
+            <w:szCs w:val="24"/>
+          </w:rPr>
+          <w:t>https://freesound.org/people/josepharaoh99/sounds/368512/</w:t>
+        </w:r>
+      </w:hyperlink>
+      <w:r>
+        <w:rPr>
+          <w:rFonts w:ascii="Times New Roman" w:hAnsi="Times New Roman" w:cs="Times New Roman"/>
+          <w:sz w:val="24"/>
+          <w:szCs w:val="24"/>
+        </w:rPr>
+        <w:t xml:space="preserve"> </w:t>
+      </w:r>
+    </w:p>
+    <w:p>
+      <w:pPr>
+        <w:pStyle w:val="Prrafodelista"/>
+        <w:numPr>
+          <w:ilvl w:val="0"/>
+          <w:numId w:val="12"/>
+        </w:numPr>
+        <w:spacing w:after="200" w:line="360" w:lineRule="auto"/>
+        <w:jc w:val="both"/>
+        <w:rPr>
+          <w:rFonts w:ascii="Times New Roman" w:hAnsi="Times New Roman" w:cs="Times New Roman"/>
+          <w:sz w:val="24"/>
+          <w:szCs w:val="24"/>
+        </w:rPr>
+      </w:pPr>
+      <w:r>
+        <w:rPr>
+          <w:rFonts w:ascii="Times New Roman" w:hAnsi="Times New Roman" w:cs="Times New Roman"/>
+          <w:sz w:val="24"/>
+          <w:szCs w:val="24"/>
+        </w:rPr>
+        <w:t>Sergenious</w:t>
+      </w:r>
+      <w:r>
+        <w:rPr>
+          <w:rFonts w:ascii="Times New Roman" w:hAnsi="Times New Roman" w:cs="Times New Roman"/>
+          <w:sz w:val="24"/>
+          <w:szCs w:val="24"/>
+        </w:rPr>
+        <w:t>. (</w:t>
+      </w:r>
+      <w:r>
+        <w:rPr>
+          <w:rFonts w:ascii="Times New Roman" w:hAnsi="Times New Roman" w:cs="Times New Roman"/>
+          <w:sz w:val="24"/>
+          <w:szCs w:val="24"/>
+        </w:rPr>
+        <w:t>23</w:t>
+      </w:r>
+      <w:r>
+        <w:rPr>
+          <w:rFonts w:ascii="Times New Roman" w:hAnsi="Times New Roman" w:cs="Times New Roman"/>
+          <w:sz w:val="24"/>
+          <w:szCs w:val="24"/>
+        </w:rPr>
+        <w:t>/</w:t>
+      </w:r>
+      <w:r>
+        <w:rPr>
+          <w:rFonts w:ascii="Times New Roman" w:hAnsi="Times New Roman" w:cs="Times New Roman"/>
+          <w:sz w:val="24"/>
+          <w:szCs w:val="24"/>
+        </w:rPr>
+        <w:t>06</w:t>
+      </w:r>
+      <w:r>
+        <w:rPr>
+          <w:rFonts w:ascii="Times New Roman" w:hAnsi="Times New Roman" w:cs="Times New Roman"/>
+          <w:sz w:val="24"/>
+          <w:szCs w:val="24"/>
+        </w:rPr>
+        <w:t>/20</w:t>
+      </w:r>
+      <w:r>
+        <w:rPr>
+          <w:rFonts w:ascii="Times New Roman" w:hAnsi="Times New Roman" w:cs="Times New Roman"/>
+          <w:sz w:val="24"/>
+          <w:szCs w:val="24"/>
+        </w:rPr>
+        <w:t>08</w:t>
+      </w:r>
+      <w:r>
+        <w:rPr>
+          <w:rFonts w:ascii="Times New Roman" w:hAnsi="Times New Roman" w:cs="Times New Roman"/>
+          <w:sz w:val="24"/>
+          <w:szCs w:val="24"/>
+        </w:rPr>
+        <w:t xml:space="preserve">). </w:t>
+      </w:r>
+      <w:r>
+        <w:rPr>
+          <w:rFonts w:ascii="Times New Roman" w:hAnsi="Times New Roman" w:cs="Times New Roman"/>
+          <w:sz w:val="24"/>
+          <w:szCs w:val="24"/>
+        </w:rPr>
+        <w:t>LASER2</w:t>
+      </w:r>
+      <w:r>
+        <w:rPr>
+          <w:rFonts w:ascii="Times New Roman" w:hAnsi="Times New Roman" w:cs="Times New Roman"/>
+          <w:sz w:val="24"/>
+          <w:szCs w:val="24"/>
+        </w:rPr>
+        <w:t xml:space="preserve">. Recuperado el </w:t>
+      </w:r>
+      <w:r>
+        <w:rPr>
+          <w:rFonts w:ascii="Times New Roman" w:hAnsi="Times New Roman" w:cs="Times New Roman"/>
+          <w:sz w:val="24"/>
+          <w:szCs w:val="24"/>
+        </w:rPr>
+        <w:t>1 de enero</w:t>
+      </w:r>
+      <w:r>
+        <w:rPr>
+          <w:rFonts w:ascii="Times New Roman" w:hAnsi="Times New Roman" w:cs="Times New Roman"/>
+          <w:sz w:val="24"/>
+          <w:szCs w:val="24"/>
+        </w:rPr>
+        <w:t xml:space="preserve"> del siguiente enlace </w:t>
+      </w:r>
+      <w:hyperlink r:id="rId31" w:history="1">
+        <w:r>
+          <w:rPr>
+            <w:rStyle w:val="Hipervnculo"/>
+            <w:rFonts w:ascii="Times New Roman" w:hAnsi="Times New Roman" w:cs="Times New Roman"/>
+            <w:sz w:val="24"/>
+            <w:szCs w:val="24"/>
+          </w:rPr>
+          <w:t>https://freesound.org/people/Sergenious/sounds/55836/</w:t>
+        </w:r>
+      </w:hyperlink>
+      <w:r>
+        <w:rPr>
+          <w:rFonts w:ascii="Times New Roman" w:hAnsi="Times New Roman" w:cs="Times New Roman"/>
+          <w:sz w:val="24"/>
+          <w:szCs w:val="24"/>
+        </w:rPr>
+        <w:t xml:space="preserve"> </w:t>
+      </w:r>
     </w:p>
     <w:sectPr>
-      <w:footerReference w:type="default" r:id="rId25"/>
+      <w:footerReference w:type="default" r:id="rId32"/>
       <w:pgSz w:w="12240" w:h="15840"/>
       <w:pgMar w:top="1440" w:right="1440" w:bottom="1440" w:left="1440" w:header="720" w:footer="720" w:gutter="0"/>
       <w:pgNumType w:start="1"/>
@@ -11981,6 +14157,17 @@
       <w:shd w:val="clear" w:color="auto" w:fill="E1DFDD"/>
     </w:rPr>
   </w:style>
+  <w:style w:type="paragraph" w:styleId="Tabladeilustraciones">
+    <w:name w:val="table of figures"/>
+    <w:basedOn w:val="Normal"/>
+    <w:next w:val="Normal"/>
+    <w:uiPriority w:val="99"/>
+    <w:unhideWhenUsed/>
+    <w:rsid w:val="00960EC2"/>
+    <w:pPr>
+      <w:spacing w:after="0"/>
+    </w:pPr>
+  </w:style>
 </w:styles>
 </file>
 

</xml_diff>